<commit_message>
started servos, and small fixes to motors
</commit_message>
<xml_diff>
--- a/Budget_Motors.docx
+++ b/Budget_Motors.docx
@@ -71,7 +71,61 @@
           <w:szCs w:val="24"/>
           <w:lang w:val="en"/>
         </w:rPr>
-        <w:t>In this section, the process for selecting the motor, that will drive the wheels of the VPS, is explained. The process involves several critical steps. In section 3.4.1, the different types of motors are analyzed to determine the best type of motor to drive the VPS. In section 3.4.2, the qualitative values and scoring system, for the types of motors, is justified. In section 3.4.3, the torque and RPM requirements, for the VPS, are calculated and specific motors are selected. In section 3.4.4, the specific motors are analyzed and a motor is selected. In section 3.4.5, the decision matrices, for the specific motors, are justified.</w:t>
+        <w:t>In this section, the process for selecting the motor, that will drive the wheels of the VPS, is explained. The process involves several critical steps. In section 3.4.1, the different types of motors are analyzed to determine the best type of motor to drive the VPS. In section 3.4.2, the qualitative values and scoring system, for the types of motors, is justified. In section 3.4.3, the torque and RPM requiremen</w:t>
+      </w:r>
+      <w:r>
+        <w:rPr>
+          <w:rFonts w:ascii="Times New Roman" w:hAnsi="Times New Roman"/>
+          <w:sz w:val="24"/>
+          <w:szCs w:val="24"/>
+          <w:lang w:val="en"/>
+        </w:rPr>
+        <w:t>ts, for the VPS, are calculated. In section 3.4.4,</w:t>
+      </w:r>
+      <w:r>
+        <w:rPr>
+          <w:rFonts w:ascii="Times New Roman" w:hAnsi="Times New Roman"/>
+          <w:sz w:val="24"/>
+          <w:szCs w:val="24"/>
+          <w:lang w:val="en"/>
+        </w:rPr>
+        <w:t xml:space="preserve"> specific motors are se</w:t>
+      </w:r>
+      <w:r>
+        <w:rPr>
+          <w:rFonts w:ascii="Times New Roman" w:hAnsi="Times New Roman"/>
+          <w:sz w:val="24"/>
+          <w:szCs w:val="24"/>
+          <w:lang w:val="en"/>
+        </w:rPr>
+        <w:t>lected for analysis. In section 3.4.5</w:t>
+      </w:r>
+      <w:r>
+        <w:rPr>
+          <w:rFonts w:ascii="Times New Roman" w:hAnsi="Times New Roman"/>
+          <w:sz w:val="24"/>
+          <w:szCs w:val="24"/>
+          <w:lang w:val="en"/>
+        </w:rPr>
+        <w:t>, the specific motors are analyzed and a mot</w:t>
+      </w:r>
+      <w:r>
+        <w:rPr>
+          <w:rFonts w:ascii="Times New Roman" w:hAnsi="Times New Roman"/>
+          <w:sz w:val="24"/>
+          <w:szCs w:val="24"/>
+          <w:lang w:val="en"/>
+        </w:rPr>
+        <w:t>or is selected. In section 3.4.6</w:t>
+      </w:r>
+      <w:r>
+        <w:rPr>
+          <w:rFonts w:ascii="Times New Roman" w:hAnsi="Times New Roman"/>
+          <w:sz w:val="24"/>
+          <w:szCs w:val="24"/>
+          <w:lang w:val="en"/>
+        </w:rPr>
+        <w:t>, the decision matrices, for the specific motors, are justified.</w:t>
       </w:r>
     </w:p>
     <w:p>
@@ -392,7 +446,14 @@
                 <w:rFonts w:ascii="Calibri" w:hAnsi="Calibri" w:cs="Calibri"/>
                 <w:color w:val="000000"/>
               </w:rPr>
-              <w:t>low</w:t>
+              <w:t>L</w:t>
+            </w:r>
+            <w:r>
+              <w:rPr>
+                <w:rFonts w:ascii="Calibri" w:hAnsi="Calibri" w:cs="Calibri"/>
+                <w:color w:val="000000"/>
+              </w:rPr>
+              <w:t>ow</w:t>
             </w:r>
           </w:p>
         </w:tc>
@@ -414,7 +475,14 @@
                 <w:rFonts w:ascii="Calibri" w:hAnsi="Calibri" w:cs="Calibri"/>
                 <w:color w:val="000000"/>
               </w:rPr>
-              <w:t>low</w:t>
+              <w:t>L</w:t>
+            </w:r>
+            <w:r>
+              <w:rPr>
+                <w:rFonts w:ascii="Calibri" w:hAnsi="Calibri" w:cs="Calibri"/>
+                <w:color w:val="000000"/>
+              </w:rPr>
+              <w:t>ow</w:t>
             </w:r>
           </w:p>
         </w:tc>
@@ -573,7 +641,14 @@
                 <w:rFonts w:ascii="Calibri" w:hAnsi="Calibri" w:cs="Calibri"/>
                 <w:color w:val="000000"/>
               </w:rPr>
-              <w:t>high</w:t>
+              <w:t>H</w:t>
+            </w:r>
+            <w:r>
+              <w:rPr>
+                <w:rFonts w:ascii="Calibri" w:hAnsi="Calibri" w:cs="Calibri"/>
+                <w:color w:val="000000"/>
+              </w:rPr>
+              <w:t>igh</w:t>
             </w:r>
           </w:p>
         </w:tc>
@@ -710,7 +785,14 @@
                 <w:rFonts w:ascii="Calibri" w:hAnsi="Calibri" w:cs="Calibri"/>
                 <w:color w:val="000000"/>
               </w:rPr>
-              <w:t>high</w:t>
+              <w:t>H</w:t>
+            </w:r>
+            <w:r>
+              <w:rPr>
+                <w:rFonts w:ascii="Calibri" w:hAnsi="Calibri" w:cs="Calibri"/>
+                <w:color w:val="000000"/>
+              </w:rPr>
+              <w:t>igh</w:t>
             </w:r>
           </w:p>
         </w:tc>
@@ -732,7 +814,14 @@
                 <w:rFonts w:ascii="Calibri" w:hAnsi="Calibri" w:cs="Calibri"/>
                 <w:color w:val="000000"/>
               </w:rPr>
-              <w:t>high</w:t>
+              <w:t>H</w:t>
+            </w:r>
+            <w:r>
+              <w:rPr>
+                <w:rFonts w:ascii="Calibri" w:hAnsi="Calibri" w:cs="Calibri"/>
+                <w:color w:val="000000"/>
+              </w:rPr>
+              <w:t>igh</w:t>
             </w:r>
           </w:p>
         </w:tc>
@@ -891,7 +980,14 @@
                 <w:rFonts w:ascii="Calibri" w:hAnsi="Calibri" w:cs="Calibri"/>
                 <w:color w:val="000000"/>
               </w:rPr>
-              <w:t>high</w:t>
+              <w:t>H</w:t>
+            </w:r>
+            <w:r>
+              <w:rPr>
+                <w:rFonts w:ascii="Calibri" w:hAnsi="Calibri" w:cs="Calibri"/>
+                <w:color w:val="000000"/>
+              </w:rPr>
+              <w:t>igh</w:t>
             </w:r>
           </w:p>
         </w:tc>
@@ -1028,7 +1124,14 @@
                 <w:rFonts w:ascii="Calibri" w:hAnsi="Calibri" w:cs="Calibri"/>
                 <w:color w:val="000000"/>
               </w:rPr>
-              <w:t>high</w:t>
+              <w:t>H</w:t>
+            </w:r>
+            <w:r>
+              <w:rPr>
+                <w:rFonts w:ascii="Calibri" w:hAnsi="Calibri" w:cs="Calibri"/>
+                <w:color w:val="000000"/>
+              </w:rPr>
+              <w:t>igh</w:t>
             </w:r>
           </w:p>
         </w:tc>
@@ -1050,7 +1153,14 @@
                 <w:rFonts w:ascii="Calibri" w:hAnsi="Calibri" w:cs="Calibri"/>
                 <w:color w:val="000000"/>
               </w:rPr>
-              <w:t>high</w:t>
+              <w:t>H</w:t>
+            </w:r>
+            <w:r>
+              <w:rPr>
+                <w:rFonts w:ascii="Calibri" w:hAnsi="Calibri" w:cs="Calibri"/>
+                <w:color w:val="000000"/>
+              </w:rPr>
+              <w:t>igh</w:t>
             </w:r>
           </w:p>
         </w:tc>
@@ -7526,7 +7636,16 @@
           <w:szCs w:val="24"/>
           <w:lang w:val="en"/>
         </w:rPr>
-        <w:t>in section 3.4.2.2</w:t>
+        <w:t>in section 3.4.3</w:t>
+      </w:r>
+      <w:r>
+        <w:rPr>
+          <w:rFonts w:ascii="Times New Roman" w:hAnsi="Times New Roman"/>
+          <w:sz w:val="24"/>
+          <w:szCs w:val="24"/>
+          <w:lang w:val="en"/>
+        </w:rPr>
+        <w:t>.2</w:t>
       </w:r>
       <w:r>
         <w:rPr>
@@ -12231,27 +12350,7 @@
                 <w:sz w:val="24"/>
                 <w:szCs w:val="24"/>
               </w:rPr>
-              <w:t xml:space="preserve">The motor is geared with </w:t>
-            </w:r>
-            <w:proofErr w:type="spellStart"/>
-            <w:r>
-              <w:rPr>
-                <w:rFonts w:ascii="Times New Roman" w:eastAsia="Times New Roman" w:hAnsi="Times New Roman"/>
-                <w:color w:val="000000"/>
-                <w:sz w:val="24"/>
-                <w:szCs w:val="24"/>
-              </w:rPr>
-              <w:t>a</w:t>
-            </w:r>
-            <w:proofErr w:type="spellEnd"/>
-            <w:r>
-              <w:rPr>
-                <w:rFonts w:ascii="Times New Roman" w:eastAsia="Times New Roman" w:hAnsi="Times New Roman"/>
-                <w:color w:val="000000"/>
-                <w:sz w:val="24"/>
-                <w:szCs w:val="24"/>
-              </w:rPr>
-              <w:t xml:space="preserve"> gear ratio of 19:1. At 12V the motor is capable of 500 rpm and has a stall torque of 5.25 </w:t>
+              <w:t xml:space="preserve">The motor is geared with a gear ratio of 19:1. At 12V the motor is capable of 500 rpm and has a stall torque of 5.25 </w:t>
             </w:r>
             <w:proofErr w:type="spellStart"/>
             <w:r>
@@ -13972,25 +14071,7 @@
           <w:lang w:val="en"/>
         </w:rPr>
         <w:lastRenderedPageBreak/>
-        <w:t>The above table is then normalized by assigning these values a numerical score from 0 to 10. The areas of interest are then given a weight based on how much that area should affect the choice. These weights are then multiplied by the numerical score and summed together to give the total score for the motor (Shown in the table below). The justification for choosing these weights and scor</w:t>
-      </w:r>
-      <w:r>
-        <w:rPr>
-          <w:rFonts w:ascii="Times New Roman" w:hAnsi="Times New Roman"/>
-          <w:sz w:val="24"/>
-          <w:szCs w:val="24"/>
-          <w:lang w:val="en"/>
-        </w:rPr>
-        <w:t>es is discussed in section 3.4.6</w:t>
-      </w:r>
-      <w:r>
-        <w:rPr>
-          <w:rFonts w:ascii="Times New Roman" w:hAnsi="Times New Roman"/>
-          <w:sz w:val="24"/>
-          <w:szCs w:val="24"/>
-          <w:lang w:val="en"/>
-        </w:rPr>
-        <w:t>.</w:t>
+        <w:t>The above table is then normalized by assigning these values a numerical score from 0 to 10. The areas of interest are then given a weight based on how much that area should affect the choice. These weights are then multiplied by the numerical score and summed together to give the total score for the motor (Shown in the table below). The justification for choosing these weights and scores is discussed in section 3.4.6.</w:t>
       </w:r>
     </w:p>
     <w:p>
@@ -15554,44 +15635,16 @@
           <w:szCs w:val="24"/>
           <w:lang w:val="en"/>
         </w:rPr>
-        <w:t>XX</w:t>
-      </w:r>
-      <w:r>
-        <w:rPr>
-          <w:rFonts w:ascii="Times New Roman" w:hAnsi="Times New Roman"/>
-          <w:b/>
-          <w:sz w:val="24"/>
-          <w:szCs w:val="24"/>
-          <w:lang w:val="en"/>
-        </w:rPr>
-        <w:t>XXX</w:t>
-      </w:r>
-      <w:r>
-        <w:rPr>
-          <w:rFonts w:ascii="Times New Roman" w:hAnsi="Times New Roman"/>
-          <w:sz w:val="24"/>
-          <w:szCs w:val="24"/>
-          <w:lang w:val="en"/>
-        </w:rPr>
-        <w:t>,</w:t>
-      </w:r>
-      <w:r>
-        <w:rPr>
-          <w:rFonts w:ascii="Times New Roman" w:hAnsi="Times New Roman"/>
-          <w:sz w:val="24"/>
-          <w:szCs w:val="24"/>
-          <w:lang w:val="en"/>
-        </w:rPr>
-        <w:t xml:space="preserve"> the</w:t>
-      </w:r>
-      <w:r>
-        <w:rPr>
-          <w:rFonts w:ascii="Times New Roman" w:hAnsi="Times New Roman"/>
-          <w:sz w:val="24"/>
-          <w:szCs w:val="24"/>
-          <w:lang w:val="en"/>
-        </w:rPr>
-        <w:t xml:space="preserve"> </w:t>
+        <w:t>XXXXX</w:t>
+      </w:r>
+      <w:r>
+        <w:rPr>
+          <w:rFonts w:ascii="Times New Roman" w:hAnsi="Times New Roman"/>
+          <w:sz w:val="24"/>
+          <w:szCs w:val="24"/>
+          <w:lang w:val="en"/>
+        </w:rPr>
+        <w:t xml:space="preserve">, the </w:t>
       </w:r>
       <w:proofErr w:type="spellStart"/>
       <w:r>
@@ -15629,16 +15682,7 @@
           <w:szCs w:val="24"/>
           <w:lang w:val="en"/>
         </w:rPr>
-        <w:t>motor</w:t>
-      </w:r>
-      <w:r>
-        <w:rPr>
-          <w:rFonts w:ascii="Times New Roman" w:hAnsi="Times New Roman"/>
-          <w:sz w:val="24"/>
-          <w:szCs w:val="24"/>
-          <w:lang w:val="en"/>
-        </w:rPr>
-        <w:t xml:space="preserve"> is the best option for the VPS.</w:t>
+        <w:t>motor is the best option for the VPS.</w:t>
       </w:r>
     </w:p>
     <w:p>
@@ -15720,34 +15764,7 @@
           <w:szCs w:val="24"/>
           <w:lang w:val="en"/>
         </w:rPr>
-        <w:t>In the fo</w:t>
-      </w:r>
-      <w:r>
-        <w:rPr>
-          <w:rFonts w:ascii="Times New Roman" w:hAnsi="Times New Roman"/>
-          <w:sz w:val="24"/>
-          <w:szCs w:val="24"/>
-          <w:lang w:val="en"/>
-        </w:rPr>
-        <w:t>llowing sections, the criterion for analysis is</w:t>
-      </w:r>
-      <w:r>
-        <w:rPr>
-          <w:rFonts w:ascii="Times New Roman" w:hAnsi="Times New Roman"/>
-          <w:sz w:val="24"/>
-          <w:szCs w:val="24"/>
-          <w:lang w:val="en"/>
-        </w:rPr>
-        <w:t xml:space="preserve"> justified and th</w:t>
-      </w:r>
-      <w:r>
-        <w:rPr>
-          <w:rFonts w:ascii="Times New Roman" w:hAnsi="Times New Roman"/>
-          <w:sz w:val="24"/>
-          <w:szCs w:val="24"/>
-          <w:lang w:val="en"/>
-        </w:rPr>
-        <w:t xml:space="preserve">e scoring system is explained. </w:t>
+        <w:t xml:space="preserve">In the following sections, the criterion for analysis is justified and the scoring system is explained. </w:t>
       </w:r>
     </w:p>
     <w:p>
@@ -15998,27 +16015,7 @@
                 <w:szCs w:val="24"/>
                 <w:lang w:val="en"/>
               </w:rPr>
-              <w:t>YYYYYYYY</w:t>
-            </w:r>
-            <w:r>
-              <w:rPr>
-                <w:rFonts w:ascii="Times New Roman" w:hAnsi="Times New Roman"/>
-                <w:b/>
-                <w:sz w:val="24"/>
-                <w:szCs w:val="24"/>
-                <w:lang w:val="en"/>
-              </w:rPr>
-              <w:t>Y</w:t>
-            </w:r>
-            <w:r>
-              <w:rPr>
-                <w:rFonts w:ascii="Times New Roman" w:hAnsi="Times New Roman"/>
-                <w:b/>
-                <w:sz w:val="24"/>
-                <w:szCs w:val="24"/>
-                <w:lang w:val="en"/>
-              </w:rPr>
-              <w:t>Y</w:t>
+              <w:t>YYYYYYYYYY</w:t>
             </w:r>
             <w:r>
               <w:rPr>
@@ -16450,27 +16447,7 @@
                 <w:szCs w:val="24"/>
                 <w:lang w:val="en"/>
               </w:rPr>
-              <w:t>YYYYYYYY</w:t>
-            </w:r>
-            <w:r>
-              <w:rPr>
-                <w:rFonts w:ascii="Times New Roman" w:hAnsi="Times New Roman"/>
-                <w:b/>
-                <w:sz w:val="24"/>
-                <w:szCs w:val="24"/>
-                <w:lang w:val="en"/>
-              </w:rPr>
-              <w:t>Y</w:t>
-            </w:r>
-            <w:r>
-              <w:rPr>
-                <w:rFonts w:ascii="Times New Roman" w:hAnsi="Times New Roman"/>
-                <w:b/>
-                <w:sz w:val="24"/>
-                <w:szCs w:val="24"/>
-                <w:lang w:val="en"/>
-              </w:rPr>
-              <w:t>YY</w:t>
+              <w:t>YYYYYYYYYYY</w:t>
             </w:r>
             <w:r>
               <w:rPr>
@@ -16506,16 +16483,7 @@
           <w:sz w:val="24"/>
           <w:szCs w:val="24"/>
         </w:rPr>
-        <w:t>W</w:t>
-      </w:r>
-      <w:r>
-        <w:rPr>
-          <w:rFonts w:ascii="Times New Roman" w:eastAsia="Times New Roman" w:hAnsi="Times New Roman"/>
-          <w:color w:val="000000"/>
-          <w:sz w:val="24"/>
-          <w:szCs w:val="24"/>
-        </w:rPr>
-        <w:t xml:space="preserve">here </w:t>
+        <w:t xml:space="preserve">Where </w:t>
       </w:r>
       <m:oMath>
         <m:sSub>
@@ -16561,25 +16529,7 @@
           <w:sz w:val="24"/>
           <w:szCs w:val="24"/>
         </w:rPr>
-        <w:t xml:space="preserve"> is the </w:t>
-      </w:r>
-      <w:r>
-        <w:rPr>
-          <w:rFonts w:ascii="Times New Roman" w:eastAsia="Times New Roman" w:hAnsi="Times New Roman"/>
-          <w:color w:val="000000"/>
-          <w:sz w:val="24"/>
-          <w:szCs w:val="24"/>
-        </w:rPr>
-        <w:t>stall current</w:t>
-      </w:r>
-      <w:r>
-        <w:rPr>
-          <w:rFonts w:ascii="Times New Roman" w:eastAsia="Times New Roman" w:hAnsi="Times New Roman"/>
-          <w:color w:val="000000"/>
-          <w:sz w:val="24"/>
-          <w:szCs w:val="24"/>
-        </w:rPr>
-        <w:t xml:space="preserve"> of the current motor, and </w:t>
+        <w:t xml:space="preserve"> is the stall current of the current motor, and </w:t>
       </w:r>
       <m:oMath>
         <m:sSub>
@@ -16625,16 +16575,7 @@
           <w:sz w:val="24"/>
           <w:szCs w:val="24"/>
         </w:rPr>
-        <w:t xml:space="preserve"> is the </w:t>
-      </w:r>
-      <w:r>
-        <w:rPr>
-          <w:rFonts w:ascii="Times New Roman" w:eastAsia="Times New Roman" w:hAnsi="Times New Roman"/>
-          <w:color w:val="000000"/>
-          <w:sz w:val="24"/>
-          <w:szCs w:val="24"/>
-        </w:rPr>
-        <w:t>lowest stall current.</w:t>
+        <w:t xml:space="preserve"> is the lowest stall current.</w:t>
       </w:r>
     </w:p>
     <w:p>
@@ -16872,25 +16813,7 @@
           <w:sz w:val="24"/>
           <w:szCs w:val="24"/>
         </w:rPr>
-        <w:t xml:space="preserve"> </w:t>
-      </w:r>
-      <w:r>
-        <w:rPr>
-          <w:rFonts w:ascii="Times New Roman" w:eastAsia="Times New Roman" w:hAnsi="Times New Roman"/>
-          <w:color w:val="000000"/>
-          <w:sz w:val="24"/>
-          <w:szCs w:val="24"/>
-        </w:rPr>
-        <w:t>is the height of the</w:t>
-      </w:r>
-      <w:r>
-        <w:rPr>
-          <w:rFonts w:ascii="Times New Roman" w:eastAsia="Times New Roman" w:hAnsi="Times New Roman"/>
-          <w:color w:val="000000"/>
-          <w:sz w:val="24"/>
-          <w:szCs w:val="24"/>
-        </w:rPr>
-        <w:t xml:space="preserve"> current</w:t>
+        <w:t xml:space="preserve"> is the height of the current</w:t>
       </w:r>
       <w:proofErr w:type="gramEnd"/>
       <w:r>
@@ -16946,25 +16869,7 @@
           <w:sz w:val="24"/>
           <w:szCs w:val="24"/>
         </w:rPr>
-        <w:t xml:space="preserve"> is the lowest </w:t>
-      </w:r>
-      <w:r>
-        <w:rPr>
-          <w:rFonts w:ascii="Times New Roman" w:eastAsia="Times New Roman" w:hAnsi="Times New Roman"/>
-          <w:color w:val="000000"/>
-          <w:sz w:val="24"/>
-          <w:szCs w:val="24"/>
-        </w:rPr>
-        <w:t>height</w:t>
-      </w:r>
-      <w:r>
-        <w:rPr>
-          <w:rFonts w:ascii="Times New Roman" w:eastAsia="Times New Roman" w:hAnsi="Times New Roman"/>
-          <w:color w:val="000000"/>
-          <w:sz w:val="24"/>
-          <w:szCs w:val="24"/>
-        </w:rPr>
-        <w:t>.</w:t>
+        <w:t xml:space="preserve"> is the lowest height.</w:t>
       </w:r>
     </w:p>
     <w:p>
@@ -17063,16 +16968,7 @@
           <w:sz w:val="24"/>
           <w:szCs w:val="24"/>
         </w:rPr>
-        <w:t xml:space="preserve">Much like the height, this category was taken into consideration to maximize the space usage on the VPS. Because of this the lowest length was considered the best value, and </w:t>
-      </w:r>
-      <w:r>
-        <w:rPr>
-          <w:rFonts w:ascii="Times New Roman" w:eastAsia="Times New Roman" w:hAnsi="Times New Roman"/>
-          <w:color w:val="000000"/>
-          <w:sz w:val="24"/>
-          <w:szCs w:val="24"/>
-        </w:rPr>
-        <w:t xml:space="preserve">was calculated using </w:t>
+        <w:t xml:space="preserve">Much like the height, this category was taken into consideration to maximize the space usage on the VPS. Because of this the lowest length was considered the best value, and was calculated using </w:t>
       </w:r>
       <w:proofErr w:type="gramStart"/>
       <w:r>
@@ -17182,25 +17078,7 @@
           <w:sz w:val="24"/>
           <w:szCs w:val="24"/>
         </w:rPr>
-        <w:t xml:space="preserve"> is the </w:t>
-      </w:r>
-      <w:r>
-        <w:rPr>
-          <w:rFonts w:ascii="Times New Roman" w:eastAsia="Times New Roman" w:hAnsi="Times New Roman"/>
-          <w:color w:val="000000"/>
-          <w:sz w:val="24"/>
-          <w:szCs w:val="24"/>
-        </w:rPr>
-        <w:t>length</w:t>
-      </w:r>
-      <w:r>
-        <w:rPr>
-          <w:rFonts w:ascii="Times New Roman" w:eastAsia="Times New Roman" w:hAnsi="Times New Roman"/>
-          <w:color w:val="000000"/>
-          <w:sz w:val="24"/>
-          <w:szCs w:val="24"/>
-        </w:rPr>
-        <w:t xml:space="preserve"> of the current</w:t>
+        <w:t xml:space="preserve"> is the length of the current</w:t>
       </w:r>
       <w:proofErr w:type="gramEnd"/>
       <w:r>
@@ -17256,25 +17134,7 @@
           <w:sz w:val="24"/>
           <w:szCs w:val="24"/>
         </w:rPr>
-        <w:t xml:space="preserve"> is the lowest </w:t>
-      </w:r>
-      <w:r>
-        <w:rPr>
-          <w:rFonts w:ascii="Times New Roman" w:eastAsia="Times New Roman" w:hAnsi="Times New Roman"/>
-          <w:color w:val="000000"/>
-          <w:sz w:val="24"/>
-          <w:szCs w:val="24"/>
-        </w:rPr>
-        <w:t>length</w:t>
-      </w:r>
-      <w:r>
-        <w:rPr>
-          <w:rFonts w:ascii="Times New Roman" w:eastAsia="Times New Roman" w:hAnsi="Times New Roman"/>
-          <w:color w:val="000000"/>
-          <w:sz w:val="24"/>
-          <w:szCs w:val="24"/>
-        </w:rPr>
-        <w:t>.</w:t>
+        <w:t xml:space="preserve"> is the lowest length.</w:t>
       </w:r>
     </w:p>
     <w:p>
@@ -17365,7 +17225,25 @@
           <w:szCs w:val="24"/>
         </w:rPr>
         <w:lastRenderedPageBreak/>
-        <w:t>motor in question. To receive a score of high community support the motor had to have a datasheet for the encoder and the motor, as well as example control code for the specific motor and encoder. Motors were given a score of medium community support, if they had a datasheet for the motor and the encoder. Motors with no datasheet, or datasheets that didn’t include encoder instructions, received a score of low community support. These qualitative scores were converted to numerical scores by assigning values with a score of “high” the value “10”, “med” the value “5”, and “low” the value “0”. The weight of this category was given a weight of 10%. Knowing how to use the components is important to the VPDT</w:t>
+        <w:t>motor in question. To receive a score of high community support the motor had to have a datasheet for the encoder and the motor, as well as example control code for the specific motor and encoder. Motors were given a score of medium community support, if they had a datasheet for the motor and the encoder</w:t>
+      </w:r>
+      <w:r>
+        <w:rPr>
+          <w:rFonts w:ascii="Times New Roman" w:eastAsia="Times New Roman" w:hAnsi="Times New Roman"/>
+          <w:color w:val="000000"/>
+          <w:sz w:val="24"/>
+          <w:szCs w:val="24"/>
+        </w:rPr>
+        <w:t>, but little to no example code</w:t>
+      </w:r>
+      <w:r>
+        <w:rPr>
+          <w:rFonts w:ascii="Times New Roman" w:eastAsia="Times New Roman" w:hAnsi="Times New Roman"/>
+          <w:color w:val="000000"/>
+          <w:sz w:val="24"/>
+          <w:szCs w:val="24"/>
+        </w:rPr>
+        <w:t>. Motors with no datasheet, or datasheets that didn’t include encoder instructions, received a score of low community support. These qualitative scores were converted to numerical scores by assigning values with a score of “high” the value “10”, “med” the value “5”, and “low” the value “0”. The weight of this category was given a weight of 10%. Knowing how to use the components is important to the VPDT</w:t>
       </w:r>
       <w:r>
         <w:rPr>
@@ -17452,8 +17330,6 @@
         </w:rPr>
         <w:t>received</w:t>
       </w:r>
-      <w:bookmarkStart w:id="0" w:name="_GoBack"/>
-      <w:bookmarkEnd w:id="0"/>
       <w:r>
         <w:rPr>
           <w:rFonts w:ascii="Times New Roman" w:hAnsi="Times New Roman"/>
@@ -17500,16 +17376,7 @@
           <w:szCs w:val="24"/>
           <w:lang w:val="en"/>
         </w:rPr>
-        <w:t>)</w:t>
-      </w:r>
-      <w:r>
-        <w:rPr>
-          <w:rFonts w:ascii="Times New Roman" w:hAnsi="Times New Roman"/>
-          <w:sz w:val="24"/>
-          <w:szCs w:val="24"/>
-          <w:lang w:val="en"/>
-        </w:rPr>
-        <w:t>:</w:t>
+        <w:t>):</w:t>
       </w:r>
     </w:p>
     <w:p>
@@ -17580,25 +17447,7 @@
           <w:sz w:val="24"/>
           <w:szCs w:val="24"/>
         </w:rPr>
-        <w:t xml:space="preserve"> is the </w:t>
-      </w:r>
-      <w:r>
-        <w:rPr>
-          <w:rFonts w:ascii="Times New Roman" w:eastAsia="Times New Roman" w:hAnsi="Times New Roman"/>
-          <w:color w:val="000000"/>
-          <w:sz w:val="24"/>
-          <w:szCs w:val="24"/>
-        </w:rPr>
-        <w:t>cost</w:t>
-      </w:r>
-      <w:r>
-        <w:rPr>
-          <w:rFonts w:ascii="Times New Roman" w:eastAsia="Times New Roman" w:hAnsi="Times New Roman"/>
-          <w:color w:val="000000"/>
-          <w:sz w:val="24"/>
-          <w:szCs w:val="24"/>
-        </w:rPr>
-        <w:t xml:space="preserve"> of the current</w:t>
+        <w:t xml:space="preserve"> is the cost of the current</w:t>
       </w:r>
       <w:proofErr w:type="gramEnd"/>
       <w:r>
@@ -17654,25 +17503,7 @@
           <w:sz w:val="24"/>
           <w:szCs w:val="24"/>
         </w:rPr>
-        <w:t xml:space="preserve"> is the lowest </w:t>
-      </w:r>
-      <w:r>
-        <w:rPr>
-          <w:rFonts w:ascii="Times New Roman" w:eastAsia="Times New Roman" w:hAnsi="Times New Roman"/>
-          <w:color w:val="000000"/>
-          <w:sz w:val="24"/>
-          <w:szCs w:val="24"/>
-        </w:rPr>
-        <w:t>cost</w:t>
-      </w:r>
-      <w:r>
-        <w:rPr>
-          <w:rFonts w:ascii="Times New Roman" w:eastAsia="Times New Roman" w:hAnsi="Times New Roman"/>
-          <w:color w:val="000000"/>
-          <w:sz w:val="24"/>
-          <w:szCs w:val="24"/>
-        </w:rPr>
-        <w:t>.</w:t>
+        <w:t xml:space="preserve"> is the lowest cost.</w:t>
       </w:r>
     </w:p>
     <w:p>
@@ -17704,7 +17535,7 @@
           <w:sz w:val="24"/>
           <w:szCs w:val="24"/>
         </w:rPr>
-        <w:t xml:space="preserve">These motors are </w:t>
+        <w:t>Th</w:t>
       </w:r>
       <w:r>
         <w:rPr>
@@ -17713,7 +17544,7 @@
           <w:sz w:val="24"/>
           <w:szCs w:val="24"/>
         </w:rPr>
-        <w:t xml:space="preserve">one of the most expensive </w:t>
+        <w:t>e</w:t>
       </w:r>
       <w:r>
         <w:rPr>
@@ -17722,7 +17553,7 @@
           <w:sz w:val="24"/>
           <w:szCs w:val="24"/>
         </w:rPr>
-        <w:t>components of the VPS.</w:t>
+        <w:t xml:space="preserve"> motors are </w:t>
       </w:r>
       <w:r>
         <w:rPr>
@@ -17731,7 +17562,43 @@
           <w:sz w:val="24"/>
           <w:szCs w:val="24"/>
         </w:rPr>
-        <w:t xml:space="preserve"> In an effort to stay within budget we decided that cost should be the most important category when choosing a motor, especially since all the motors considered </w:t>
+        <w:t xml:space="preserve">one of the most expensive </w:t>
+      </w:r>
+      <w:r>
+        <w:rPr>
+          <w:rFonts w:ascii="Times New Roman" w:eastAsia="Times New Roman" w:hAnsi="Times New Roman"/>
+          <w:color w:val="000000"/>
+          <w:sz w:val="24"/>
+          <w:szCs w:val="24"/>
+        </w:rPr>
+        <w:t>components of the VPS.</w:t>
+      </w:r>
+      <w:r>
+        <w:rPr>
+          <w:rFonts w:ascii="Times New Roman" w:eastAsia="Times New Roman" w:hAnsi="Times New Roman"/>
+          <w:color w:val="000000"/>
+          <w:sz w:val="24"/>
+          <w:szCs w:val="24"/>
+        </w:rPr>
+        <w:t xml:space="preserve"> In an effort to stay within budget </w:t>
+      </w:r>
+      <w:r>
+        <w:rPr>
+          <w:rFonts w:ascii="Times New Roman" w:eastAsia="Times New Roman" w:hAnsi="Times New Roman"/>
+          <w:color w:val="000000"/>
+          <w:sz w:val="24"/>
+          <w:szCs w:val="24"/>
+        </w:rPr>
+        <w:t>the VPDT</w:t>
+      </w:r>
+      <w:r>
+        <w:rPr>
+          <w:rFonts w:ascii="Times New Roman" w:eastAsia="Times New Roman" w:hAnsi="Times New Roman"/>
+          <w:color w:val="000000"/>
+          <w:sz w:val="24"/>
+          <w:szCs w:val="24"/>
+        </w:rPr>
+        <w:t xml:space="preserve"> decided that cost should be the most important category when choosing a motor, especially since all the motors considered </w:t>
       </w:r>
       <w:proofErr w:type="gramStart"/>
       <w:r>
@@ -17889,6 +17756,1126 @@
         </w:rPr>
       </w:pPr>
     </w:p>
+    <w:p>
+      <w:pPr>
+        <w:widowControl w:val="0"/>
+        <w:autoSpaceDE w:val="0"/>
+        <w:autoSpaceDN w:val="0"/>
+        <w:adjustRightInd w:val="0"/>
+        <w:ind w:left="360"/>
+        <w:rPr>
+          <w:rFonts w:ascii="Times New Roman" w:hAnsi="Times New Roman"/>
+          <w:sz w:val="24"/>
+          <w:szCs w:val="24"/>
+          <w:lang w:val="en"/>
+        </w:rPr>
+      </w:pPr>
+    </w:p>
+    <w:p>
+      <w:pPr>
+        <w:widowControl w:val="0"/>
+        <w:autoSpaceDE w:val="0"/>
+        <w:autoSpaceDN w:val="0"/>
+        <w:adjustRightInd w:val="0"/>
+        <w:ind w:left="360"/>
+        <w:rPr>
+          <w:rFonts w:ascii="Times New Roman" w:hAnsi="Times New Roman"/>
+          <w:sz w:val="24"/>
+          <w:szCs w:val="24"/>
+          <w:lang w:val="en"/>
+        </w:rPr>
+      </w:pPr>
+    </w:p>
+    <w:p>
+      <w:pPr>
+        <w:widowControl w:val="0"/>
+        <w:autoSpaceDE w:val="0"/>
+        <w:autoSpaceDN w:val="0"/>
+        <w:adjustRightInd w:val="0"/>
+        <w:ind w:left="360"/>
+        <w:rPr>
+          <w:rFonts w:ascii="Times New Roman" w:hAnsi="Times New Roman"/>
+          <w:sz w:val="24"/>
+          <w:szCs w:val="24"/>
+          <w:lang w:val="en"/>
+        </w:rPr>
+      </w:pPr>
+    </w:p>
+    <w:p>
+      <w:pPr>
+        <w:widowControl w:val="0"/>
+        <w:autoSpaceDE w:val="0"/>
+        <w:autoSpaceDN w:val="0"/>
+        <w:adjustRightInd w:val="0"/>
+        <w:ind w:left="360"/>
+        <w:rPr>
+          <w:rFonts w:ascii="Times New Roman" w:hAnsi="Times New Roman"/>
+          <w:sz w:val="24"/>
+          <w:szCs w:val="24"/>
+          <w:lang w:val="en"/>
+        </w:rPr>
+      </w:pPr>
+    </w:p>
+    <w:p>
+      <w:pPr>
+        <w:widowControl w:val="0"/>
+        <w:autoSpaceDE w:val="0"/>
+        <w:autoSpaceDN w:val="0"/>
+        <w:adjustRightInd w:val="0"/>
+        <w:ind w:left="360"/>
+        <w:rPr>
+          <w:rFonts w:ascii="Times New Roman" w:hAnsi="Times New Roman"/>
+          <w:b/>
+          <w:sz w:val="24"/>
+          <w:szCs w:val="24"/>
+          <w:lang w:val="en"/>
+        </w:rPr>
+      </w:pPr>
+      <w:r>
+        <w:rPr>
+          <w:rFonts w:ascii="Times New Roman" w:hAnsi="Times New Roman"/>
+          <w:b/>
+          <w:sz w:val="24"/>
+          <w:szCs w:val="24"/>
+          <w:lang w:val="en"/>
+        </w:rPr>
+        <w:lastRenderedPageBreak/>
+        <w:t>3.5 Servos</w:t>
+      </w:r>
+    </w:p>
+    <w:p>
+      <w:pPr>
+        <w:widowControl w:val="0"/>
+        <w:autoSpaceDE w:val="0"/>
+        <w:autoSpaceDN w:val="0"/>
+        <w:adjustRightInd w:val="0"/>
+        <w:ind w:left="360"/>
+        <w:rPr>
+          <w:rFonts w:ascii="Times New Roman" w:hAnsi="Times New Roman"/>
+          <w:sz w:val="24"/>
+          <w:szCs w:val="24"/>
+          <w:lang w:val="en"/>
+        </w:rPr>
+      </w:pPr>
+      <w:r>
+        <w:rPr>
+          <w:rFonts w:ascii="Times New Roman" w:hAnsi="Times New Roman"/>
+          <w:sz w:val="24"/>
+          <w:szCs w:val="24"/>
+          <w:lang w:val="en"/>
+        </w:rPr>
+        <w:t xml:space="preserve">In this section, the process for selecting the </w:t>
+      </w:r>
+      <w:r>
+        <w:rPr>
+          <w:rFonts w:ascii="Times New Roman" w:hAnsi="Times New Roman"/>
+          <w:sz w:val="24"/>
+          <w:szCs w:val="24"/>
+          <w:lang w:val="en"/>
+        </w:rPr>
+        <w:t>servos</w:t>
+      </w:r>
+      <w:r>
+        <w:rPr>
+          <w:rFonts w:ascii="Times New Roman" w:hAnsi="Times New Roman"/>
+          <w:sz w:val="24"/>
+          <w:szCs w:val="24"/>
+          <w:lang w:val="en"/>
+        </w:rPr>
+        <w:t xml:space="preserve">, that will </w:t>
+      </w:r>
+      <w:r>
+        <w:rPr>
+          <w:rFonts w:ascii="Times New Roman" w:hAnsi="Times New Roman"/>
+          <w:sz w:val="24"/>
+          <w:szCs w:val="24"/>
+          <w:lang w:val="en"/>
+        </w:rPr>
+        <w:t xml:space="preserve">be responsible for moving the various </w:t>
+      </w:r>
+      <w:proofErr w:type="spellStart"/>
+      <w:r>
+        <w:rPr>
+          <w:rFonts w:ascii="Times New Roman" w:hAnsi="Times New Roman"/>
+          <w:sz w:val="24"/>
+          <w:szCs w:val="24"/>
+          <w:lang w:val="en"/>
+        </w:rPr>
+        <w:t>interactors</w:t>
+      </w:r>
+      <w:proofErr w:type="spellEnd"/>
+      <w:r>
+        <w:rPr>
+          <w:rFonts w:ascii="Times New Roman" w:hAnsi="Times New Roman"/>
+          <w:sz w:val="24"/>
+          <w:szCs w:val="24"/>
+          <w:lang w:val="en"/>
+        </w:rPr>
+        <w:t xml:space="preserve"> of the</w:t>
+      </w:r>
+      <w:r>
+        <w:rPr>
+          <w:rFonts w:ascii="Times New Roman" w:hAnsi="Times New Roman"/>
+          <w:sz w:val="24"/>
+          <w:szCs w:val="24"/>
+          <w:lang w:val="en"/>
+        </w:rPr>
+        <w:t xml:space="preserve"> VPS, is explained. The process involves several critical steps. In section 3.</w:t>
+      </w:r>
+      <w:r>
+        <w:rPr>
+          <w:rFonts w:ascii="Times New Roman" w:hAnsi="Times New Roman"/>
+          <w:sz w:val="24"/>
+          <w:szCs w:val="24"/>
+          <w:lang w:val="en"/>
+        </w:rPr>
+        <w:t>5</w:t>
+      </w:r>
+      <w:r>
+        <w:rPr>
+          <w:rFonts w:ascii="Times New Roman" w:hAnsi="Times New Roman"/>
+          <w:sz w:val="24"/>
+          <w:szCs w:val="24"/>
+          <w:lang w:val="en"/>
+        </w:rPr>
+        <w:t xml:space="preserve">.1, specific </w:t>
+      </w:r>
+      <w:r>
+        <w:rPr>
+          <w:rFonts w:ascii="Times New Roman" w:hAnsi="Times New Roman"/>
+          <w:sz w:val="24"/>
+          <w:szCs w:val="24"/>
+          <w:lang w:val="en"/>
+        </w:rPr>
+        <w:t>servos</w:t>
+      </w:r>
+      <w:r>
+        <w:rPr>
+          <w:rFonts w:ascii="Times New Roman" w:hAnsi="Times New Roman"/>
+          <w:sz w:val="24"/>
+          <w:szCs w:val="24"/>
+          <w:lang w:val="en"/>
+        </w:rPr>
+        <w:t xml:space="preserve"> are selecte</w:t>
+      </w:r>
+      <w:r>
+        <w:rPr>
+          <w:rFonts w:ascii="Times New Roman" w:hAnsi="Times New Roman"/>
+          <w:sz w:val="24"/>
+          <w:szCs w:val="24"/>
+          <w:lang w:val="en"/>
+        </w:rPr>
+        <w:t>d for analysis. In section 3.4.2</w:t>
+      </w:r>
+      <w:r>
+        <w:rPr>
+          <w:rFonts w:ascii="Times New Roman" w:hAnsi="Times New Roman"/>
+          <w:sz w:val="24"/>
+          <w:szCs w:val="24"/>
+          <w:lang w:val="en"/>
+        </w:rPr>
+        <w:t xml:space="preserve">, the specific </w:t>
+      </w:r>
+      <w:r>
+        <w:rPr>
+          <w:rFonts w:ascii="Times New Roman" w:hAnsi="Times New Roman"/>
+          <w:sz w:val="24"/>
+          <w:szCs w:val="24"/>
+          <w:lang w:val="en"/>
+        </w:rPr>
+        <w:t>servos</w:t>
+      </w:r>
+      <w:r>
+        <w:rPr>
+          <w:rFonts w:ascii="Times New Roman" w:hAnsi="Times New Roman"/>
+          <w:sz w:val="24"/>
+          <w:szCs w:val="24"/>
+          <w:lang w:val="en"/>
+        </w:rPr>
+        <w:t xml:space="preserve"> are analyzed and a </w:t>
+      </w:r>
+      <w:r>
+        <w:rPr>
+          <w:rFonts w:ascii="Times New Roman" w:hAnsi="Times New Roman"/>
+          <w:sz w:val="24"/>
+          <w:szCs w:val="24"/>
+          <w:lang w:val="en"/>
+        </w:rPr>
+        <w:t>servo</w:t>
+      </w:r>
+      <w:r>
+        <w:rPr>
+          <w:rFonts w:ascii="Times New Roman" w:hAnsi="Times New Roman"/>
+          <w:sz w:val="24"/>
+          <w:szCs w:val="24"/>
+          <w:lang w:val="en"/>
+        </w:rPr>
+        <w:t xml:space="preserve"> is selected. In section 3.4.6, the decision matrices, for the </w:t>
+      </w:r>
+      <w:r>
+        <w:rPr>
+          <w:rFonts w:ascii="Times New Roman" w:hAnsi="Times New Roman"/>
+          <w:sz w:val="24"/>
+          <w:szCs w:val="24"/>
+          <w:lang w:val="en"/>
+        </w:rPr>
+        <w:t>servos</w:t>
+      </w:r>
+      <w:r>
+        <w:rPr>
+          <w:rFonts w:ascii="Times New Roman" w:hAnsi="Times New Roman"/>
+          <w:sz w:val="24"/>
+          <w:szCs w:val="24"/>
+          <w:lang w:val="en"/>
+        </w:rPr>
+        <w:t>, are justified.</w:t>
+      </w:r>
+    </w:p>
+    <w:p>
+      <w:pPr>
+        <w:widowControl w:val="0"/>
+        <w:autoSpaceDE w:val="0"/>
+        <w:autoSpaceDN w:val="0"/>
+        <w:adjustRightInd w:val="0"/>
+        <w:ind w:left="360"/>
+        <w:rPr>
+          <w:rFonts w:ascii="Times New Roman" w:hAnsi="Times New Roman"/>
+          <w:b/>
+          <w:sz w:val="24"/>
+          <w:szCs w:val="24"/>
+          <w:lang w:val="en"/>
+        </w:rPr>
+      </w:pPr>
+      <w:r>
+        <w:rPr>
+          <w:rFonts w:ascii="Times New Roman" w:hAnsi="Times New Roman"/>
+          <w:b/>
+          <w:sz w:val="24"/>
+          <w:szCs w:val="24"/>
+          <w:lang w:val="en"/>
+        </w:rPr>
+        <w:t xml:space="preserve">3.5.1 Servos </w:t>
+      </w:r>
+      <w:proofErr w:type="gramStart"/>
+      <w:r>
+        <w:rPr>
+          <w:rFonts w:ascii="Times New Roman" w:hAnsi="Times New Roman"/>
+          <w:b/>
+          <w:sz w:val="24"/>
+          <w:szCs w:val="24"/>
+          <w:lang w:val="en"/>
+        </w:rPr>
+        <w:t>Under</w:t>
+      </w:r>
+      <w:proofErr w:type="gramEnd"/>
+      <w:r>
+        <w:rPr>
+          <w:rFonts w:ascii="Times New Roman" w:hAnsi="Times New Roman"/>
+          <w:b/>
+          <w:sz w:val="24"/>
+          <w:szCs w:val="24"/>
+          <w:lang w:val="en"/>
+        </w:rPr>
+        <w:t xml:space="preserve"> Consideration</w:t>
+      </w:r>
+    </w:p>
+    <w:tbl>
+      <w:tblPr>
+        <w:tblStyle w:val="TableGrid"/>
+        <w:tblW w:w="5000" w:type="pct"/>
+        <w:tblLook w:val="04A0" w:firstRow="1" w:lastRow="0" w:firstColumn="1" w:lastColumn="0" w:noHBand="0" w:noVBand="1"/>
+      </w:tblPr>
+      <w:tblGrid>
+        <w:gridCol w:w="2583"/>
+        <w:gridCol w:w="1588"/>
+        <w:gridCol w:w="5405"/>
+      </w:tblGrid>
+      <w:tr>
+        <w:trPr>
+          <w:trHeight w:val="300"/>
+        </w:trPr>
+        <w:tc>
+          <w:tcPr>
+            <w:tcW w:w="1372" w:type="pct"/>
+            <w:noWrap/>
+            <w:hideMark/>
+          </w:tcPr>
+          <w:p>
+            <w:pPr>
+              <w:widowControl w:val="0"/>
+              <w:autoSpaceDE w:val="0"/>
+              <w:autoSpaceDN w:val="0"/>
+              <w:adjustRightInd w:val="0"/>
+              <w:ind w:left="360"/>
+              <w:rPr>
+                <w:rFonts w:ascii="Times New Roman" w:hAnsi="Times New Roman"/>
+                <w:sz w:val="24"/>
+                <w:szCs w:val="24"/>
+              </w:rPr>
+            </w:pPr>
+            <w:r>
+              <w:rPr>
+                <w:rFonts w:ascii="Times New Roman" w:hAnsi="Times New Roman"/>
+                <w:sz w:val="24"/>
+                <w:szCs w:val="24"/>
+              </w:rPr>
+              <w:t>S</w:t>
+            </w:r>
+            <w:r>
+              <w:rPr>
+                <w:rFonts w:ascii="Times New Roman" w:hAnsi="Times New Roman"/>
+                <w:sz w:val="24"/>
+                <w:szCs w:val="24"/>
+              </w:rPr>
+              <w:t>ervo</w:t>
+            </w:r>
+          </w:p>
+        </w:tc>
+        <w:tc>
+          <w:tcPr>
+            <w:tcW w:w="752" w:type="pct"/>
+            <w:noWrap/>
+            <w:hideMark/>
+          </w:tcPr>
+          <w:p>
+            <w:pPr>
+              <w:widowControl w:val="0"/>
+              <w:autoSpaceDE w:val="0"/>
+              <w:autoSpaceDN w:val="0"/>
+              <w:adjustRightInd w:val="0"/>
+              <w:ind w:left="360"/>
+              <w:rPr>
+                <w:rFonts w:ascii="Times New Roman" w:hAnsi="Times New Roman"/>
+                <w:sz w:val="24"/>
+                <w:szCs w:val="24"/>
+              </w:rPr>
+            </w:pPr>
+            <w:r>
+              <w:rPr>
+                <w:rFonts w:ascii="Times New Roman" w:hAnsi="Times New Roman"/>
+                <w:sz w:val="24"/>
+                <w:szCs w:val="24"/>
+              </w:rPr>
+              <w:t>Vendor</w:t>
+            </w:r>
+          </w:p>
+        </w:tc>
+        <w:tc>
+          <w:tcPr>
+            <w:tcW w:w="2876" w:type="pct"/>
+            <w:noWrap/>
+            <w:hideMark/>
+          </w:tcPr>
+          <w:p>
+            <w:pPr>
+              <w:widowControl w:val="0"/>
+              <w:autoSpaceDE w:val="0"/>
+              <w:autoSpaceDN w:val="0"/>
+              <w:adjustRightInd w:val="0"/>
+              <w:ind w:left="360"/>
+              <w:rPr>
+                <w:rFonts w:ascii="Times New Roman" w:hAnsi="Times New Roman"/>
+                <w:sz w:val="24"/>
+                <w:szCs w:val="24"/>
+              </w:rPr>
+            </w:pPr>
+            <w:r>
+              <w:rPr>
+                <w:rFonts w:ascii="Times New Roman" w:hAnsi="Times New Roman"/>
+                <w:sz w:val="24"/>
+                <w:szCs w:val="24"/>
+              </w:rPr>
+              <w:t>Description</w:t>
+            </w:r>
+          </w:p>
+        </w:tc>
+      </w:tr>
+      <w:tr>
+        <w:trPr>
+          <w:trHeight w:val="300"/>
+        </w:trPr>
+        <w:tc>
+          <w:tcPr>
+            <w:tcW w:w="1372" w:type="pct"/>
+            <w:noWrap/>
+            <w:hideMark/>
+          </w:tcPr>
+          <w:p>
+            <w:pPr>
+              <w:widowControl w:val="0"/>
+              <w:autoSpaceDE w:val="0"/>
+              <w:autoSpaceDN w:val="0"/>
+              <w:adjustRightInd w:val="0"/>
+              <w:ind w:left="360"/>
+              <w:rPr>
+                <w:rFonts w:ascii="Times New Roman" w:hAnsi="Times New Roman"/>
+                <w:sz w:val="24"/>
+                <w:szCs w:val="24"/>
+              </w:rPr>
+            </w:pPr>
+            <w:r>
+              <w:rPr>
+                <w:rFonts w:ascii="Times New Roman" w:hAnsi="Times New Roman"/>
+                <w:sz w:val="24"/>
+                <w:szCs w:val="24"/>
+              </w:rPr>
+              <w:t xml:space="preserve">Parallax </w:t>
+            </w:r>
+            <w:r>
+              <w:rPr>
+                <w:rFonts w:ascii="Times New Roman" w:hAnsi="Times New Roman"/>
+                <w:sz w:val="24"/>
+                <w:szCs w:val="24"/>
+              </w:rPr>
+              <w:t>#900-00008</w:t>
+            </w:r>
+          </w:p>
+        </w:tc>
+        <w:tc>
+          <w:tcPr>
+            <w:tcW w:w="752" w:type="pct"/>
+            <w:noWrap/>
+          </w:tcPr>
+          <w:p>
+            <w:pPr>
+              <w:widowControl w:val="0"/>
+              <w:autoSpaceDE w:val="0"/>
+              <w:autoSpaceDN w:val="0"/>
+              <w:adjustRightInd w:val="0"/>
+              <w:rPr>
+                <w:rFonts w:ascii="Times New Roman" w:hAnsi="Times New Roman"/>
+                <w:sz w:val="24"/>
+                <w:szCs w:val="24"/>
+              </w:rPr>
+            </w:pPr>
+            <w:r>
+              <w:rPr>
+                <w:rFonts w:ascii="Calibri" w:eastAsia="Times New Roman" w:hAnsi="Calibri" w:cs="Calibri"/>
+                <w:color w:val="000000"/>
+              </w:rPr>
+              <w:t>adafruit.com</w:t>
+            </w:r>
+          </w:p>
+        </w:tc>
+        <w:tc>
+          <w:tcPr>
+            <w:tcW w:w="2876" w:type="pct"/>
+            <w:noWrap/>
+            <w:hideMark/>
+          </w:tcPr>
+          <w:p>
+            <w:pPr>
+              <w:widowControl w:val="0"/>
+              <w:autoSpaceDE w:val="0"/>
+              <w:autoSpaceDN w:val="0"/>
+              <w:adjustRightInd w:val="0"/>
+              <w:ind w:left="360"/>
+              <w:rPr>
+                <w:rFonts w:ascii="Times New Roman" w:hAnsi="Times New Roman"/>
+                <w:sz w:val="24"/>
+                <w:szCs w:val="24"/>
+              </w:rPr>
+            </w:pPr>
+            <w:r>
+              <w:rPr>
+                <w:rFonts w:ascii="Times New Roman" w:hAnsi="Times New Roman"/>
+                <w:sz w:val="24"/>
+                <w:szCs w:val="24"/>
+              </w:rPr>
+              <w:t>continuous</w:t>
+            </w:r>
+          </w:p>
+        </w:tc>
+      </w:tr>
+      <w:tr>
+        <w:trPr>
+          <w:trHeight w:val="300"/>
+        </w:trPr>
+        <w:tc>
+          <w:tcPr>
+            <w:tcW w:w="1372" w:type="pct"/>
+            <w:noWrap/>
+            <w:hideMark/>
+          </w:tcPr>
+          <w:p>
+            <w:pPr>
+              <w:widowControl w:val="0"/>
+              <w:autoSpaceDE w:val="0"/>
+              <w:autoSpaceDN w:val="0"/>
+              <w:adjustRightInd w:val="0"/>
+              <w:ind w:left="360"/>
+              <w:rPr>
+                <w:rFonts w:ascii="Times New Roman" w:hAnsi="Times New Roman"/>
+                <w:sz w:val="24"/>
+                <w:szCs w:val="24"/>
+              </w:rPr>
+            </w:pPr>
+            <w:proofErr w:type="spellStart"/>
+            <w:r>
+              <w:rPr>
+                <w:rFonts w:ascii="Times New Roman" w:hAnsi="Times New Roman"/>
+                <w:sz w:val="24"/>
+                <w:szCs w:val="24"/>
+              </w:rPr>
+              <w:t>TowerPro</w:t>
+            </w:r>
+            <w:proofErr w:type="spellEnd"/>
+            <w:r>
+              <w:rPr>
+                <w:rFonts w:ascii="Times New Roman" w:hAnsi="Times New Roman"/>
+                <w:sz w:val="24"/>
+                <w:szCs w:val="24"/>
+              </w:rPr>
+              <w:t xml:space="preserve"> SG92R</w:t>
+            </w:r>
+          </w:p>
+        </w:tc>
+        <w:tc>
+          <w:tcPr>
+            <w:tcW w:w="752" w:type="pct"/>
+            <w:noWrap/>
+          </w:tcPr>
+          <w:p>
+            <w:pPr>
+              <w:rPr>
+                <w:rFonts w:ascii="Calibri" w:eastAsia="Times New Roman" w:hAnsi="Calibri" w:cs="Calibri"/>
+                <w:color w:val="000000"/>
+              </w:rPr>
+            </w:pPr>
+            <w:r>
+              <w:rPr>
+                <w:rFonts w:ascii="Calibri" w:eastAsia="Times New Roman" w:hAnsi="Calibri" w:cs="Calibri"/>
+                <w:color w:val="000000"/>
+              </w:rPr>
+              <w:t>adafruit.com</w:t>
+            </w:r>
+          </w:p>
+        </w:tc>
+        <w:tc>
+          <w:tcPr>
+            <w:tcW w:w="2876" w:type="pct"/>
+            <w:noWrap/>
+            <w:hideMark/>
+          </w:tcPr>
+          <w:p>
+            <w:pPr>
+              <w:widowControl w:val="0"/>
+              <w:autoSpaceDE w:val="0"/>
+              <w:autoSpaceDN w:val="0"/>
+              <w:adjustRightInd w:val="0"/>
+              <w:ind w:left="360"/>
+              <w:rPr>
+                <w:rFonts w:ascii="Times New Roman" w:hAnsi="Times New Roman"/>
+                <w:sz w:val="24"/>
+                <w:szCs w:val="24"/>
+              </w:rPr>
+            </w:pPr>
+            <w:r>
+              <w:rPr>
+                <w:rFonts w:ascii="Times New Roman" w:hAnsi="Times New Roman"/>
+                <w:sz w:val="24"/>
+                <w:szCs w:val="24"/>
+              </w:rPr>
+              <w:t>180°</w:t>
+            </w:r>
+          </w:p>
+        </w:tc>
+      </w:tr>
+      <w:tr>
+        <w:trPr>
+          <w:trHeight w:val="300"/>
+        </w:trPr>
+        <w:tc>
+          <w:tcPr>
+            <w:tcW w:w="1372" w:type="pct"/>
+            <w:noWrap/>
+            <w:hideMark/>
+          </w:tcPr>
+          <w:p>
+            <w:pPr>
+              <w:widowControl w:val="0"/>
+              <w:autoSpaceDE w:val="0"/>
+              <w:autoSpaceDN w:val="0"/>
+              <w:adjustRightInd w:val="0"/>
+              <w:ind w:left="360"/>
+              <w:rPr>
+                <w:rFonts w:ascii="Times New Roman" w:hAnsi="Times New Roman"/>
+                <w:sz w:val="24"/>
+                <w:szCs w:val="24"/>
+              </w:rPr>
+            </w:pPr>
+            <w:proofErr w:type="spellStart"/>
+            <w:r>
+              <w:rPr>
+                <w:rFonts w:ascii="Times New Roman" w:hAnsi="Times New Roman"/>
+                <w:sz w:val="24"/>
+                <w:szCs w:val="24"/>
+              </w:rPr>
+              <w:t>TowerPro</w:t>
+            </w:r>
+            <w:proofErr w:type="spellEnd"/>
+            <w:r>
+              <w:rPr>
+                <w:rFonts w:ascii="Times New Roman" w:hAnsi="Times New Roman"/>
+                <w:sz w:val="24"/>
+                <w:szCs w:val="24"/>
+              </w:rPr>
+              <w:t xml:space="preserve"> SG-5010</w:t>
+            </w:r>
+          </w:p>
+        </w:tc>
+        <w:tc>
+          <w:tcPr>
+            <w:tcW w:w="752" w:type="pct"/>
+            <w:noWrap/>
+          </w:tcPr>
+          <w:p>
+            <w:pPr>
+              <w:widowControl w:val="0"/>
+              <w:autoSpaceDE w:val="0"/>
+              <w:autoSpaceDN w:val="0"/>
+              <w:adjustRightInd w:val="0"/>
+              <w:rPr>
+                <w:rFonts w:ascii="Times New Roman" w:hAnsi="Times New Roman"/>
+                <w:sz w:val="24"/>
+                <w:szCs w:val="24"/>
+              </w:rPr>
+            </w:pPr>
+            <w:r>
+              <w:rPr>
+                <w:rFonts w:ascii="Calibri" w:eastAsia="Times New Roman" w:hAnsi="Calibri" w:cs="Calibri"/>
+                <w:color w:val="000000"/>
+              </w:rPr>
+              <w:t>adafruit.com</w:t>
+            </w:r>
+          </w:p>
+        </w:tc>
+        <w:tc>
+          <w:tcPr>
+            <w:tcW w:w="2876" w:type="pct"/>
+            <w:noWrap/>
+            <w:hideMark/>
+          </w:tcPr>
+          <w:p>
+            <w:pPr>
+              <w:widowControl w:val="0"/>
+              <w:autoSpaceDE w:val="0"/>
+              <w:autoSpaceDN w:val="0"/>
+              <w:adjustRightInd w:val="0"/>
+              <w:ind w:left="360"/>
+              <w:rPr>
+                <w:rFonts w:ascii="Times New Roman" w:hAnsi="Times New Roman"/>
+                <w:sz w:val="24"/>
+                <w:szCs w:val="24"/>
+              </w:rPr>
+            </w:pPr>
+            <w:r>
+              <w:rPr>
+                <w:rFonts w:ascii="Times New Roman" w:hAnsi="Times New Roman"/>
+                <w:sz w:val="24"/>
+                <w:szCs w:val="24"/>
+              </w:rPr>
+              <w:t>180°</w:t>
+            </w:r>
+          </w:p>
+        </w:tc>
+      </w:tr>
+      <w:tr>
+        <w:trPr>
+          <w:trHeight w:val="300"/>
+        </w:trPr>
+        <w:tc>
+          <w:tcPr>
+            <w:tcW w:w="1372" w:type="pct"/>
+            <w:noWrap/>
+            <w:hideMark/>
+          </w:tcPr>
+          <w:p>
+            <w:pPr>
+              <w:widowControl w:val="0"/>
+              <w:autoSpaceDE w:val="0"/>
+              <w:autoSpaceDN w:val="0"/>
+              <w:adjustRightInd w:val="0"/>
+              <w:ind w:left="360"/>
+              <w:rPr>
+                <w:rFonts w:ascii="Times New Roman" w:hAnsi="Times New Roman"/>
+                <w:sz w:val="24"/>
+                <w:szCs w:val="24"/>
+              </w:rPr>
+            </w:pPr>
+            <w:proofErr w:type="spellStart"/>
+            <w:r>
+              <w:rPr>
+                <w:rFonts w:ascii="Times New Roman" w:hAnsi="Times New Roman"/>
+                <w:sz w:val="24"/>
+                <w:szCs w:val="24"/>
+              </w:rPr>
+              <w:t>Fitec</w:t>
+            </w:r>
+            <w:proofErr w:type="spellEnd"/>
+            <w:r>
+              <w:rPr>
+                <w:rFonts w:ascii="Times New Roman" w:hAnsi="Times New Roman"/>
+                <w:sz w:val="24"/>
+                <w:szCs w:val="24"/>
+              </w:rPr>
+              <w:t xml:space="preserve"> FS90</w:t>
+            </w:r>
+          </w:p>
+        </w:tc>
+        <w:tc>
+          <w:tcPr>
+            <w:tcW w:w="752" w:type="pct"/>
+            <w:noWrap/>
+          </w:tcPr>
+          <w:p>
+            <w:pPr>
+              <w:widowControl w:val="0"/>
+              <w:autoSpaceDE w:val="0"/>
+              <w:autoSpaceDN w:val="0"/>
+              <w:adjustRightInd w:val="0"/>
+              <w:rPr>
+                <w:rFonts w:ascii="Times New Roman" w:hAnsi="Times New Roman"/>
+                <w:sz w:val="24"/>
+                <w:szCs w:val="24"/>
+              </w:rPr>
+            </w:pPr>
+            <w:r>
+              <w:rPr>
+                <w:rFonts w:ascii="Calibri" w:eastAsia="Times New Roman" w:hAnsi="Calibri" w:cs="Calibri"/>
+                <w:color w:val="000000"/>
+              </w:rPr>
+              <w:t>robotshop.com</w:t>
+            </w:r>
+          </w:p>
+        </w:tc>
+        <w:tc>
+          <w:tcPr>
+            <w:tcW w:w="2876" w:type="pct"/>
+            <w:noWrap/>
+            <w:hideMark/>
+          </w:tcPr>
+          <w:p>
+            <w:pPr>
+              <w:widowControl w:val="0"/>
+              <w:autoSpaceDE w:val="0"/>
+              <w:autoSpaceDN w:val="0"/>
+              <w:adjustRightInd w:val="0"/>
+              <w:ind w:left="360"/>
+              <w:rPr>
+                <w:rFonts w:ascii="Times New Roman" w:hAnsi="Times New Roman"/>
+                <w:sz w:val="24"/>
+                <w:szCs w:val="24"/>
+              </w:rPr>
+            </w:pPr>
+            <w:r>
+              <w:rPr>
+                <w:rFonts w:ascii="Times New Roman" w:hAnsi="Times New Roman"/>
+                <w:sz w:val="24"/>
+                <w:szCs w:val="24"/>
+              </w:rPr>
+              <w:t>180°</w:t>
+            </w:r>
+          </w:p>
+        </w:tc>
+      </w:tr>
+      <w:tr>
+        <w:trPr>
+          <w:trHeight w:val="300"/>
+        </w:trPr>
+        <w:tc>
+          <w:tcPr>
+            <w:tcW w:w="1372" w:type="pct"/>
+            <w:noWrap/>
+            <w:hideMark/>
+          </w:tcPr>
+          <w:p>
+            <w:pPr>
+              <w:widowControl w:val="0"/>
+              <w:autoSpaceDE w:val="0"/>
+              <w:autoSpaceDN w:val="0"/>
+              <w:adjustRightInd w:val="0"/>
+              <w:ind w:left="360"/>
+              <w:rPr>
+                <w:rFonts w:ascii="Times New Roman" w:hAnsi="Times New Roman"/>
+                <w:sz w:val="24"/>
+                <w:szCs w:val="24"/>
+              </w:rPr>
+            </w:pPr>
+            <w:proofErr w:type="spellStart"/>
+            <w:r>
+              <w:rPr>
+                <w:rFonts w:ascii="Times New Roman" w:hAnsi="Times New Roman"/>
+                <w:sz w:val="24"/>
+                <w:szCs w:val="24"/>
+              </w:rPr>
+              <w:t>Fitec</w:t>
+            </w:r>
+            <w:proofErr w:type="spellEnd"/>
+            <w:r>
+              <w:rPr>
+                <w:rFonts w:ascii="Times New Roman" w:hAnsi="Times New Roman"/>
+                <w:sz w:val="24"/>
+                <w:szCs w:val="24"/>
+              </w:rPr>
+              <w:t xml:space="preserve"> FS90R</w:t>
+            </w:r>
+          </w:p>
+        </w:tc>
+        <w:tc>
+          <w:tcPr>
+            <w:tcW w:w="752" w:type="pct"/>
+            <w:noWrap/>
+          </w:tcPr>
+          <w:p>
+            <w:pPr>
+              <w:widowControl w:val="0"/>
+              <w:autoSpaceDE w:val="0"/>
+              <w:autoSpaceDN w:val="0"/>
+              <w:adjustRightInd w:val="0"/>
+              <w:rPr>
+                <w:rFonts w:ascii="Times New Roman" w:hAnsi="Times New Roman"/>
+                <w:sz w:val="24"/>
+                <w:szCs w:val="24"/>
+              </w:rPr>
+            </w:pPr>
+            <w:r>
+              <w:rPr>
+                <w:rFonts w:ascii="Calibri" w:eastAsia="Times New Roman" w:hAnsi="Calibri" w:cs="Calibri"/>
+              </w:rPr>
+              <w:t>robotshop.com</w:t>
+            </w:r>
+          </w:p>
+        </w:tc>
+        <w:tc>
+          <w:tcPr>
+            <w:tcW w:w="2876" w:type="pct"/>
+            <w:noWrap/>
+            <w:hideMark/>
+          </w:tcPr>
+          <w:p>
+            <w:pPr>
+              <w:widowControl w:val="0"/>
+              <w:autoSpaceDE w:val="0"/>
+              <w:autoSpaceDN w:val="0"/>
+              <w:adjustRightInd w:val="0"/>
+              <w:ind w:left="360"/>
+              <w:rPr>
+                <w:rFonts w:ascii="Times New Roman" w:hAnsi="Times New Roman"/>
+                <w:sz w:val="24"/>
+                <w:szCs w:val="24"/>
+              </w:rPr>
+            </w:pPr>
+            <w:r>
+              <w:rPr>
+                <w:rFonts w:ascii="Times New Roman" w:hAnsi="Times New Roman"/>
+                <w:sz w:val="24"/>
+                <w:szCs w:val="24"/>
+              </w:rPr>
+              <w:t>continuous</w:t>
+            </w:r>
+          </w:p>
+        </w:tc>
+      </w:tr>
+      <w:tr>
+        <w:trPr>
+          <w:trHeight w:val="300"/>
+        </w:trPr>
+        <w:tc>
+          <w:tcPr>
+            <w:tcW w:w="1372" w:type="pct"/>
+            <w:noWrap/>
+            <w:hideMark/>
+          </w:tcPr>
+          <w:p>
+            <w:pPr>
+              <w:widowControl w:val="0"/>
+              <w:autoSpaceDE w:val="0"/>
+              <w:autoSpaceDN w:val="0"/>
+              <w:adjustRightInd w:val="0"/>
+              <w:ind w:left="360"/>
+              <w:rPr>
+                <w:rFonts w:ascii="Times New Roman" w:hAnsi="Times New Roman"/>
+                <w:sz w:val="24"/>
+                <w:szCs w:val="24"/>
+              </w:rPr>
+            </w:pPr>
+            <w:proofErr w:type="spellStart"/>
+            <w:r>
+              <w:rPr>
+                <w:rFonts w:ascii="Times New Roman" w:hAnsi="Times New Roman"/>
+                <w:sz w:val="24"/>
+                <w:szCs w:val="24"/>
+              </w:rPr>
+              <w:t>Dagu</w:t>
+            </w:r>
+            <w:proofErr w:type="spellEnd"/>
+            <w:r>
+              <w:rPr>
+                <w:rFonts w:ascii="Times New Roman" w:hAnsi="Times New Roman"/>
+                <w:sz w:val="24"/>
+                <w:szCs w:val="24"/>
+              </w:rPr>
+              <w:t xml:space="preserve"> RS001A</w:t>
+            </w:r>
+          </w:p>
+        </w:tc>
+        <w:tc>
+          <w:tcPr>
+            <w:tcW w:w="752" w:type="pct"/>
+            <w:noWrap/>
+          </w:tcPr>
+          <w:p>
+            <w:pPr>
+              <w:widowControl w:val="0"/>
+              <w:autoSpaceDE w:val="0"/>
+              <w:autoSpaceDN w:val="0"/>
+              <w:adjustRightInd w:val="0"/>
+              <w:rPr>
+                <w:rFonts w:ascii="Times New Roman" w:hAnsi="Times New Roman"/>
+                <w:sz w:val="24"/>
+                <w:szCs w:val="24"/>
+              </w:rPr>
+            </w:pPr>
+            <w:r>
+              <w:rPr>
+                <w:rFonts w:ascii="Calibri" w:eastAsia="Times New Roman" w:hAnsi="Calibri" w:cs="Calibri"/>
+                <w:color w:val="000000"/>
+              </w:rPr>
+              <w:t>robotshop.com</w:t>
+            </w:r>
+          </w:p>
+        </w:tc>
+        <w:tc>
+          <w:tcPr>
+            <w:tcW w:w="2876" w:type="pct"/>
+            <w:noWrap/>
+            <w:hideMark/>
+          </w:tcPr>
+          <w:p>
+            <w:pPr>
+              <w:widowControl w:val="0"/>
+              <w:autoSpaceDE w:val="0"/>
+              <w:autoSpaceDN w:val="0"/>
+              <w:adjustRightInd w:val="0"/>
+              <w:ind w:left="360"/>
+              <w:rPr>
+                <w:rFonts w:ascii="Times New Roman" w:hAnsi="Times New Roman"/>
+                <w:sz w:val="24"/>
+                <w:szCs w:val="24"/>
+              </w:rPr>
+            </w:pPr>
+            <w:r>
+              <w:rPr>
+                <w:rFonts w:ascii="Times New Roman" w:hAnsi="Times New Roman"/>
+                <w:sz w:val="24"/>
+                <w:szCs w:val="24"/>
+              </w:rPr>
+              <w:t>180°</w:t>
+            </w:r>
+          </w:p>
+        </w:tc>
+      </w:tr>
+      <w:tr>
+        <w:trPr>
+          <w:trHeight w:val="300"/>
+        </w:trPr>
+        <w:tc>
+          <w:tcPr>
+            <w:tcW w:w="1372" w:type="pct"/>
+            <w:noWrap/>
+            <w:hideMark/>
+          </w:tcPr>
+          <w:p>
+            <w:pPr>
+              <w:widowControl w:val="0"/>
+              <w:autoSpaceDE w:val="0"/>
+              <w:autoSpaceDN w:val="0"/>
+              <w:adjustRightInd w:val="0"/>
+              <w:ind w:left="360"/>
+              <w:rPr>
+                <w:rFonts w:ascii="Times New Roman" w:hAnsi="Times New Roman"/>
+                <w:sz w:val="24"/>
+                <w:szCs w:val="24"/>
+              </w:rPr>
+            </w:pPr>
+            <w:proofErr w:type="spellStart"/>
+            <w:r>
+              <w:rPr>
+                <w:rFonts w:ascii="Times New Roman" w:hAnsi="Times New Roman"/>
+                <w:sz w:val="24"/>
+                <w:szCs w:val="24"/>
+              </w:rPr>
+              <w:t>TowerPro</w:t>
+            </w:r>
+            <w:proofErr w:type="spellEnd"/>
+            <w:r>
+              <w:rPr>
+                <w:rFonts w:ascii="Times New Roman" w:hAnsi="Times New Roman"/>
+                <w:sz w:val="24"/>
+                <w:szCs w:val="24"/>
+              </w:rPr>
+              <w:t xml:space="preserve"> MG90S</w:t>
+            </w:r>
+          </w:p>
+        </w:tc>
+        <w:tc>
+          <w:tcPr>
+            <w:tcW w:w="752" w:type="pct"/>
+            <w:noWrap/>
+          </w:tcPr>
+          <w:p>
+            <w:pPr>
+              <w:widowControl w:val="0"/>
+              <w:autoSpaceDE w:val="0"/>
+              <w:autoSpaceDN w:val="0"/>
+              <w:adjustRightInd w:val="0"/>
+              <w:rPr>
+                <w:rFonts w:ascii="Times New Roman" w:hAnsi="Times New Roman"/>
+                <w:sz w:val="24"/>
+                <w:szCs w:val="24"/>
+              </w:rPr>
+            </w:pPr>
+            <w:r>
+              <w:rPr>
+                <w:rFonts w:ascii="Calibri" w:eastAsia="Times New Roman" w:hAnsi="Calibri" w:cs="Calibri"/>
+                <w:color w:val="000000"/>
+              </w:rPr>
+              <w:t>amazon.com</w:t>
+            </w:r>
+          </w:p>
+        </w:tc>
+        <w:tc>
+          <w:tcPr>
+            <w:tcW w:w="2876" w:type="pct"/>
+            <w:noWrap/>
+            <w:hideMark/>
+          </w:tcPr>
+          <w:p>
+            <w:pPr>
+              <w:widowControl w:val="0"/>
+              <w:autoSpaceDE w:val="0"/>
+              <w:autoSpaceDN w:val="0"/>
+              <w:adjustRightInd w:val="0"/>
+              <w:ind w:left="360"/>
+              <w:rPr>
+                <w:rFonts w:ascii="Times New Roman" w:hAnsi="Times New Roman"/>
+                <w:sz w:val="24"/>
+                <w:szCs w:val="24"/>
+              </w:rPr>
+            </w:pPr>
+            <w:r>
+              <w:rPr>
+                <w:rFonts w:ascii="Times New Roman" w:hAnsi="Times New Roman"/>
+                <w:sz w:val="24"/>
+                <w:szCs w:val="24"/>
+              </w:rPr>
+              <w:t>180°</w:t>
+            </w:r>
+          </w:p>
+        </w:tc>
+      </w:tr>
+    </w:tbl>
     <w:p>
       <w:pPr>
         <w:widowControl w:val="0"/>
@@ -18361,11 +19348,6 @@
       </w:r>
       <w:proofErr w:type="gramEnd"/>
       <w:r>
-        <w:rPr>
-          <w:rFonts w:ascii="Times New Roman" w:hAnsi="Times New Roman"/>
-          <w:sz w:val="24"/>
-          <w:szCs w:val="24"/>
-        </w:rPr>
         <w:fldChar w:fldCharType="begin"/>
       </w:r>
       <w:r>
@@ -18377,11 +19359,6 @@
         <w:instrText xml:space="preserve"> HYPERLINK "http://www.ikalogic.com/closed-loop-speed-and-position-control-of-dc-motors" </w:instrText>
       </w:r>
       <w:r>
-        <w:rPr>
-          <w:rFonts w:ascii="Times New Roman" w:hAnsi="Times New Roman"/>
-          <w:sz w:val="24"/>
-          <w:szCs w:val="24"/>
-        </w:rPr>
         <w:fldChar w:fldCharType="separate"/>
       </w:r>
       <w:r>
@@ -18443,11 +19420,6 @@
       </w:r>
       <w:proofErr w:type="gramEnd"/>
       <w:r>
-        <w:rPr>
-          <w:rFonts w:ascii="Times New Roman" w:hAnsi="Times New Roman"/>
-          <w:sz w:val="24"/>
-          <w:szCs w:val="24"/>
-        </w:rPr>
         <w:fldChar w:fldCharType="begin"/>
       </w:r>
       <w:r>
@@ -18459,11 +19431,6 @@
         <w:instrText xml:space="preserve"> HYPERLINK "https://engineering.purdue.edu/ResearchGroups/DEAR/web/papers/icra_energy" </w:instrText>
       </w:r>
       <w:r>
-        <w:rPr>
-          <w:rFonts w:ascii="Times New Roman" w:hAnsi="Times New Roman"/>
-          <w:sz w:val="24"/>
-          <w:szCs w:val="24"/>
-        </w:rPr>
         <w:fldChar w:fldCharType="separate"/>
       </w:r>
       <w:r>
@@ -18511,6 +19478,7 @@
           <w:szCs w:val="24"/>
           <w:lang w:val="en"/>
         </w:rPr>
+        <w:lastRenderedPageBreak/>
         <w:t>[6</w:t>
       </w:r>
       <w:proofErr w:type="gramStart"/>
@@ -18609,11 +19577,6 @@
       </w:r>
       <w:proofErr w:type="gramEnd"/>
       <w:r>
-        <w:rPr>
-          <w:rFonts w:ascii="Times New Roman" w:hAnsi="Times New Roman"/>
-          <w:sz w:val="24"/>
-          <w:szCs w:val="24"/>
-        </w:rPr>
         <w:fldChar w:fldCharType="begin"/>
       </w:r>
       <w:r>
@@ -18625,11 +19588,6 @@
         <w:instrText xml:space="preserve"> HYPERLINK "http://www.physics.uoguelph.ca/tutorials/torque/Q.torque.intro.html" </w:instrText>
       </w:r>
       <w:r>
-        <w:rPr>
-          <w:rFonts w:ascii="Times New Roman" w:hAnsi="Times New Roman"/>
-          <w:sz w:val="24"/>
-          <w:szCs w:val="24"/>
-        </w:rPr>
         <w:fldChar w:fldCharType="separate"/>
       </w:r>
       <w:r>
@@ -18691,11 +19649,6 @@
       </w:r>
       <w:proofErr w:type="gramEnd"/>
       <w:r>
-        <w:rPr>
-          <w:rFonts w:ascii="Times New Roman" w:hAnsi="Times New Roman"/>
-          <w:sz w:val="24"/>
-          <w:szCs w:val="24"/>
-        </w:rPr>
         <w:fldChar w:fldCharType="begin"/>
       </w:r>
       <w:r>
@@ -18707,11 +19660,6 @@
         <w:instrText xml:space="preserve"> HYPERLINK "http://www.pololu.com/docs/0J21/5.c" </w:instrText>
       </w:r>
       <w:r>
-        <w:rPr>
-          <w:rFonts w:ascii="Times New Roman" w:hAnsi="Times New Roman"/>
-          <w:sz w:val="24"/>
-          <w:szCs w:val="24"/>
-        </w:rPr>
         <w:fldChar w:fldCharType="separate"/>
       </w:r>
       <w:r>
@@ -18773,11 +19721,6 @@
       </w:r>
       <w:proofErr w:type="gramEnd"/>
       <w:r>
-        <w:rPr>
-          <w:rFonts w:ascii="Times New Roman" w:hAnsi="Times New Roman"/>
-          <w:sz w:val="24"/>
-          <w:szCs w:val="24"/>
-        </w:rPr>
         <w:fldChar w:fldCharType="begin"/>
       </w:r>
       <w:r>
@@ -18789,11 +19732,6 @@
         <w:instrText xml:space="preserve"> HYPERLINK "http://www.robotshop.com/en/gear-motors-with-back-shaft.html" </w:instrText>
       </w:r>
       <w:r>
-        <w:rPr>
-          <w:rFonts w:ascii="Times New Roman" w:hAnsi="Times New Roman"/>
-          <w:sz w:val="24"/>
-          <w:szCs w:val="24"/>
-        </w:rPr>
         <w:fldChar w:fldCharType="separate"/>
       </w:r>
       <w:r>
@@ -18855,11 +19793,6 @@
       </w:r>
       <w:proofErr w:type="gramEnd"/>
       <w:r>
-        <w:rPr>
-          <w:rFonts w:ascii="Times New Roman" w:hAnsi="Times New Roman"/>
-          <w:sz w:val="24"/>
-          <w:szCs w:val="24"/>
-        </w:rPr>
         <w:fldChar w:fldCharType="begin"/>
       </w:r>
       <w:r>
@@ -18871,11 +19804,6 @@
         <w:instrText xml:space="preserve"> HYPERLINK "http://www.robotshop.com/en/dc-motors.html" </w:instrText>
       </w:r>
       <w:r>
-        <w:rPr>
-          <w:rFonts w:ascii="Times New Roman" w:hAnsi="Times New Roman"/>
-          <w:sz w:val="24"/>
-          <w:szCs w:val="24"/>
-        </w:rPr>
         <w:fldChar w:fldCharType="separate"/>
       </w:r>
       <w:r>
@@ -18937,11 +19865,6 @@
       </w:r>
       <w:proofErr w:type="gramEnd"/>
       <w:r>
-        <w:rPr>
-          <w:rFonts w:ascii="Times New Roman" w:hAnsi="Times New Roman"/>
-          <w:sz w:val="24"/>
-          <w:szCs w:val="24"/>
-        </w:rPr>
         <w:fldChar w:fldCharType="begin"/>
       </w:r>
       <w:r>
@@ -18953,11 +19876,6 @@
         <w:instrText xml:space="preserve"> HYPERLINK "http://www.robotshop.com/en/bldc-motors.html" </w:instrText>
       </w:r>
       <w:r>
-        <w:rPr>
-          <w:rFonts w:ascii="Times New Roman" w:hAnsi="Times New Roman"/>
-          <w:sz w:val="24"/>
-          <w:szCs w:val="24"/>
-        </w:rPr>
         <w:fldChar w:fldCharType="separate"/>
       </w:r>
       <w:r>
@@ -19019,11 +19937,6 @@
       </w:r>
       <w:proofErr w:type="gramEnd"/>
       <w:r>
-        <w:rPr>
-          <w:rFonts w:ascii="Times New Roman" w:hAnsi="Times New Roman"/>
-          <w:sz w:val="24"/>
-          <w:szCs w:val="24"/>
-        </w:rPr>
         <w:fldChar w:fldCharType="begin"/>
       </w:r>
       <w:r>
@@ -19035,11 +19948,6 @@
         <w:instrText xml:space="preserve"> HYPERLINK "http://www.robotshop.com/en/stepper-motors.html" </w:instrText>
       </w:r>
       <w:r>
-        <w:rPr>
-          <w:rFonts w:ascii="Times New Roman" w:hAnsi="Times New Roman"/>
-          <w:sz w:val="24"/>
-          <w:szCs w:val="24"/>
-        </w:rPr>
         <w:fldChar w:fldCharType="separate"/>
       </w:r>
       <w:r>
@@ -19101,11 +20009,6 @@
       </w:r>
       <w:proofErr w:type="gramEnd"/>
       <w:r>
-        <w:rPr>
-          <w:rFonts w:ascii="Times New Roman" w:hAnsi="Times New Roman"/>
-          <w:sz w:val="24"/>
-          <w:szCs w:val="24"/>
-        </w:rPr>
         <w:fldChar w:fldCharType="begin"/>
       </w:r>
       <w:r>
@@ -19117,11 +20020,6 @@
         <w:instrText xml:space="preserve"> HYPERLINK "http://www.robotroom.com/Jet.html" </w:instrText>
       </w:r>
       <w:r>
-        <w:rPr>
-          <w:rFonts w:ascii="Times New Roman" w:hAnsi="Times New Roman"/>
-          <w:sz w:val="24"/>
-          <w:szCs w:val="24"/>
-        </w:rPr>
         <w:fldChar w:fldCharType="separate"/>
       </w:r>
       <w:r>
@@ -19212,7 +20110,6 @@
           <w:color w:val="0000FF"/>
           <w:sz w:val="24"/>
           <w:szCs w:val="24"/>
-          <w:u w:val="single"/>
           <w:lang w:val="en"/>
         </w:rPr>
         <w:t>http://www.engineeringtoolbox.com/rolling-friction-resistance-d_1303.html</w:t>
@@ -19223,7 +20120,6 @@
           <w:color w:val="0000FF"/>
           <w:sz w:val="24"/>
           <w:szCs w:val="24"/>
-          <w:u w:val="single"/>
           <w:lang w:val="en"/>
         </w:rPr>
         <w:fldChar w:fldCharType="end"/>
@@ -19270,6 +20166,7 @@
             <w:rFonts w:ascii="Times New Roman" w:hAnsi="Times New Roman"/>
             <w:sz w:val="24"/>
             <w:szCs w:val="24"/>
+            <w:u w:val="none"/>
             <w:lang w:val="en"/>
           </w:rPr>
           <w:t>http://www.engineeringtoolbox.com/friction­coefficients­d_778.html</w:t>
@@ -19314,6 +20211,7 @@
             <w:rFonts w:ascii="Times New Roman" w:hAnsi="Times New Roman"/>
             <w:sz w:val="24"/>
             <w:szCs w:val="24"/>
+            <w:u w:val="none"/>
             <w:lang w:val="en"/>
           </w:rPr>
           <w:t>http://www.societyofrobots.com/mechanics_dynamics.shtml</w:t>
@@ -19349,7 +20247,6 @@
           <w:color w:val="0000FF"/>
           <w:sz w:val="24"/>
           <w:szCs w:val="24"/>
-          <w:u w:val="single"/>
         </w:rPr>
         <w:t xml:space="preserve"> </w:t>
       </w:r>
@@ -19360,7 +20257,6 @@
             <w:color w:val="0000FF"/>
             <w:sz w:val="24"/>
             <w:szCs w:val="24"/>
-            <w:u w:val="single"/>
           </w:rPr>
           <w:t>http://www.robotshop.com/en/pololu-12v-19-1-gear-motor-encoder.html</w:t>
         </w:r>
@@ -19374,7 +20270,6 @@
           <w:color w:val="0000FF"/>
           <w:sz w:val="24"/>
           <w:szCs w:val="24"/>
-          <w:u w:val="single"/>
         </w:rPr>
       </w:pPr>
       <w:r>
@@ -19392,7 +20287,6 @@
           <w:color w:val="0000FF"/>
           <w:sz w:val="24"/>
           <w:szCs w:val="24"/>
-          <w:u w:val="single"/>
         </w:rPr>
         <w:t xml:space="preserve"> </w:t>
       </w:r>
@@ -19403,7 +20297,6 @@
             <w:color w:val="0000FF"/>
             <w:sz w:val="24"/>
             <w:szCs w:val="24"/>
-            <w:u w:val="single"/>
           </w:rPr>
           <w:t>http://www.robotshop.com/en/12v-58rpm-60-1-gear-motor-encoder.html</w:t>
         </w:r>
@@ -19413,7 +20306,9 @@
       <w:pPr>
         <w:spacing w:after="0" w:line="240" w:lineRule="auto"/>
         <w:rPr>
-          <w:rFonts w:eastAsiaTheme="minorHAnsi" w:cstheme="minorBidi"/>
+          <w:rFonts w:ascii="Times New Roman" w:eastAsiaTheme="minorHAnsi" w:hAnsi="Times New Roman"/>
+          <w:sz w:val="24"/>
+          <w:szCs w:val="24"/>
         </w:rPr>
       </w:pPr>
       <w:r>
@@ -19441,7 +20336,25 @@
           <w:szCs w:val="24"/>
           <w:lang w:val="en"/>
         </w:rPr>
-        <w:instrText xml:space="preserve"> LINK Excel.Sheet.12 "C:\\Users\\Gary\\Documents\\GitHub\\SeniorDesign\\Motor and Servo Decision Matrices.xlsx" "motors!R21C9" \a \f 5 \h  \* MERGEFORMAT </w:instrText>
+        <w:instrText xml:space="preserve"> LINK </w:instrText>
+      </w:r>
+      <w:r>
+        <w:rPr>
+          <w:rFonts w:ascii="Times New Roman" w:hAnsi="Times New Roman"/>
+          <w:sz w:val="24"/>
+          <w:szCs w:val="24"/>
+          <w:lang w:val="en"/>
+        </w:rPr>
+        <w:instrText xml:space="preserve">Excel.Sheet.12 "C:\\Users\\Gary\\Documents\\GitHub\\SeniorDesign\\Motor and Servo Decision Matrices.xlsx" motors!R21C9 </w:instrText>
+      </w:r>
+      <w:r>
+        <w:rPr>
+          <w:rFonts w:ascii="Times New Roman" w:hAnsi="Times New Roman"/>
+          <w:sz w:val="24"/>
+          <w:szCs w:val="24"/>
+          <w:lang w:val="en"/>
+        </w:rPr>
+        <w:instrText xml:space="preserve">\a \f 5 \h  \* MERGEFORMAT </w:instrText>
       </w:r>
       <w:r>
         <w:rPr>
@@ -19459,6 +20372,7 @@
             <w:rFonts w:ascii="Times New Roman" w:hAnsi="Times New Roman"/>
             <w:sz w:val="24"/>
             <w:szCs w:val="24"/>
+            <w:u w:val="none"/>
           </w:rPr>
           <w:t>http://www.robotshop.com/en/pololu-12v-50-1-gear-motor-encoder.html</w:t>
         </w:r>
@@ -19466,9 +20380,11 @@
     </w:p>
     <w:p>
       <w:pPr>
-        <w:spacing w:after="0" w:line="240" w:lineRule="auto"/>
-        <w:rPr>
-          <w:rFonts w:eastAsiaTheme="minorHAnsi" w:cstheme="minorBidi"/>
+        <w:rPr>
+          <w:rFonts w:ascii="Times New Roman" w:eastAsia="Times New Roman" w:hAnsi="Times New Roman"/>
+          <w:color w:val="0000FF"/>
+          <w:sz w:val="24"/>
+          <w:szCs w:val="24"/>
         </w:rPr>
       </w:pPr>
       <w:r>
@@ -19505,7 +20421,25 @@
           <w:szCs w:val="24"/>
           <w:lang w:val="en"/>
         </w:rPr>
-        <w:instrText xml:space="preserve"> LINK Excel.Sheet.12 "C:\\Users\\Gary\\Documents\\GitHub\\SeniorDesign\\Motor and Servo Decision Matrices.xlsx" "motors!R22C9" \a \f 5 \h  \* MERGEFORMAT </w:instrText>
+        <w:instrText xml:space="preserve"> LINK </w:instrText>
+      </w:r>
+      <w:r>
+        <w:rPr>
+          <w:rFonts w:ascii="Times New Roman" w:hAnsi="Times New Roman"/>
+          <w:sz w:val="24"/>
+          <w:szCs w:val="24"/>
+          <w:lang w:val="en"/>
+        </w:rPr>
+        <w:instrText xml:space="preserve">Excel.Sheet.12 "C:\\Users\\Gary\\Documents\\GitHub\\SeniorDesign\\Motor and Servo Decision Matrices.xlsx" motors!R22C9 </w:instrText>
+      </w:r>
+      <w:r>
+        <w:rPr>
+          <w:rFonts w:ascii="Times New Roman" w:hAnsi="Times New Roman"/>
+          <w:sz w:val="24"/>
+          <w:szCs w:val="24"/>
+          <w:lang w:val="en"/>
+        </w:rPr>
+        <w:instrText xml:space="preserve">\a \f 5 \h  \* MERGEFORMAT </w:instrText>
       </w:r>
       <w:r>
         <w:rPr>
@@ -19519,8 +20453,8 @@
       <w:hyperlink r:id="rId11" w:history="1">
         <w:r>
           <w:rPr>
-            <w:rStyle w:val="Hyperlink"/>
-            <w:rFonts w:ascii="Times New Roman" w:hAnsi="Times New Roman"/>
+            <w:rFonts w:ascii="Times New Roman" w:eastAsia="Times New Roman" w:hAnsi="Times New Roman"/>
+            <w:color w:val="0000FF"/>
             <w:sz w:val="24"/>
             <w:szCs w:val="24"/>
           </w:rPr>
@@ -19532,53 +20466,15 @@
       <w:pPr>
         <w:spacing w:after="0" w:line="240" w:lineRule="auto"/>
         <w:rPr>
-          <w:rFonts w:ascii="Times New Roman" w:eastAsia="Times New Roman" w:hAnsi="Times New Roman"/>
-          <w:color w:val="0000FF"/>
-          <w:sz w:val="24"/>
-          <w:szCs w:val="24"/>
-          <w:u w:val="single"/>
-        </w:rPr>
-      </w:pPr>
-      <w:r>
-        <w:rPr>
-          <w:rFonts w:ascii="Times New Roman" w:hAnsi="Times New Roman"/>
-          <w:sz w:val="24"/>
-          <w:szCs w:val="24"/>
-          <w:lang w:val="en"/>
-        </w:rPr>
-        <w:fldChar w:fldCharType="end"/>
-      </w:r>
-    </w:p>
-    <w:p>
-      <w:pPr>
-        <w:widowControl w:val="0"/>
-        <w:tabs>
-          <w:tab w:val="left" w:pos="8445"/>
-        </w:tabs>
-        <w:autoSpaceDE w:val="0"/>
-        <w:autoSpaceDN w:val="0"/>
-        <w:adjustRightInd w:val="0"/>
-        <w:spacing w:after="0"/>
-        <w:ind w:left="360"/>
-        <w:rPr>
-          <w:rFonts w:ascii="Times New Roman" w:hAnsi="Times New Roman"/>
-          <w:sz w:val="24"/>
-          <w:szCs w:val="24"/>
-          <w:lang w:val="en"/>
+          <w:rFonts w:ascii="Times New Roman" w:eastAsiaTheme="minorHAnsi" w:hAnsi="Times New Roman"/>
+          <w:sz w:val="24"/>
+          <w:szCs w:val="24"/>
         </w:rPr>
       </w:pPr>
     </w:p>
     <w:p>
       <w:pPr>
-        <w:widowControl w:val="0"/>
-        <w:tabs>
-          <w:tab w:val="left" w:pos="8445"/>
-        </w:tabs>
-        <w:autoSpaceDE w:val="0"/>
-        <w:autoSpaceDN w:val="0"/>
-        <w:adjustRightInd w:val="0"/>
-        <w:spacing w:after="0"/>
-        <w:ind w:left="360"/>
+        <w:spacing w:after="0" w:line="240" w:lineRule="auto"/>
         <w:rPr>
           <w:rFonts w:ascii="Times New Roman" w:hAnsi="Times New Roman"/>
           <w:sz w:val="24"/>
@@ -19586,15 +20482,251 @@
           <w:lang w:val="en"/>
         </w:rPr>
       </w:pPr>
+      <w:r>
+        <w:rPr>
+          <w:rFonts w:ascii="Times New Roman" w:hAnsi="Times New Roman"/>
+          <w:sz w:val="24"/>
+          <w:szCs w:val="24"/>
+          <w:lang w:val="en"/>
+        </w:rPr>
+        <w:fldChar w:fldCharType="end"/>
+      </w:r>
+      <w:r>
+        <w:rPr>
+          <w:rFonts w:ascii="Times New Roman" w:hAnsi="Times New Roman"/>
+          <w:sz w:val="24"/>
+          <w:szCs w:val="24"/>
+          <w:lang w:val="en"/>
+        </w:rPr>
+        <w:t>[21]</w:t>
+      </w:r>
+      <w:r>
+        <w:t xml:space="preserve"> </w:t>
+      </w:r>
+      <w:r>
+        <w:rPr>
+          <w:rFonts w:ascii="Times New Roman" w:hAnsi="Times New Roman"/>
+          <w:sz w:val="24"/>
+          <w:szCs w:val="24"/>
+          <w:lang w:val="en"/>
+        </w:rPr>
+        <w:t>http://www.adafruit.com/products/154</w:t>
+      </w:r>
     </w:p>
     <w:p>
       <w:pPr>
-        <w:rPr>
-          <w:rFonts w:ascii="Times New Roman" w:hAnsi="Times New Roman"/>
-          <w:sz w:val="24"/>
-          <w:szCs w:val="24"/>
+        <w:spacing w:after="0" w:line="240" w:lineRule="auto"/>
+        <w:rPr>
+          <w:rFonts w:ascii="Times New Roman" w:hAnsi="Times New Roman"/>
+          <w:sz w:val="24"/>
+          <w:szCs w:val="24"/>
+          <w:lang w:val="en"/>
         </w:rPr>
       </w:pPr>
+      <w:r>
+        <w:rPr>
+          <w:rFonts w:ascii="Times New Roman" w:hAnsi="Times New Roman"/>
+          <w:sz w:val="24"/>
+          <w:szCs w:val="24"/>
+          <w:lang w:val="en"/>
+        </w:rPr>
+        <w:t>[22]</w:t>
+      </w:r>
+      <w:r>
+        <w:t xml:space="preserve"> </w:t>
+      </w:r>
+      <w:r>
+        <w:rPr>
+          <w:rFonts w:ascii="Times New Roman" w:hAnsi="Times New Roman"/>
+          <w:sz w:val="24"/>
+          <w:szCs w:val="24"/>
+          <w:lang w:val="en"/>
+        </w:rPr>
+        <w:t>http://www.adafruit.com/products/169</w:t>
+      </w:r>
+    </w:p>
+    <w:p>
+      <w:pPr>
+        <w:spacing w:after="0" w:line="240" w:lineRule="auto"/>
+        <w:rPr>
+          <w:rFonts w:ascii="Times New Roman" w:hAnsi="Times New Roman"/>
+          <w:sz w:val="24"/>
+          <w:szCs w:val="24"/>
+          <w:lang w:val="en"/>
+        </w:rPr>
+      </w:pPr>
+      <w:r>
+        <w:rPr>
+          <w:rFonts w:ascii="Times New Roman" w:hAnsi="Times New Roman"/>
+          <w:sz w:val="24"/>
+          <w:szCs w:val="24"/>
+          <w:lang w:val="en"/>
+        </w:rPr>
+        <w:t>[23]</w:t>
+      </w:r>
+      <w:r>
+        <w:t xml:space="preserve"> </w:t>
+      </w:r>
+      <w:r>
+        <w:rPr>
+          <w:rFonts w:ascii="Times New Roman" w:hAnsi="Times New Roman"/>
+          <w:sz w:val="24"/>
+          <w:szCs w:val="24"/>
+          <w:lang w:val="en"/>
+        </w:rPr>
+        <w:t>http://www.adafruit.com/products/155</w:t>
+      </w:r>
+    </w:p>
+    <w:p>
+      <w:pPr>
+        <w:spacing w:after="0" w:line="240" w:lineRule="auto"/>
+        <w:rPr>
+          <w:rFonts w:ascii="Times New Roman" w:hAnsi="Times New Roman"/>
+          <w:sz w:val="24"/>
+          <w:szCs w:val="24"/>
+          <w:lang w:val="en"/>
+        </w:rPr>
+      </w:pPr>
+      <w:r>
+        <w:rPr>
+          <w:rFonts w:ascii="Times New Roman" w:hAnsi="Times New Roman"/>
+          <w:sz w:val="24"/>
+          <w:szCs w:val="24"/>
+          <w:lang w:val="en"/>
+        </w:rPr>
+        <w:t>[24]</w:t>
+      </w:r>
+      <w:r>
+        <w:t xml:space="preserve"> </w:t>
+      </w:r>
+      <w:r>
+        <w:rPr>
+          <w:rFonts w:ascii="Times New Roman" w:hAnsi="Times New Roman"/>
+          <w:sz w:val="24"/>
+          <w:szCs w:val="24"/>
+          <w:lang w:val="en"/>
+        </w:rPr>
+        <w:t>http://www.robotshop.com/en/9g-micro-servo-motor-4-8v.html</w:t>
+      </w:r>
+    </w:p>
+    <w:p>
+      <w:pPr>
+        <w:spacing w:after="0" w:line="240" w:lineRule="auto"/>
+        <w:rPr>
+          <w:rFonts w:ascii="Times New Roman" w:hAnsi="Times New Roman"/>
+          <w:sz w:val="24"/>
+          <w:szCs w:val="24"/>
+          <w:lang w:val="en"/>
+        </w:rPr>
+      </w:pPr>
+      <w:r>
+        <w:rPr>
+          <w:rFonts w:ascii="Times New Roman" w:hAnsi="Times New Roman"/>
+          <w:sz w:val="24"/>
+          <w:szCs w:val="24"/>
+          <w:lang w:val="en"/>
+        </w:rPr>
+        <w:t>[25]</w:t>
+      </w:r>
+      <w:r>
+        <w:t xml:space="preserve"> </w:t>
+      </w:r>
+      <w:hyperlink r:id="rId12" w:history="1">
+        <w:r>
+          <w:rPr>
+            <w:rStyle w:val="Hyperlink"/>
+            <w:rFonts w:ascii="Times New Roman" w:hAnsi="Times New Roman"/>
+            <w:sz w:val="24"/>
+            <w:szCs w:val="24"/>
+            <w:lang w:val="en"/>
+          </w:rPr>
+          <w:t>http://www.robotshop.com/en/9g-continuous-rotation-micro-servo.html</w:t>
+        </w:r>
+      </w:hyperlink>
+    </w:p>
+    <w:p>
+      <w:pPr>
+        <w:spacing w:after="0" w:line="240" w:lineRule="auto"/>
+        <w:rPr>
+          <w:rFonts w:ascii="Times New Roman" w:hAnsi="Times New Roman"/>
+          <w:sz w:val="24"/>
+          <w:szCs w:val="24"/>
+          <w:lang w:val="en"/>
+        </w:rPr>
+      </w:pPr>
+      <w:r>
+        <w:rPr>
+          <w:rFonts w:ascii="Times New Roman" w:hAnsi="Times New Roman"/>
+          <w:sz w:val="24"/>
+          <w:szCs w:val="24"/>
+          <w:lang w:val="en"/>
+        </w:rPr>
+        <w:t>[26]</w:t>
+      </w:r>
+      <w:r>
+        <w:t xml:space="preserve"> </w:t>
+      </w:r>
+      <w:hyperlink r:id="rId13" w:history="1">
+        <w:r>
+          <w:rPr>
+            <w:rStyle w:val="Hyperlink"/>
+            <w:rFonts w:ascii="Times New Roman" w:hAnsi="Times New Roman"/>
+            <w:sz w:val="24"/>
+            <w:szCs w:val="24"/>
+            <w:lang w:val="en"/>
+          </w:rPr>
+          <w:t>http://www.robotshop.com/en/dagu-micro-servo-motor.html?gclid=CjwKEAjwkrmhBRD49Mbm_MvruWsSJAAEDt13G-69Z3vuZIxbYOs7jOm8PM4qXak4UsvN_YxHLPje_xoCkQTw_wcB#Dimensions</w:t>
+        </w:r>
+      </w:hyperlink>
+    </w:p>
+    <w:p>
+      <w:pPr>
+        <w:spacing w:after="0" w:line="240" w:lineRule="auto"/>
+        <w:rPr>
+          <w:rFonts w:ascii="Times New Roman" w:hAnsi="Times New Roman"/>
+          <w:sz w:val="24"/>
+          <w:szCs w:val="24"/>
+          <w:lang w:val="en"/>
+        </w:rPr>
+      </w:pPr>
+      <w:r>
+        <w:rPr>
+          <w:rFonts w:ascii="Times New Roman" w:hAnsi="Times New Roman"/>
+          <w:sz w:val="24"/>
+          <w:szCs w:val="24"/>
+          <w:lang w:val="en"/>
+        </w:rPr>
+        <w:t>[27]</w:t>
+      </w:r>
+      <w:r>
+        <w:t xml:space="preserve"> </w:t>
+      </w:r>
+      <w:hyperlink r:id="rId14" w:history="1">
+        <w:r>
+          <w:rPr>
+            <w:rStyle w:val="Hyperlink"/>
+            <w:rFonts w:ascii="Times New Roman" w:hAnsi="Times New Roman"/>
+            <w:sz w:val="24"/>
+            <w:szCs w:val="24"/>
+            <w:lang w:val="en"/>
+          </w:rPr>
+          <w:t>http://www.amazon.com/MG90S-Micro-Servo-Helicopter-Plane/dp/B006VRWV1W/ref=sr_1_3?ie=UTF8&amp;qid=1412333109&amp;sr=8-3&amp;keywords=servo</w:t>
+        </w:r>
+      </w:hyperlink>
+    </w:p>
+    <w:p>
+      <w:pPr>
+        <w:spacing w:after="0" w:line="240" w:lineRule="auto"/>
+        <w:rPr>
+          <w:rFonts w:ascii="Times New Roman" w:eastAsia="Times New Roman" w:hAnsi="Times New Roman"/>
+          <w:color w:val="0000FF"/>
+          <w:sz w:val="24"/>
+          <w:szCs w:val="24"/>
+          <w:u w:val="single"/>
+        </w:rPr>
+      </w:pPr>
+      <w:bookmarkStart w:id="0" w:name="_GoBack"/>
+      <w:bookmarkEnd w:id="0"/>
     </w:p>
     <w:sectPr>
       <w:pgSz w:w="12240" w:h="15840"/>

</xml_diff>

<commit_message>
worked on servos section
</commit_message>
<xml_diff>
--- a/Budget_Motors.docx
+++ b/Budget_Motors.docx
@@ -12833,7 +12833,7 @@
           <w:szCs w:val="24"/>
           <w:lang w:val="en"/>
         </w:rPr>
-        <w:t>type of motor to drive the VPS. The areas of evaluation include</w:t>
+        <w:t>motor to drive the VPS. The areas of evaluation include</w:t>
       </w:r>
       <w:r>
         <w:rPr>
@@ -17822,7 +17822,6 @@
         <w:autoSpaceDE w:val="0"/>
         <w:autoSpaceDN w:val="0"/>
         <w:adjustRightInd w:val="0"/>
-        <w:ind w:left="360"/>
         <w:rPr>
           <w:rFonts w:ascii="Times New Roman" w:hAnsi="Times New Roman"/>
           <w:b/>
@@ -17849,7 +17848,6 @@
         <w:autoSpaceDE w:val="0"/>
         <w:autoSpaceDN w:val="0"/>
         <w:adjustRightInd w:val="0"/>
-        <w:ind w:left="360"/>
         <w:rPr>
           <w:rFonts w:ascii="Times New Roman" w:hAnsi="Times New Roman"/>
           <w:sz w:val="24"/>
@@ -17920,25 +17918,7 @@
           <w:szCs w:val="24"/>
           <w:lang w:val="en"/>
         </w:rPr>
-        <w:t xml:space="preserve"> VPS, is explained. The process involves several critical steps. In section 3.</w:t>
-      </w:r>
-      <w:r>
-        <w:rPr>
-          <w:rFonts w:ascii="Times New Roman" w:hAnsi="Times New Roman"/>
-          <w:sz w:val="24"/>
-          <w:szCs w:val="24"/>
-          <w:lang w:val="en"/>
-        </w:rPr>
-        <w:t>5</w:t>
-      </w:r>
-      <w:r>
-        <w:rPr>
-          <w:rFonts w:ascii="Times New Roman" w:hAnsi="Times New Roman"/>
-          <w:sz w:val="24"/>
-          <w:szCs w:val="24"/>
-          <w:lang w:val="en"/>
-        </w:rPr>
-        <w:t xml:space="preserve">.1, specific </w:t>
+        <w:t xml:space="preserve"> VPS, is explained. The process involves several critical steps. In section 3.5.1, specific </w:t>
       </w:r>
       <w:r>
         <w:rPr>
@@ -18037,7 +18017,6 @@
         <w:autoSpaceDE w:val="0"/>
         <w:autoSpaceDN w:val="0"/>
         <w:adjustRightInd w:val="0"/>
-        <w:ind w:left="360"/>
         <w:rPr>
           <w:rFonts w:ascii="Times New Roman" w:hAnsi="Times New Roman"/>
           <w:b/>
@@ -18077,18 +18056,52 @@
           <w:lang w:val="en"/>
         </w:rPr>
         <w:t xml:space="preserve"> Consideration</w:t>
+      </w:r>
+    </w:p>
+    <w:p>
+      <w:pPr>
+        <w:widowControl w:val="0"/>
+        <w:autoSpaceDE w:val="0"/>
+        <w:autoSpaceDN w:val="0"/>
+        <w:adjustRightInd w:val="0"/>
+        <w:rPr>
+          <w:rFonts w:ascii="Times New Roman" w:hAnsi="Times New Roman"/>
+          <w:sz w:val="24"/>
+          <w:szCs w:val="24"/>
+          <w:lang w:val="en"/>
+        </w:rPr>
+      </w:pPr>
+      <w:r>
+        <w:rPr>
+          <w:rFonts w:ascii="Times New Roman" w:hAnsi="Times New Roman"/>
+          <w:sz w:val="24"/>
+          <w:szCs w:val="24"/>
+          <w:lang w:val="en"/>
+        </w:rPr>
+        <w:t>The following table contains the servos under consideration, with a brief description of each.</w:t>
+      </w:r>
+    </w:p>
+    <w:p>
+      <w:pPr>
+        <w:pStyle w:val="Caption"/>
+        <w:keepNext/>
+        <w:jc w:val="center"/>
+      </w:pPr>
+      <w:r>
+        <w:t>Table XXXXXX - Servos under consideration</w:t>
       </w:r>
     </w:p>
     <w:tbl>
       <w:tblPr>
         <w:tblStyle w:val="TableGrid"/>
         <w:tblW w:w="5000" w:type="pct"/>
+        <w:tblLayout w:type="fixed"/>
         <w:tblLook w:val="04A0" w:firstRow="1" w:lastRow="0" w:firstColumn="1" w:lastColumn="0" w:noHBand="0" w:noVBand="1"/>
       </w:tblPr>
       <w:tblGrid>
-        <w:gridCol w:w="2583"/>
-        <w:gridCol w:w="1588"/>
-        <w:gridCol w:w="5405"/>
+        <w:gridCol w:w="1818"/>
+        <w:gridCol w:w="1620"/>
+        <w:gridCol w:w="6138"/>
       </w:tblGrid>
       <w:tr>
         <w:trPr>
@@ -18096,7 +18109,7 @@
         </w:trPr>
         <w:tc>
           <w:tcPr>
-            <w:tcW w:w="1372" w:type="pct"/>
+            <w:tcW w:w="949" w:type="pct"/>
             <w:noWrap/>
             <w:hideMark/>
           </w:tcPr>
@@ -18133,7 +18146,7 @@
         </w:tc>
         <w:tc>
           <w:tcPr>
-            <w:tcW w:w="752" w:type="pct"/>
+            <w:tcW w:w="846" w:type="pct"/>
             <w:noWrap/>
             <w:hideMark/>
           </w:tcPr>
@@ -18162,7 +18175,7 @@
         </w:tc>
         <w:tc>
           <w:tcPr>
-            <w:tcW w:w="2876" w:type="pct"/>
+            <w:tcW w:w="3205" w:type="pct"/>
             <w:noWrap/>
             <w:hideMark/>
           </w:tcPr>
@@ -18196,7 +18209,7 @@
         </w:trPr>
         <w:tc>
           <w:tcPr>
-            <w:tcW w:w="1372" w:type="pct"/>
+            <w:tcW w:w="949" w:type="pct"/>
             <w:noWrap/>
             <w:hideMark/>
           </w:tcPr>
@@ -18233,7 +18246,7 @@
         </w:tc>
         <w:tc>
           <w:tcPr>
-            <w:tcW w:w="752" w:type="pct"/>
+            <w:tcW w:w="846" w:type="pct"/>
             <w:noWrap/>
           </w:tcPr>
           <w:p>
@@ -18259,7 +18272,7 @@
         </w:tc>
         <w:tc>
           <w:tcPr>
-            <w:tcW w:w="2876" w:type="pct"/>
+            <w:tcW w:w="3205" w:type="pct"/>
             <w:noWrap/>
             <w:hideMark/>
           </w:tcPr>
@@ -18282,7 +18295,57 @@
                 <w:sz w:val="24"/>
                 <w:szCs w:val="24"/>
               </w:rPr>
+              <w:t xml:space="preserve">This servo is a </w:t>
+            </w:r>
+            <w:r>
+              <w:rPr>
+                <w:rFonts w:ascii="Times New Roman" w:hAnsi="Times New Roman"/>
+                <w:sz w:val="24"/>
+                <w:szCs w:val="24"/>
+              </w:rPr>
               <w:t>continuous</w:t>
+            </w:r>
+            <w:r>
+              <w:rPr>
+                <w:rFonts w:ascii="Times New Roman" w:hAnsi="Times New Roman"/>
+                <w:sz w:val="24"/>
+                <w:szCs w:val="24"/>
+              </w:rPr>
+              <w:t xml:space="preserve"> rotation servo. It has the seco</w:t>
+            </w:r>
+            <w:r>
+              <w:rPr>
+                <w:rFonts w:ascii="Times New Roman" w:hAnsi="Times New Roman"/>
+                <w:sz w:val="24"/>
+                <w:szCs w:val="24"/>
+              </w:rPr>
+              <w:t xml:space="preserve">nd highest torque at 2.38 </w:t>
+            </w:r>
+            <w:proofErr w:type="spellStart"/>
+            <w:r>
+              <w:rPr>
+                <w:rFonts w:ascii="Times New Roman" w:hAnsi="Times New Roman"/>
+                <w:sz w:val="24"/>
+                <w:szCs w:val="24"/>
+              </w:rPr>
+              <w:t>lb</w:t>
+            </w:r>
+            <w:proofErr w:type="spellEnd"/>
+            <w:r>
+              <w:rPr>
+                <w:rFonts w:ascii="Times New Roman" w:hAnsi="Times New Roman"/>
+                <w:sz w:val="24"/>
+                <w:szCs w:val="24"/>
+              </w:rPr>
+              <w:t>*in, but is kind of pricy at $14.</w:t>
+            </w:r>
+            <w:r>
+              <w:rPr>
+                <w:rFonts w:ascii="Times New Roman" w:hAnsi="Times New Roman"/>
+                <w:sz w:val="24"/>
+                <w:szCs w:val="24"/>
+              </w:rPr>
+              <w:t>[21]</w:t>
             </w:r>
           </w:p>
         </w:tc>
@@ -18293,7 +18356,7 @@
         </w:trPr>
         <w:tc>
           <w:tcPr>
-            <w:tcW w:w="1372" w:type="pct"/>
+            <w:tcW w:w="949" w:type="pct"/>
             <w:noWrap/>
             <w:hideMark/>
           </w:tcPr>
@@ -18332,7 +18395,7 @@
         </w:tc>
         <w:tc>
           <w:tcPr>
-            <w:tcW w:w="752" w:type="pct"/>
+            <w:tcW w:w="846" w:type="pct"/>
             <w:noWrap/>
           </w:tcPr>
           <w:p>
@@ -18353,7 +18416,7 @@
         </w:tc>
         <w:tc>
           <w:tcPr>
-            <w:tcW w:w="2876" w:type="pct"/>
+            <w:tcW w:w="3205" w:type="pct"/>
             <w:noWrap/>
             <w:hideMark/>
           </w:tcPr>
@@ -18376,7 +18439,57 @@
                 <w:sz w:val="24"/>
                 <w:szCs w:val="24"/>
               </w:rPr>
+              <w:t xml:space="preserve">This servo is a standard servo, capable of </w:t>
+            </w:r>
+            <w:r>
+              <w:rPr>
+                <w:rFonts w:ascii="Times New Roman" w:hAnsi="Times New Roman"/>
+                <w:sz w:val="24"/>
+                <w:szCs w:val="24"/>
+              </w:rPr>
               <w:t>180°</w:t>
+            </w:r>
+            <w:r>
+              <w:rPr>
+                <w:rFonts w:ascii="Times New Roman" w:hAnsi="Times New Roman"/>
+                <w:sz w:val="24"/>
+                <w:szCs w:val="24"/>
+              </w:rPr>
+              <w:t xml:space="preserve"> of rotation.</w:t>
+            </w:r>
+            <w:r>
+              <w:rPr>
+                <w:rFonts w:ascii="Times New Roman" w:hAnsi="Times New Roman"/>
+                <w:sz w:val="24"/>
+                <w:szCs w:val="24"/>
+              </w:rPr>
+              <w:t xml:space="preserve"> It has one of the lowest torques at 1.39 </w:t>
+            </w:r>
+            <w:proofErr w:type="spellStart"/>
+            <w:r>
+              <w:rPr>
+                <w:rFonts w:ascii="Times New Roman" w:hAnsi="Times New Roman"/>
+                <w:sz w:val="24"/>
+                <w:szCs w:val="24"/>
+              </w:rPr>
+              <w:t>lb</w:t>
+            </w:r>
+            <w:proofErr w:type="spellEnd"/>
+            <w:r>
+              <w:rPr>
+                <w:rFonts w:ascii="Times New Roman" w:hAnsi="Times New Roman"/>
+                <w:sz w:val="24"/>
+                <w:szCs w:val="24"/>
+              </w:rPr>
+              <w:t>*in, and costs $5.95</w:t>
+            </w:r>
+            <w:r>
+              <w:rPr>
+                <w:rFonts w:ascii="Times New Roman" w:hAnsi="Times New Roman"/>
+                <w:sz w:val="24"/>
+                <w:szCs w:val="24"/>
+              </w:rPr>
+              <w:t>.[22]</w:t>
             </w:r>
           </w:p>
         </w:tc>
@@ -18387,7 +18500,7 @@
         </w:trPr>
         <w:tc>
           <w:tcPr>
-            <w:tcW w:w="1372" w:type="pct"/>
+            <w:tcW w:w="949" w:type="pct"/>
             <w:noWrap/>
             <w:hideMark/>
           </w:tcPr>
@@ -18426,7 +18539,7 @@
         </w:tc>
         <w:tc>
           <w:tcPr>
-            <w:tcW w:w="752" w:type="pct"/>
+            <w:tcW w:w="846" w:type="pct"/>
             <w:noWrap/>
           </w:tcPr>
           <w:p>
@@ -18452,7 +18565,7 @@
         </w:tc>
         <w:tc>
           <w:tcPr>
-            <w:tcW w:w="2876" w:type="pct"/>
+            <w:tcW w:w="3205" w:type="pct"/>
             <w:noWrap/>
             <w:hideMark/>
           </w:tcPr>
@@ -18475,7 +18588,81 @@
                 <w:sz w:val="24"/>
                 <w:szCs w:val="24"/>
               </w:rPr>
+              <w:t xml:space="preserve">This servo is a standard servo, capable of </w:t>
+            </w:r>
+            <w:r>
+              <w:rPr>
+                <w:rFonts w:ascii="Times New Roman" w:hAnsi="Times New Roman"/>
+                <w:sz w:val="24"/>
+                <w:szCs w:val="24"/>
+              </w:rPr>
               <w:t>180°</w:t>
+            </w:r>
+            <w:r>
+              <w:rPr>
+                <w:rFonts w:ascii="Times New Roman" w:hAnsi="Times New Roman"/>
+                <w:sz w:val="24"/>
+                <w:szCs w:val="24"/>
+              </w:rPr>
+              <w:t xml:space="preserve"> of rotation.</w:t>
+            </w:r>
+            <w:r>
+              <w:rPr>
+                <w:rFonts w:ascii="Times New Roman" w:hAnsi="Times New Roman"/>
+                <w:sz w:val="24"/>
+                <w:szCs w:val="24"/>
+              </w:rPr>
+              <w:t xml:space="preserve"> It has the highest torque at 5.63</w:t>
+            </w:r>
+            <w:r>
+              <w:rPr>
+                <w:rFonts w:ascii="Times New Roman" w:hAnsi="Times New Roman"/>
+                <w:sz w:val="24"/>
+                <w:szCs w:val="24"/>
+              </w:rPr>
+              <w:t xml:space="preserve"> </w:t>
+            </w:r>
+            <w:proofErr w:type="spellStart"/>
+            <w:r>
+              <w:rPr>
+                <w:rFonts w:ascii="Times New Roman" w:hAnsi="Times New Roman"/>
+                <w:sz w:val="24"/>
+                <w:szCs w:val="24"/>
+              </w:rPr>
+              <w:t>lb</w:t>
+            </w:r>
+            <w:proofErr w:type="spellEnd"/>
+            <w:r>
+              <w:rPr>
+                <w:rFonts w:ascii="Times New Roman" w:hAnsi="Times New Roman"/>
+                <w:sz w:val="24"/>
+                <w:szCs w:val="24"/>
+              </w:rPr>
+              <w:t xml:space="preserve">*in, </w:t>
+            </w:r>
+            <w:r>
+              <w:rPr>
+                <w:rFonts w:ascii="Times New Roman" w:hAnsi="Times New Roman"/>
+                <w:sz w:val="24"/>
+                <w:szCs w:val="24"/>
+              </w:rPr>
+              <w:t xml:space="preserve">and it </w:t>
+            </w:r>
+            <w:r>
+              <w:rPr>
+                <w:rFonts w:ascii="Times New Roman" w:hAnsi="Times New Roman"/>
+                <w:sz w:val="24"/>
+                <w:szCs w:val="24"/>
+              </w:rPr>
+              <w:t>costs $5.95</w:t>
+            </w:r>
+            <w:r>
+              <w:rPr>
+                <w:rFonts w:ascii="Times New Roman" w:hAnsi="Times New Roman"/>
+                <w:sz w:val="24"/>
+                <w:szCs w:val="24"/>
+              </w:rPr>
+              <w:t>.[23]</w:t>
             </w:r>
           </w:p>
         </w:tc>
@@ -18486,7 +18673,7 @@
         </w:trPr>
         <w:tc>
           <w:tcPr>
-            <w:tcW w:w="1372" w:type="pct"/>
+            <w:tcW w:w="949" w:type="pct"/>
             <w:noWrap/>
             <w:hideMark/>
           </w:tcPr>
@@ -18525,7 +18712,7 @@
         </w:tc>
         <w:tc>
           <w:tcPr>
-            <w:tcW w:w="752" w:type="pct"/>
+            <w:tcW w:w="846" w:type="pct"/>
             <w:noWrap/>
           </w:tcPr>
           <w:p>
@@ -18551,7 +18738,7 @@
         </w:tc>
         <w:tc>
           <w:tcPr>
-            <w:tcW w:w="2876" w:type="pct"/>
+            <w:tcW w:w="3205" w:type="pct"/>
             <w:noWrap/>
             <w:hideMark/>
           </w:tcPr>
@@ -18574,7 +18761,57 @@
                 <w:sz w:val="24"/>
                 <w:szCs w:val="24"/>
               </w:rPr>
+              <w:t xml:space="preserve">This servo is a standard servo, capable of </w:t>
+            </w:r>
+            <w:r>
+              <w:rPr>
+                <w:rFonts w:ascii="Times New Roman" w:hAnsi="Times New Roman"/>
+                <w:sz w:val="24"/>
+                <w:szCs w:val="24"/>
+              </w:rPr>
               <w:t>180°</w:t>
+            </w:r>
+            <w:r>
+              <w:rPr>
+                <w:rFonts w:ascii="Times New Roman" w:hAnsi="Times New Roman"/>
+                <w:sz w:val="24"/>
+                <w:szCs w:val="24"/>
+              </w:rPr>
+              <w:t xml:space="preserve"> of rotation. It has </w:t>
+            </w:r>
+            <w:r>
+              <w:rPr>
+                <w:rFonts w:ascii="Times New Roman" w:hAnsi="Times New Roman"/>
+                <w:sz w:val="24"/>
+                <w:szCs w:val="24"/>
+              </w:rPr>
+              <w:t xml:space="preserve">the lowest torque at 1.18 </w:t>
+            </w:r>
+            <w:proofErr w:type="spellStart"/>
+            <w:r>
+              <w:rPr>
+                <w:rFonts w:ascii="Times New Roman" w:hAnsi="Times New Roman"/>
+                <w:sz w:val="24"/>
+                <w:szCs w:val="24"/>
+              </w:rPr>
+              <w:t>lb</w:t>
+            </w:r>
+            <w:proofErr w:type="spellEnd"/>
+            <w:r>
+              <w:rPr>
+                <w:rFonts w:ascii="Times New Roman" w:hAnsi="Times New Roman"/>
+                <w:sz w:val="24"/>
+                <w:szCs w:val="24"/>
+              </w:rPr>
+              <w:t>*in, and it costs $3.99</w:t>
+            </w:r>
+            <w:r>
+              <w:rPr>
+                <w:rFonts w:ascii="Times New Roman" w:hAnsi="Times New Roman"/>
+                <w:sz w:val="24"/>
+                <w:szCs w:val="24"/>
+              </w:rPr>
+              <w:t>.[24]</w:t>
             </w:r>
           </w:p>
         </w:tc>
@@ -18585,7 +18822,7 @@
         </w:trPr>
         <w:tc>
           <w:tcPr>
-            <w:tcW w:w="1372" w:type="pct"/>
+            <w:tcW w:w="949" w:type="pct"/>
             <w:noWrap/>
             <w:hideMark/>
           </w:tcPr>
@@ -18624,7 +18861,7 @@
         </w:tc>
         <w:tc>
           <w:tcPr>
-            <w:tcW w:w="752" w:type="pct"/>
+            <w:tcW w:w="846" w:type="pct"/>
             <w:noWrap/>
           </w:tcPr>
           <w:p>
@@ -18649,7 +18886,7 @@
         </w:tc>
         <w:tc>
           <w:tcPr>
-            <w:tcW w:w="2876" w:type="pct"/>
+            <w:tcW w:w="3205" w:type="pct"/>
             <w:noWrap/>
             <w:hideMark/>
           </w:tcPr>
@@ -18672,7 +18909,89 @@
                 <w:sz w:val="24"/>
                 <w:szCs w:val="24"/>
               </w:rPr>
+              <w:t xml:space="preserve">This servo is a </w:t>
+            </w:r>
+            <w:r>
+              <w:rPr>
+                <w:rFonts w:ascii="Times New Roman" w:hAnsi="Times New Roman"/>
+                <w:sz w:val="24"/>
+                <w:szCs w:val="24"/>
+              </w:rPr>
               <w:t>continuous</w:t>
+            </w:r>
+            <w:r>
+              <w:rPr>
+                <w:rFonts w:ascii="Times New Roman" w:hAnsi="Times New Roman"/>
+                <w:sz w:val="24"/>
+                <w:szCs w:val="24"/>
+              </w:rPr>
+              <w:t xml:space="preserve"> rotation servo. It </w:t>
+            </w:r>
+            <w:r>
+              <w:rPr>
+                <w:rFonts w:ascii="Times New Roman" w:hAnsi="Times New Roman"/>
+                <w:sz w:val="24"/>
+                <w:szCs w:val="24"/>
+              </w:rPr>
+              <w:t>is tied for</w:t>
+            </w:r>
+            <w:r>
+              <w:rPr>
+                <w:rFonts w:ascii="Times New Roman" w:hAnsi="Times New Roman"/>
+                <w:sz w:val="24"/>
+                <w:szCs w:val="24"/>
+              </w:rPr>
+              <w:t xml:space="preserve"> the </w:t>
+            </w:r>
+            <w:r>
+              <w:rPr>
+                <w:rFonts w:ascii="Times New Roman" w:hAnsi="Times New Roman"/>
+                <w:sz w:val="24"/>
+                <w:szCs w:val="24"/>
+              </w:rPr>
+              <w:t>lowest torque at 1.18</w:t>
+            </w:r>
+            <w:r>
+              <w:rPr>
+                <w:rFonts w:ascii="Times New Roman" w:hAnsi="Times New Roman"/>
+                <w:sz w:val="24"/>
+                <w:szCs w:val="24"/>
+              </w:rPr>
+              <w:t xml:space="preserve"> </w:t>
+            </w:r>
+            <w:proofErr w:type="spellStart"/>
+            <w:r>
+              <w:rPr>
+                <w:rFonts w:ascii="Times New Roman" w:hAnsi="Times New Roman"/>
+                <w:sz w:val="24"/>
+                <w:szCs w:val="24"/>
+              </w:rPr>
+              <w:t>lb</w:t>
+            </w:r>
+            <w:proofErr w:type="spellEnd"/>
+            <w:r>
+              <w:rPr>
+                <w:rFonts w:ascii="Times New Roman" w:hAnsi="Times New Roman"/>
+                <w:sz w:val="24"/>
+                <w:szCs w:val="24"/>
+              </w:rPr>
+              <w:t>*in, and it costs $4.99</w:t>
+            </w:r>
+            <w:r>
+              <w:rPr>
+                <w:rFonts w:ascii="Times New Roman" w:hAnsi="Times New Roman"/>
+                <w:sz w:val="24"/>
+                <w:szCs w:val="24"/>
+              </w:rPr>
+              <w:t>.</w:t>
+            </w:r>
+            <w:r>
+              <w:rPr>
+                <w:rFonts w:ascii="Times New Roman" w:hAnsi="Times New Roman"/>
+                <w:sz w:val="24"/>
+                <w:szCs w:val="24"/>
+              </w:rPr>
+              <w:t>[25]</w:t>
             </w:r>
           </w:p>
         </w:tc>
@@ -18683,7 +19002,7 @@
         </w:trPr>
         <w:tc>
           <w:tcPr>
-            <w:tcW w:w="1372" w:type="pct"/>
+            <w:tcW w:w="949" w:type="pct"/>
             <w:noWrap/>
             <w:hideMark/>
           </w:tcPr>
@@ -18722,7 +19041,7 @@
         </w:tc>
         <w:tc>
           <w:tcPr>
-            <w:tcW w:w="752" w:type="pct"/>
+            <w:tcW w:w="846" w:type="pct"/>
             <w:noWrap/>
           </w:tcPr>
           <w:p>
@@ -18748,7 +19067,7 @@
         </w:tc>
         <w:tc>
           <w:tcPr>
-            <w:tcW w:w="2876" w:type="pct"/>
+            <w:tcW w:w="3205" w:type="pct"/>
             <w:noWrap/>
             <w:hideMark/>
           </w:tcPr>
@@ -18771,7 +19090,89 @@
                 <w:sz w:val="24"/>
                 <w:szCs w:val="24"/>
               </w:rPr>
+              <w:t xml:space="preserve">This servo is a standard servo, capable of </w:t>
+            </w:r>
+            <w:r>
+              <w:rPr>
+                <w:rFonts w:ascii="Times New Roman" w:hAnsi="Times New Roman"/>
+                <w:sz w:val="24"/>
+                <w:szCs w:val="24"/>
+              </w:rPr>
               <w:t>180°</w:t>
+            </w:r>
+            <w:r>
+              <w:rPr>
+                <w:rFonts w:ascii="Times New Roman" w:hAnsi="Times New Roman"/>
+                <w:sz w:val="24"/>
+                <w:szCs w:val="24"/>
+              </w:rPr>
+              <w:t xml:space="preserve"> of rotation. It has the</w:t>
+            </w:r>
+            <w:r>
+              <w:rPr>
+                <w:rFonts w:ascii="Times New Roman" w:hAnsi="Times New Roman"/>
+                <w:sz w:val="24"/>
+                <w:szCs w:val="24"/>
+              </w:rPr>
+              <w:t xml:space="preserve"> second</w:t>
+            </w:r>
+            <w:r>
+              <w:rPr>
+                <w:rFonts w:ascii="Times New Roman" w:hAnsi="Times New Roman"/>
+                <w:sz w:val="24"/>
+                <w:szCs w:val="24"/>
+              </w:rPr>
+              <w:t xml:space="preserve"> lowest torque at </w:t>
+            </w:r>
+            <w:r>
+              <w:rPr>
+                <w:rFonts w:ascii="Times New Roman" w:hAnsi="Times New Roman"/>
+                <w:sz w:val="24"/>
+                <w:szCs w:val="24"/>
+              </w:rPr>
+              <w:t>1.3</w:t>
+            </w:r>
+            <w:r>
+              <w:rPr>
+                <w:rFonts w:ascii="Times New Roman" w:hAnsi="Times New Roman"/>
+                <w:sz w:val="24"/>
+                <w:szCs w:val="24"/>
+              </w:rPr>
+              <w:t xml:space="preserve"> </w:t>
+            </w:r>
+            <w:proofErr w:type="spellStart"/>
+            <w:r>
+              <w:rPr>
+                <w:rFonts w:ascii="Times New Roman" w:hAnsi="Times New Roman"/>
+                <w:sz w:val="24"/>
+                <w:szCs w:val="24"/>
+              </w:rPr>
+              <w:t>lb</w:t>
+            </w:r>
+            <w:proofErr w:type="spellEnd"/>
+            <w:r>
+              <w:rPr>
+                <w:rFonts w:ascii="Times New Roman" w:hAnsi="Times New Roman"/>
+                <w:sz w:val="24"/>
+                <w:szCs w:val="24"/>
+              </w:rPr>
+              <w:t>*in, and it costs $</w:t>
+            </w:r>
+            <w:r>
+              <w:rPr>
+                <w:rFonts w:ascii="Times New Roman" w:hAnsi="Times New Roman"/>
+                <w:sz w:val="24"/>
+                <w:szCs w:val="24"/>
+              </w:rPr>
+              <w:t>4.95</w:t>
+            </w:r>
+            <w:r>
+              <w:rPr>
+                <w:rFonts w:ascii="Times New Roman" w:hAnsi="Times New Roman"/>
+                <w:sz w:val="24"/>
+                <w:szCs w:val="24"/>
+              </w:rPr>
+              <w:t>.[26]</w:t>
             </w:r>
           </w:p>
         </w:tc>
@@ -18782,7 +19183,7 @@
         </w:trPr>
         <w:tc>
           <w:tcPr>
-            <w:tcW w:w="1372" w:type="pct"/>
+            <w:tcW w:w="949" w:type="pct"/>
             <w:noWrap/>
             <w:hideMark/>
           </w:tcPr>
@@ -18821,7 +19222,7 @@
         </w:tc>
         <w:tc>
           <w:tcPr>
-            <w:tcW w:w="752" w:type="pct"/>
+            <w:tcW w:w="846" w:type="pct"/>
             <w:noWrap/>
           </w:tcPr>
           <w:p>
@@ -18847,7 +19248,7 @@
         </w:tc>
         <w:tc>
           <w:tcPr>
-            <w:tcW w:w="2876" w:type="pct"/>
+            <w:tcW w:w="3205" w:type="pct"/>
             <w:noWrap/>
             <w:hideMark/>
           </w:tcPr>
@@ -18870,7 +19271,89 @@
                 <w:sz w:val="24"/>
                 <w:szCs w:val="24"/>
               </w:rPr>
+              <w:t xml:space="preserve">This servo is a standard servo, capable of </w:t>
+            </w:r>
+            <w:r>
+              <w:rPr>
+                <w:rFonts w:ascii="Times New Roman" w:hAnsi="Times New Roman"/>
+                <w:sz w:val="24"/>
+                <w:szCs w:val="24"/>
+              </w:rPr>
               <w:t>180°</w:t>
+            </w:r>
+            <w:r>
+              <w:rPr>
+                <w:rFonts w:ascii="Times New Roman" w:hAnsi="Times New Roman"/>
+                <w:sz w:val="24"/>
+                <w:szCs w:val="24"/>
+              </w:rPr>
+              <w:t xml:space="preserve"> of rotation. It has </w:t>
+            </w:r>
+            <w:r>
+              <w:rPr>
+                <w:rFonts w:ascii="Times New Roman" w:hAnsi="Times New Roman"/>
+                <w:sz w:val="24"/>
+                <w:szCs w:val="24"/>
+              </w:rPr>
+              <w:t>a</w:t>
+            </w:r>
+            <w:r>
+              <w:rPr>
+                <w:rFonts w:ascii="Times New Roman" w:hAnsi="Times New Roman"/>
+                <w:sz w:val="24"/>
+                <w:szCs w:val="24"/>
+              </w:rPr>
+              <w:t xml:space="preserve"> torque </w:t>
+            </w:r>
+            <w:r>
+              <w:rPr>
+                <w:rFonts w:ascii="Times New Roman" w:hAnsi="Times New Roman"/>
+                <w:sz w:val="24"/>
+                <w:szCs w:val="24"/>
+              </w:rPr>
+              <w:t>of 2.17</w:t>
+            </w:r>
+            <w:r>
+              <w:rPr>
+                <w:rFonts w:ascii="Times New Roman" w:hAnsi="Times New Roman"/>
+                <w:sz w:val="24"/>
+                <w:szCs w:val="24"/>
+              </w:rPr>
+              <w:t xml:space="preserve"> </w:t>
+            </w:r>
+            <w:proofErr w:type="spellStart"/>
+            <w:r>
+              <w:rPr>
+                <w:rFonts w:ascii="Times New Roman" w:hAnsi="Times New Roman"/>
+                <w:sz w:val="24"/>
+                <w:szCs w:val="24"/>
+              </w:rPr>
+              <w:t>lb</w:t>
+            </w:r>
+            <w:proofErr w:type="spellEnd"/>
+            <w:r>
+              <w:rPr>
+                <w:rFonts w:ascii="Times New Roman" w:hAnsi="Times New Roman"/>
+                <w:sz w:val="24"/>
+                <w:szCs w:val="24"/>
+              </w:rPr>
+              <w:t xml:space="preserve">*in, and </w:t>
+            </w:r>
+            <w:r>
+              <w:rPr>
+                <w:rFonts w:ascii="Times New Roman" w:hAnsi="Times New Roman"/>
+                <w:sz w:val="24"/>
+                <w:szCs w:val="24"/>
+              </w:rPr>
+              <w:t>is the cheapest at $3.20</w:t>
+            </w:r>
+            <w:r>
+              <w:rPr>
+                <w:rFonts w:ascii="Times New Roman" w:hAnsi="Times New Roman"/>
+                <w:sz w:val="24"/>
+                <w:szCs w:val="24"/>
+              </w:rPr>
+              <w:t>.[27]</w:t>
             </w:r>
           </w:p>
         </w:tc>
@@ -18883,6 +19366,1979 @@
         <w:autoSpaceDN w:val="0"/>
         <w:adjustRightInd w:val="0"/>
         <w:ind w:left="360"/>
+        <w:rPr>
+          <w:rFonts w:ascii="Times New Roman" w:hAnsi="Times New Roman"/>
+          <w:sz w:val="24"/>
+          <w:szCs w:val="24"/>
+          <w:lang w:val="en"/>
+        </w:rPr>
+      </w:pPr>
+    </w:p>
+    <w:p>
+      <w:pPr>
+        <w:widowControl w:val="0"/>
+        <w:autoSpaceDE w:val="0"/>
+        <w:autoSpaceDN w:val="0"/>
+        <w:adjustRightInd w:val="0"/>
+        <w:rPr>
+          <w:rFonts w:ascii="Times New Roman" w:hAnsi="Times New Roman"/>
+          <w:b/>
+          <w:sz w:val="24"/>
+          <w:szCs w:val="24"/>
+          <w:lang w:val="en"/>
+        </w:rPr>
+      </w:pPr>
+      <w:r>
+        <w:rPr>
+          <w:rFonts w:ascii="Times New Roman" w:hAnsi="Times New Roman"/>
+          <w:b/>
+          <w:sz w:val="24"/>
+          <w:szCs w:val="24"/>
+          <w:lang w:val="en"/>
+        </w:rPr>
+        <w:t>3.5.2 Servo Decision Matrix</w:t>
+      </w:r>
+    </w:p>
+    <w:p>
+      <w:pPr>
+        <w:widowControl w:val="0"/>
+        <w:autoSpaceDE w:val="0"/>
+        <w:autoSpaceDN w:val="0"/>
+        <w:adjustRightInd w:val="0"/>
+        <w:rPr>
+          <w:rFonts w:ascii="Times New Roman" w:hAnsi="Times New Roman"/>
+          <w:sz w:val="24"/>
+          <w:szCs w:val="24"/>
+          <w:lang w:val="en"/>
+        </w:rPr>
+      </w:pPr>
+      <w:r>
+        <w:rPr>
+          <w:rFonts w:ascii="Times New Roman" w:hAnsi="Times New Roman"/>
+          <w:sz w:val="24"/>
+          <w:szCs w:val="24"/>
+          <w:lang w:val="en"/>
+        </w:rPr>
+        <w:t>In the following table</w:t>
+      </w:r>
+      <w:r>
+        <w:rPr>
+          <w:rFonts w:ascii="Times New Roman" w:hAnsi="Times New Roman"/>
+          <w:sz w:val="24"/>
+          <w:szCs w:val="24"/>
+          <w:lang w:val="en"/>
+        </w:rPr>
+        <w:t>s</w:t>
+      </w:r>
+      <w:r>
+        <w:rPr>
+          <w:rFonts w:ascii="Times New Roman" w:hAnsi="Times New Roman"/>
+          <w:sz w:val="24"/>
+          <w:szCs w:val="24"/>
+          <w:lang w:val="en"/>
+        </w:rPr>
+        <w:t xml:space="preserve">, the </w:t>
+      </w:r>
+      <w:r>
+        <w:rPr>
+          <w:rFonts w:ascii="Times New Roman" w:hAnsi="Times New Roman"/>
+          <w:sz w:val="24"/>
+          <w:szCs w:val="24"/>
+          <w:lang w:val="en"/>
+        </w:rPr>
+        <w:t>servos</w:t>
+      </w:r>
+      <w:r>
+        <w:rPr>
+          <w:rFonts w:ascii="Times New Roman" w:hAnsi="Times New Roman"/>
+          <w:sz w:val="24"/>
+          <w:szCs w:val="24"/>
+          <w:lang w:val="en"/>
+        </w:rPr>
+        <w:t xml:space="preserve"> from Table </w:t>
+      </w:r>
+      <w:proofErr w:type="spellStart"/>
+      <w:r>
+        <w:rPr>
+          <w:rFonts w:ascii="Times New Roman" w:hAnsi="Times New Roman"/>
+          <w:b/>
+          <w:sz w:val="24"/>
+          <w:szCs w:val="24"/>
+          <w:lang w:val="en"/>
+        </w:rPr>
+        <w:t>xxx</w:t>
+      </w:r>
+      <w:r>
+        <w:rPr>
+          <w:rFonts w:ascii="Times New Roman" w:hAnsi="Times New Roman"/>
+          <w:b/>
+          <w:sz w:val="24"/>
+          <w:szCs w:val="24"/>
+          <w:lang w:val="en"/>
+        </w:rPr>
+        <w:t>xxx</w:t>
+      </w:r>
+      <w:proofErr w:type="spellEnd"/>
+      <w:r>
+        <w:rPr>
+          <w:rFonts w:ascii="Times New Roman" w:hAnsi="Times New Roman"/>
+          <w:sz w:val="24"/>
+          <w:szCs w:val="24"/>
+          <w:lang w:val="en"/>
+        </w:rPr>
+        <w:t xml:space="preserve"> are analyzed to determine the best </w:t>
+      </w:r>
+      <w:r>
+        <w:rPr>
+          <w:rFonts w:ascii="Times New Roman" w:hAnsi="Times New Roman"/>
+          <w:sz w:val="24"/>
+          <w:szCs w:val="24"/>
+          <w:lang w:val="en"/>
+        </w:rPr>
+        <w:t>servo</w:t>
+      </w:r>
+      <w:r>
+        <w:rPr>
+          <w:rFonts w:ascii="Times New Roman" w:hAnsi="Times New Roman"/>
+          <w:sz w:val="24"/>
+          <w:szCs w:val="24"/>
+          <w:lang w:val="en"/>
+        </w:rPr>
+        <w:t xml:space="preserve"> to drive the VPS. The areas of evaluation include </w:t>
+      </w:r>
+      <w:r>
+        <w:rPr>
+          <w:rFonts w:ascii="Times New Roman" w:hAnsi="Times New Roman"/>
+          <w:sz w:val="24"/>
+          <w:szCs w:val="24"/>
+          <w:lang w:val="en"/>
+        </w:rPr>
+        <w:t>torque</w:t>
+      </w:r>
+      <w:r>
+        <w:rPr>
+          <w:rFonts w:ascii="Times New Roman" w:hAnsi="Times New Roman"/>
+          <w:sz w:val="24"/>
+          <w:szCs w:val="24"/>
+          <w:lang w:val="en"/>
+        </w:rPr>
+        <w:t xml:space="preserve">, </w:t>
+      </w:r>
+      <w:r>
+        <w:rPr>
+          <w:rFonts w:ascii="Times New Roman" w:hAnsi="Times New Roman"/>
+          <w:sz w:val="24"/>
+          <w:szCs w:val="24"/>
+          <w:lang w:val="en"/>
+        </w:rPr>
+        <w:t>precision</w:t>
+      </w:r>
+      <w:r>
+        <w:rPr>
+          <w:rFonts w:ascii="Times New Roman" w:hAnsi="Times New Roman"/>
+          <w:sz w:val="24"/>
+          <w:szCs w:val="24"/>
+          <w:lang w:val="en"/>
+        </w:rPr>
+        <w:t xml:space="preserve">, </w:t>
+      </w:r>
+      <w:r>
+        <w:rPr>
+          <w:rFonts w:ascii="Times New Roman" w:hAnsi="Times New Roman"/>
+          <w:sz w:val="24"/>
+          <w:szCs w:val="24"/>
+          <w:lang w:val="en"/>
+        </w:rPr>
+        <w:t>rotation capability</w:t>
+      </w:r>
+      <w:r>
+        <w:rPr>
+          <w:rFonts w:ascii="Times New Roman" w:hAnsi="Times New Roman"/>
+          <w:sz w:val="24"/>
+          <w:szCs w:val="24"/>
+          <w:lang w:val="en"/>
+        </w:rPr>
+        <w:t xml:space="preserve">, </w:t>
+      </w:r>
+      <w:r>
+        <w:rPr>
+          <w:rFonts w:ascii="Times New Roman" w:hAnsi="Times New Roman"/>
+          <w:sz w:val="24"/>
+          <w:szCs w:val="24"/>
+          <w:lang w:val="en"/>
+        </w:rPr>
+        <w:t>volume</w:t>
+      </w:r>
+      <w:r>
+        <w:rPr>
+          <w:rFonts w:ascii="Times New Roman" w:hAnsi="Times New Roman"/>
+          <w:sz w:val="24"/>
+          <w:szCs w:val="24"/>
+          <w:lang w:val="en"/>
+        </w:rPr>
+        <w:t xml:space="preserve">, and </w:t>
+      </w:r>
+      <w:r>
+        <w:rPr>
+          <w:rFonts w:ascii="Times New Roman" w:hAnsi="Times New Roman"/>
+          <w:sz w:val="24"/>
+          <w:szCs w:val="24"/>
+          <w:lang w:val="en"/>
+        </w:rPr>
+        <w:t>cost</w:t>
+      </w:r>
+      <w:r>
+        <w:rPr>
+          <w:rFonts w:ascii="Times New Roman" w:hAnsi="Times New Roman"/>
+          <w:sz w:val="24"/>
+          <w:szCs w:val="24"/>
+          <w:lang w:val="en"/>
+        </w:rPr>
+        <w:t xml:space="preserve">. With the exception of </w:t>
+      </w:r>
+      <w:r>
+        <w:rPr>
+          <w:rFonts w:ascii="Times New Roman" w:hAnsi="Times New Roman"/>
+          <w:sz w:val="24"/>
+          <w:szCs w:val="24"/>
+          <w:lang w:val="en"/>
+        </w:rPr>
+        <w:t>precision and rotation capability</w:t>
+      </w:r>
+      <w:r>
+        <w:rPr>
+          <w:rFonts w:ascii="Times New Roman" w:hAnsi="Times New Roman"/>
+          <w:sz w:val="24"/>
+          <w:szCs w:val="24"/>
+          <w:lang w:val="en"/>
+        </w:rPr>
+        <w:t>, the values for the categories cam</w:t>
+      </w:r>
+      <w:r>
+        <w:rPr>
+          <w:rFonts w:ascii="Times New Roman" w:hAnsi="Times New Roman"/>
+          <w:sz w:val="24"/>
+          <w:szCs w:val="24"/>
+          <w:lang w:val="en"/>
+        </w:rPr>
+        <w:t>e directly from the servos data</w:t>
+      </w:r>
+      <w:r>
+        <w:rPr>
+          <w:rFonts w:ascii="Times New Roman" w:hAnsi="Times New Roman"/>
+          <w:sz w:val="24"/>
+          <w:szCs w:val="24"/>
+          <w:lang w:val="en"/>
+        </w:rPr>
+        <w:t xml:space="preserve">sheet. The qualitative values for </w:t>
+      </w:r>
+      <w:r>
+        <w:rPr>
+          <w:rFonts w:ascii="Times New Roman" w:hAnsi="Times New Roman"/>
+          <w:sz w:val="24"/>
+          <w:szCs w:val="24"/>
+          <w:lang w:val="en"/>
+        </w:rPr>
+        <w:t xml:space="preserve">precision were assigned based on how accurately they can rotate. By design standard servos have higher precision than continuous </w:t>
+      </w:r>
+      <w:proofErr w:type="gramStart"/>
+      <w:r>
+        <w:rPr>
+          <w:rFonts w:ascii="Times New Roman" w:hAnsi="Times New Roman"/>
+          <w:sz w:val="24"/>
+          <w:szCs w:val="24"/>
+          <w:lang w:val="en"/>
+        </w:rPr>
+        <w:t>servos[</w:t>
+      </w:r>
+      <w:proofErr w:type="gramEnd"/>
+      <w:r>
+        <w:rPr>
+          <w:rFonts w:ascii="Times New Roman" w:hAnsi="Times New Roman"/>
+          <w:sz w:val="24"/>
+          <w:szCs w:val="24"/>
+          <w:lang w:val="en"/>
+        </w:rPr>
+        <w:t>2][3]. The rotation capability, was assigned either continuous or 180</w:t>
+      </w:r>
+      <m:oMath>
+        <m:r>
+          <w:rPr>
+            <w:rFonts w:ascii="Cambria Math" w:hAnsi="Cambria Math"/>
+            <w:sz w:val="24"/>
+            <w:szCs w:val="24"/>
+            <w:lang w:val="en"/>
+          </w:rPr>
+          <m:t>°</m:t>
+        </m:r>
+      </m:oMath>
+      <w:r>
+        <w:rPr>
+          <w:rFonts w:ascii="Times New Roman" w:hAnsi="Times New Roman"/>
+          <w:sz w:val="24"/>
+          <w:szCs w:val="24"/>
+          <w:lang w:val="en"/>
+        </w:rPr>
+        <w:t>.</w:t>
+      </w:r>
+    </w:p>
+    <w:p>
+      <w:pPr>
+        <w:widowControl w:val="0"/>
+        <w:autoSpaceDE w:val="0"/>
+        <w:autoSpaceDN w:val="0"/>
+        <w:adjustRightInd w:val="0"/>
+        <w:rPr>
+          <w:rFonts w:ascii="Times New Roman" w:hAnsi="Times New Roman"/>
+          <w:sz w:val="24"/>
+          <w:szCs w:val="24"/>
+          <w:lang w:val="en"/>
+        </w:rPr>
+      </w:pPr>
+    </w:p>
+    <w:p>
+      <w:pPr>
+        <w:pStyle w:val="Caption"/>
+        <w:keepNext/>
+        <w:jc w:val="center"/>
+      </w:pPr>
+      <w:r>
+        <w:t>Table XXXXXXX - Servo raw data</w:t>
+      </w:r>
+    </w:p>
+    <w:tbl>
+      <w:tblPr>
+        <w:tblW w:w="5000" w:type="pct"/>
+        <w:tblBorders>
+          <w:top w:val="single" w:sz="4" w:space="0" w:color="auto"/>
+          <w:left w:val="single" w:sz="4" w:space="0" w:color="auto"/>
+          <w:bottom w:val="single" w:sz="4" w:space="0" w:color="auto"/>
+          <w:right w:val="single" w:sz="4" w:space="0" w:color="auto"/>
+          <w:insideH w:val="single" w:sz="4" w:space="0" w:color="auto"/>
+          <w:insideV w:val="single" w:sz="4" w:space="0" w:color="auto"/>
+        </w:tblBorders>
+        <w:tblLook w:val="04A0" w:firstRow="1" w:lastRow="0" w:firstColumn="1" w:lastColumn="0" w:noHBand="0" w:noVBand="1"/>
+      </w:tblPr>
+      <w:tblGrid>
+        <w:gridCol w:w="3829"/>
+        <w:gridCol w:w="1310"/>
+        <w:gridCol w:w="883"/>
+        <w:gridCol w:w="1561"/>
+        <w:gridCol w:w="1232"/>
+        <w:gridCol w:w="761"/>
+      </w:tblGrid>
+      <w:tr>
+        <w:trPr>
+          <w:trHeight w:val="300"/>
+        </w:trPr>
+        <w:tc>
+          <w:tcPr>
+            <w:tcW w:w="1999" w:type="pct"/>
+            <w:shd w:val="clear" w:color="auto" w:fill="auto"/>
+            <w:noWrap/>
+            <w:vAlign w:val="bottom"/>
+            <w:hideMark/>
+          </w:tcPr>
+          <w:p>
+            <w:pPr>
+              <w:spacing w:after="0" w:line="240" w:lineRule="auto"/>
+              <w:rPr>
+                <w:rFonts w:ascii="Calibri" w:eastAsia="Times New Roman" w:hAnsi="Calibri" w:cs="Calibri"/>
+                <w:color w:val="000000"/>
+              </w:rPr>
+            </w:pPr>
+            <w:r>
+              <w:rPr>
+                <w:rFonts w:ascii="Calibri" w:eastAsia="Times New Roman" w:hAnsi="Calibri" w:cs="Calibri"/>
+                <w:color w:val="000000"/>
+              </w:rPr>
+              <w:t>servo</w:t>
+            </w:r>
+          </w:p>
+        </w:tc>
+        <w:tc>
+          <w:tcPr>
+            <w:tcW w:w="684" w:type="pct"/>
+            <w:shd w:val="clear" w:color="auto" w:fill="auto"/>
+            <w:noWrap/>
+            <w:vAlign w:val="bottom"/>
+            <w:hideMark/>
+          </w:tcPr>
+          <w:p>
+            <w:pPr>
+              <w:spacing w:after="0" w:line="240" w:lineRule="auto"/>
+              <w:rPr>
+                <w:rFonts w:ascii="Calibri" w:eastAsia="Times New Roman" w:hAnsi="Calibri" w:cs="Calibri"/>
+                <w:color w:val="000000"/>
+              </w:rPr>
+            </w:pPr>
+            <w:r>
+              <w:rPr>
+                <w:rFonts w:ascii="Calibri" w:eastAsia="Times New Roman" w:hAnsi="Calibri" w:cs="Calibri"/>
+                <w:color w:val="000000"/>
+              </w:rPr>
+              <w:t>torque (</w:t>
+            </w:r>
+            <w:proofErr w:type="spellStart"/>
+            <w:r>
+              <w:rPr>
+                <w:rFonts w:ascii="Calibri" w:eastAsia="Times New Roman" w:hAnsi="Calibri" w:cs="Calibri"/>
+                <w:color w:val="000000"/>
+              </w:rPr>
+              <w:t>lb</w:t>
+            </w:r>
+            <w:proofErr w:type="spellEnd"/>
+            <w:r>
+              <w:rPr>
+                <w:rFonts w:ascii="Calibri" w:eastAsia="Times New Roman" w:hAnsi="Calibri" w:cs="Calibri"/>
+                <w:color w:val="000000"/>
+              </w:rPr>
+              <w:t xml:space="preserve"> * in)</w:t>
+            </w:r>
+          </w:p>
+        </w:tc>
+        <w:tc>
+          <w:tcPr>
+            <w:tcW w:w="461" w:type="pct"/>
+            <w:shd w:val="clear" w:color="auto" w:fill="auto"/>
+            <w:noWrap/>
+            <w:vAlign w:val="bottom"/>
+            <w:hideMark/>
+          </w:tcPr>
+          <w:p>
+            <w:pPr>
+              <w:spacing w:after="0" w:line="240" w:lineRule="auto"/>
+              <w:rPr>
+                <w:rFonts w:ascii="Calibri" w:eastAsia="Times New Roman" w:hAnsi="Calibri" w:cs="Calibri"/>
+                <w:color w:val="000000"/>
+              </w:rPr>
+            </w:pPr>
+            <w:r>
+              <w:rPr>
+                <w:rFonts w:ascii="Calibri" w:eastAsia="Times New Roman" w:hAnsi="Calibri" w:cs="Calibri"/>
+                <w:color w:val="000000"/>
+              </w:rPr>
+              <w:t>Precision</w:t>
+            </w:r>
+          </w:p>
+        </w:tc>
+        <w:tc>
+          <w:tcPr>
+            <w:tcW w:w="815" w:type="pct"/>
+            <w:shd w:val="clear" w:color="auto" w:fill="auto"/>
+            <w:noWrap/>
+            <w:vAlign w:val="bottom"/>
+            <w:hideMark/>
+          </w:tcPr>
+          <w:p>
+            <w:pPr>
+              <w:spacing w:after="0" w:line="240" w:lineRule="auto"/>
+              <w:rPr>
+                <w:rFonts w:ascii="Calibri" w:eastAsia="Times New Roman" w:hAnsi="Calibri" w:cs="Calibri"/>
+                <w:color w:val="000000"/>
+              </w:rPr>
+            </w:pPr>
+            <w:r>
+              <w:rPr>
+                <w:rFonts w:ascii="Calibri" w:eastAsia="Times New Roman" w:hAnsi="Calibri" w:cs="Calibri"/>
+                <w:color w:val="000000"/>
+              </w:rPr>
+              <w:t>rotation capability</w:t>
+            </w:r>
+          </w:p>
+        </w:tc>
+        <w:tc>
+          <w:tcPr>
+            <w:tcW w:w="643" w:type="pct"/>
+            <w:shd w:val="clear" w:color="auto" w:fill="auto"/>
+            <w:noWrap/>
+            <w:vAlign w:val="bottom"/>
+            <w:hideMark/>
+          </w:tcPr>
+          <w:p>
+            <w:pPr>
+              <w:spacing w:after="0" w:line="240" w:lineRule="auto"/>
+              <w:rPr>
+                <w:rFonts w:ascii="Calibri" w:eastAsia="Times New Roman" w:hAnsi="Calibri" w:cs="Calibri"/>
+                <w:color w:val="000000"/>
+              </w:rPr>
+            </w:pPr>
+            <w:r>
+              <w:rPr>
+                <w:rFonts w:ascii="Calibri" w:eastAsia="Times New Roman" w:hAnsi="Calibri" w:cs="Calibri"/>
+                <w:color w:val="000000"/>
+              </w:rPr>
+              <w:t>volume (in^3)</w:t>
+            </w:r>
+          </w:p>
+        </w:tc>
+        <w:tc>
+          <w:tcPr>
+            <w:tcW w:w="397" w:type="pct"/>
+            <w:shd w:val="clear" w:color="auto" w:fill="auto"/>
+            <w:noWrap/>
+            <w:vAlign w:val="bottom"/>
+            <w:hideMark/>
+          </w:tcPr>
+          <w:p>
+            <w:pPr>
+              <w:spacing w:after="0" w:line="240" w:lineRule="auto"/>
+              <w:rPr>
+                <w:rFonts w:ascii="Calibri" w:eastAsia="Times New Roman" w:hAnsi="Calibri" w:cs="Calibri"/>
+                <w:color w:val="000000"/>
+              </w:rPr>
+            </w:pPr>
+            <w:r>
+              <w:rPr>
+                <w:rFonts w:ascii="Calibri" w:eastAsia="Times New Roman" w:hAnsi="Calibri" w:cs="Calibri"/>
+                <w:color w:val="000000"/>
+              </w:rPr>
+              <w:t>cost ($)</w:t>
+            </w:r>
+          </w:p>
+        </w:tc>
+      </w:tr>
+      <w:tr>
+        <w:trPr>
+          <w:trHeight w:val="300"/>
+        </w:trPr>
+        <w:tc>
+          <w:tcPr>
+            <w:tcW w:w="1999" w:type="pct"/>
+            <w:shd w:val="clear" w:color="auto" w:fill="auto"/>
+            <w:noWrap/>
+            <w:vAlign w:val="bottom"/>
+            <w:hideMark/>
+          </w:tcPr>
+          <w:p>
+            <w:pPr>
+              <w:spacing w:after="0" w:line="240" w:lineRule="auto"/>
+              <w:rPr>
+                <w:rFonts w:ascii="Calibri" w:eastAsia="Times New Roman" w:hAnsi="Calibri" w:cs="Calibri"/>
+                <w:color w:val="000000"/>
+              </w:rPr>
+            </w:pPr>
+            <w:r>
+              <w:rPr>
+                <w:rFonts w:ascii="Calibri" w:eastAsia="Times New Roman" w:hAnsi="Calibri" w:cs="Calibri"/>
+                <w:color w:val="000000"/>
+              </w:rPr>
+              <w:t>weight</w:t>
+            </w:r>
+          </w:p>
+        </w:tc>
+        <w:tc>
+          <w:tcPr>
+            <w:tcW w:w="684" w:type="pct"/>
+            <w:shd w:val="clear" w:color="auto" w:fill="auto"/>
+            <w:noWrap/>
+            <w:vAlign w:val="bottom"/>
+            <w:hideMark/>
+          </w:tcPr>
+          <w:p>
+            <w:pPr>
+              <w:spacing w:after="0" w:line="240" w:lineRule="auto"/>
+              <w:jc w:val="right"/>
+              <w:rPr>
+                <w:rFonts w:ascii="Calibri" w:eastAsia="Times New Roman" w:hAnsi="Calibri" w:cs="Calibri"/>
+                <w:color w:val="000000"/>
+              </w:rPr>
+            </w:pPr>
+            <w:r>
+              <w:rPr>
+                <w:rFonts w:ascii="Calibri" w:eastAsia="Times New Roman" w:hAnsi="Calibri" w:cs="Calibri"/>
+                <w:color w:val="000000"/>
+              </w:rPr>
+              <w:t>0.2</w:t>
+            </w:r>
+          </w:p>
+        </w:tc>
+        <w:tc>
+          <w:tcPr>
+            <w:tcW w:w="461" w:type="pct"/>
+            <w:shd w:val="clear" w:color="auto" w:fill="auto"/>
+            <w:noWrap/>
+            <w:vAlign w:val="bottom"/>
+            <w:hideMark/>
+          </w:tcPr>
+          <w:p>
+            <w:pPr>
+              <w:spacing w:after="0" w:line="240" w:lineRule="auto"/>
+              <w:jc w:val="right"/>
+              <w:rPr>
+                <w:rFonts w:ascii="Calibri" w:eastAsia="Times New Roman" w:hAnsi="Calibri" w:cs="Calibri"/>
+                <w:color w:val="000000"/>
+              </w:rPr>
+            </w:pPr>
+            <w:r>
+              <w:rPr>
+                <w:rFonts w:ascii="Calibri" w:eastAsia="Times New Roman" w:hAnsi="Calibri" w:cs="Calibri"/>
+                <w:color w:val="000000"/>
+              </w:rPr>
+              <w:t>0.3</w:t>
+            </w:r>
+          </w:p>
+        </w:tc>
+        <w:tc>
+          <w:tcPr>
+            <w:tcW w:w="815" w:type="pct"/>
+            <w:shd w:val="clear" w:color="auto" w:fill="auto"/>
+            <w:noWrap/>
+            <w:vAlign w:val="bottom"/>
+            <w:hideMark/>
+          </w:tcPr>
+          <w:p>
+            <w:pPr>
+              <w:spacing w:after="0" w:line="240" w:lineRule="auto"/>
+              <w:jc w:val="right"/>
+              <w:rPr>
+                <w:rFonts w:ascii="Calibri" w:eastAsia="Times New Roman" w:hAnsi="Calibri" w:cs="Calibri"/>
+                <w:color w:val="000000"/>
+              </w:rPr>
+            </w:pPr>
+            <w:r>
+              <w:rPr>
+                <w:rFonts w:ascii="Calibri" w:eastAsia="Times New Roman" w:hAnsi="Calibri" w:cs="Calibri"/>
+                <w:color w:val="000000"/>
+              </w:rPr>
+              <w:t>0.1</w:t>
+            </w:r>
+          </w:p>
+        </w:tc>
+        <w:tc>
+          <w:tcPr>
+            <w:tcW w:w="643" w:type="pct"/>
+            <w:shd w:val="clear" w:color="auto" w:fill="auto"/>
+            <w:noWrap/>
+            <w:vAlign w:val="bottom"/>
+            <w:hideMark/>
+          </w:tcPr>
+          <w:p>
+            <w:pPr>
+              <w:spacing w:after="0" w:line="240" w:lineRule="auto"/>
+              <w:jc w:val="right"/>
+              <w:rPr>
+                <w:rFonts w:ascii="Calibri" w:eastAsia="Times New Roman" w:hAnsi="Calibri" w:cs="Calibri"/>
+                <w:color w:val="000000"/>
+              </w:rPr>
+            </w:pPr>
+            <w:r>
+              <w:rPr>
+                <w:rFonts w:ascii="Calibri" w:eastAsia="Times New Roman" w:hAnsi="Calibri" w:cs="Calibri"/>
+                <w:color w:val="000000"/>
+              </w:rPr>
+              <w:t>0.2</w:t>
+            </w:r>
+          </w:p>
+        </w:tc>
+        <w:tc>
+          <w:tcPr>
+            <w:tcW w:w="397" w:type="pct"/>
+            <w:shd w:val="clear" w:color="auto" w:fill="auto"/>
+            <w:noWrap/>
+            <w:vAlign w:val="bottom"/>
+            <w:hideMark/>
+          </w:tcPr>
+          <w:p>
+            <w:pPr>
+              <w:spacing w:after="0" w:line="240" w:lineRule="auto"/>
+              <w:jc w:val="right"/>
+              <w:rPr>
+                <w:rFonts w:ascii="Calibri" w:eastAsia="Times New Roman" w:hAnsi="Calibri" w:cs="Calibri"/>
+                <w:color w:val="000000"/>
+              </w:rPr>
+            </w:pPr>
+            <w:r>
+              <w:rPr>
+                <w:rFonts w:ascii="Calibri" w:eastAsia="Times New Roman" w:hAnsi="Calibri" w:cs="Calibri"/>
+                <w:color w:val="000000"/>
+              </w:rPr>
+              <w:t>0.2</w:t>
+            </w:r>
+          </w:p>
+        </w:tc>
+      </w:tr>
+      <w:tr>
+        <w:trPr>
+          <w:trHeight w:val="300"/>
+        </w:trPr>
+        <w:tc>
+          <w:tcPr>
+            <w:tcW w:w="1999" w:type="pct"/>
+            <w:shd w:val="clear" w:color="auto" w:fill="auto"/>
+            <w:noWrap/>
+            <w:vAlign w:val="bottom"/>
+            <w:hideMark/>
+          </w:tcPr>
+          <w:p>
+            <w:pPr>
+              <w:spacing w:after="0" w:line="240" w:lineRule="auto"/>
+              <w:rPr>
+                <w:rFonts w:ascii="Calibri" w:eastAsia="Times New Roman" w:hAnsi="Calibri" w:cs="Calibri"/>
+                <w:color w:val="000000"/>
+              </w:rPr>
+            </w:pPr>
+            <w:r>
+              <w:rPr>
+                <w:rFonts w:ascii="Calibri" w:eastAsia="Times New Roman" w:hAnsi="Calibri" w:cs="Calibri"/>
+                <w:color w:val="000000"/>
+              </w:rPr>
+              <w:t>Parallax Continuous Rotation Servo (#900-00008)</w:t>
+            </w:r>
+          </w:p>
+        </w:tc>
+        <w:tc>
+          <w:tcPr>
+            <w:tcW w:w="684" w:type="pct"/>
+            <w:shd w:val="clear" w:color="auto" w:fill="auto"/>
+            <w:noWrap/>
+            <w:vAlign w:val="bottom"/>
+            <w:hideMark/>
+          </w:tcPr>
+          <w:p>
+            <w:pPr>
+              <w:spacing w:after="0" w:line="240" w:lineRule="auto"/>
+              <w:jc w:val="right"/>
+              <w:rPr>
+                <w:rFonts w:ascii="Calibri" w:eastAsia="Times New Roman" w:hAnsi="Calibri" w:cs="Calibri"/>
+                <w:color w:val="000000"/>
+              </w:rPr>
+            </w:pPr>
+            <w:r>
+              <w:rPr>
+                <w:rFonts w:ascii="Calibri" w:eastAsia="Times New Roman" w:hAnsi="Calibri" w:cs="Calibri"/>
+                <w:color w:val="000000"/>
+              </w:rPr>
+              <w:t>2.38</w:t>
+            </w:r>
+          </w:p>
+        </w:tc>
+        <w:tc>
+          <w:tcPr>
+            <w:tcW w:w="461" w:type="pct"/>
+            <w:shd w:val="clear" w:color="auto" w:fill="auto"/>
+            <w:noWrap/>
+            <w:vAlign w:val="bottom"/>
+            <w:hideMark/>
+          </w:tcPr>
+          <w:p>
+            <w:pPr>
+              <w:spacing w:after="0" w:line="240" w:lineRule="auto"/>
+              <w:rPr>
+                <w:rFonts w:ascii="Calibri" w:eastAsia="Times New Roman" w:hAnsi="Calibri" w:cs="Calibri"/>
+                <w:color w:val="000000"/>
+              </w:rPr>
+            </w:pPr>
+            <w:r>
+              <w:rPr>
+                <w:rFonts w:ascii="Calibri" w:eastAsia="Times New Roman" w:hAnsi="Calibri" w:cs="Calibri"/>
+                <w:color w:val="000000"/>
+              </w:rPr>
+              <w:t>Med</w:t>
+            </w:r>
+          </w:p>
+        </w:tc>
+        <w:tc>
+          <w:tcPr>
+            <w:tcW w:w="815" w:type="pct"/>
+            <w:shd w:val="clear" w:color="auto" w:fill="auto"/>
+            <w:noWrap/>
+            <w:vAlign w:val="bottom"/>
+            <w:hideMark/>
+          </w:tcPr>
+          <w:p>
+            <w:pPr>
+              <w:spacing w:after="0" w:line="240" w:lineRule="auto"/>
+              <w:rPr>
+                <w:rFonts w:ascii="Calibri" w:eastAsia="Times New Roman" w:hAnsi="Calibri" w:cs="Calibri"/>
+                <w:color w:val="000000"/>
+              </w:rPr>
+            </w:pPr>
+            <w:r>
+              <w:rPr>
+                <w:rFonts w:ascii="Calibri" w:eastAsia="Times New Roman" w:hAnsi="Calibri" w:cs="Calibri"/>
+                <w:color w:val="000000"/>
+              </w:rPr>
+              <w:t>continuous</w:t>
+            </w:r>
+          </w:p>
+        </w:tc>
+        <w:tc>
+          <w:tcPr>
+            <w:tcW w:w="643" w:type="pct"/>
+            <w:shd w:val="clear" w:color="auto" w:fill="auto"/>
+            <w:noWrap/>
+            <w:vAlign w:val="bottom"/>
+            <w:hideMark/>
+          </w:tcPr>
+          <w:p>
+            <w:pPr>
+              <w:spacing w:after="0" w:line="240" w:lineRule="auto"/>
+              <w:jc w:val="right"/>
+              <w:rPr>
+                <w:rFonts w:ascii="Calibri" w:eastAsia="Times New Roman" w:hAnsi="Calibri" w:cs="Calibri"/>
+                <w:color w:val="000000"/>
+              </w:rPr>
+            </w:pPr>
+            <w:r>
+              <w:rPr>
+                <w:rFonts w:ascii="Calibri" w:eastAsia="Times New Roman" w:hAnsi="Calibri" w:cs="Calibri"/>
+                <w:color w:val="000000"/>
+              </w:rPr>
+              <w:t>2.816</w:t>
+            </w:r>
+          </w:p>
+        </w:tc>
+        <w:tc>
+          <w:tcPr>
+            <w:tcW w:w="397" w:type="pct"/>
+            <w:shd w:val="clear" w:color="auto" w:fill="auto"/>
+            <w:noWrap/>
+            <w:vAlign w:val="bottom"/>
+            <w:hideMark/>
+          </w:tcPr>
+          <w:p>
+            <w:pPr>
+              <w:spacing w:after="0" w:line="240" w:lineRule="auto"/>
+              <w:jc w:val="right"/>
+              <w:rPr>
+                <w:rFonts w:ascii="Calibri" w:eastAsia="Times New Roman" w:hAnsi="Calibri" w:cs="Calibri"/>
+                <w:color w:val="000000"/>
+              </w:rPr>
+            </w:pPr>
+            <w:r>
+              <w:rPr>
+                <w:rFonts w:ascii="Calibri" w:eastAsia="Times New Roman" w:hAnsi="Calibri" w:cs="Calibri"/>
+                <w:color w:val="000000"/>
+              </w:rPr>
+              <w:t>14</w:t>
+            </w:r>
+          </w:p>
+        </w:tc>
+      </w:tr>
+      <w:tr>
+        <w:trPr>
+          <w:trHeight w:val="300"/>
+        </w:trPr>
+        <w:tc>
+          <w:tcPr>
+            <w:tcW w:w="1999" w:type="pct"/>
+            <w:shd w:val="clear" w:color="auto" w:fill="auto"/>
+            <w:noWrap/>
+            <w:vAlign w:val="bottom"/>
+            <w:hideMark/>
+          </w:tcPr>
+          <w:p>
+            <w:pPr>
+              <w:spacing w:after="0" w:line="240" w:lineRule="auto"/>
+              <w:rPr>
+                <w:rFonts w:ascii="Calibri" w:eastAsia="Times New Roman" w:hAnsi="Calibri" w:cs="Calibri"/>
+                <w:color w:val="000000"/>
+              </w:rPr>
+            </w:pPr>
+            <w:proofErr w:type="spellStart"/>
+            <w:r>
+              <w:rPr>
+                <w:rFonts w:ascii="Calibri" w:eastAsia="Times New Roman" w:hAnsi="Calibri" w:cs="Calibri"/>
+                <w:color w:val="000000"/>
+              </w:rPr>
+              <w:t>TowerPro</w:t>
+            </w:r>
+            <w:proofErr w:type="spellEnd"/>
+            <w:r>
+              <w:rPr>
+                <w:rFonts w:ascii="Calibri" w:eastAsia="Times New Roman" w:hAnsi="Calibri" w:cs="Calibri"/>
+                <w:color w:val="000000"/>
+              </w:rPr>
+              <w:t xml:space="preserve"> SG92R Micro Servo</w:t>
+            </w:r>
+          </w:p>
+        </w:tc>
+        <w:tc>
+          <w:tcPr>
+            <w:tcW w:w="684" w:type="pct"/>
+            <w:shd w:val="clear" w:color="auto" w:fill="auto"/>
+            <w:noWrap/>
+            <w:vAlign w:val="bottom"/>
+            <w:hideMark/>
+          </w:tcPr>
+          <w:p>
+            <w:pPr>
+              <w:spacing w:after="0" w:line="240" w:lineRule="auto"/>
+              <w:jc w:val="right"/>
+              <w:rPr>
+                <w:rFonts w:ascii="Calibri" w:eastAsia="Times New Roman" w:hAnsi="Calibri" w:cs="Calibri"/>
+                <w:color w:val="000000"/>
+              </w:rPr>
+            </w:pPr>
+            <w:r>
+              <w:rPr>
+                <w:rFonts w:ascii="Calibri" w:eastAsia="Times New Roman" w:hAnsi="Calibri" w:cs="Calibri"/>
+                <w:color w:val="000000"/>
+              </w:rPr>
+              <w:t>1.39</w:t>
+            </w:r>
+          </w:p>
+        </w:tc>
+        <w:tc>
+          <w:tcPr>
+            <w:tcW w:w="461" w:type="pct"/>
+            <w:shd w:val="clear" w:color="auto" w:fill="auto"/>
+            <w:noWrap/>
+            <w:vAlign w:val="bottom"/>
+            <w:hideMark/>
+          </w:tcPr>
+          <w:p>
+            <w:pPr>
+              <w:spacing w:after="0" w:line="240" w:lineRule="auto"/>
+              <w:rPr>
+                <w:rFonts w:ascii="Calibri" w:eastAsia="Times New Roman" w:hAnsi="Calibri" w:cs="Calibri"/>
+                <w:color w:val="000000"/>
+              </w:rPr>
+            </w:pPr>
+            <w:r>
+              <w:rPr>
+                <w:rFonts w:ascii="Calibri" w:eastAsia="Times New Roman" w:hAnsi="Calibri" w:cs="Calibri"/>
+                <w:color w:val="000000"/>
+              </w:rPr>
+              <w:t>High</w:t>
+            </w:r>
+          </w:p>
+        </w:tc>
+        <w:tc>
+          <w:tcPr>
+            <w:tcW w:w="815" w:type="pct"/>
+            <w:shd w:val="clear" w:color="auto" w:fill="auto"/>
+            <w:noWrap/>
+            <w:vAlign w:val="bottom"/>
+            <w:hideMark/>
+          </w:tcPr>
+          <w:p>
+            <w:pPr>
+              <w:spacing w:after="0" w:line="240" w:lineRule="auto"/>
+              <w:rPr>
+                <w:rFonts w:ascii="Calibri" w:eastAsia="Times New Roman" w:hAnsi="Calibri" w:cs="Calibri"/>
+                <w:color w:val="000000"/>
+              </w:rPr>
+            </w:pPr>
+            <w:r>
+              <w:rPr>
+                <w:rFonts w:ascii="Calibri" w:eastAsia="Times New Roman" w:hAnsi="Calibri" w:cs="Calibri"/>
+                <w:color w:val="000000"/>
+              </w:rPr>
+              <w:t>180°</w:t>
+            </w:r>
+          </w:p>
+        </w:tc>
+        <w:tc>
+          <w:tcPr>
+            <w:tcW w:w="643" w:type="pct"/>
+            <w:shd w:val="clear" w:color="auto" w:fill="auto"/>
+            <w:noWrap/>
+            <w:vAlign w:val="bottom"/>
+            <w:hideMark/>
+          </w:tcPr>
+          <w:p>
+            <w:pPr>
+              <w:spacing w:after="0" w:line="240" w:lineRule="auto"/>
+              <w:jc w:val="right"/>
+              <w:rPr>
+                <w:rFonts w:ascii="Calibri" w:eastAsia="Times New Roman" w:hAnsi="Calibri" w:cs="Calibri"/>
+                <w:color w:val="000000"/>
+              </w:rPr>
+            </w:pPr>
+            <w:r>
+              <w:rPr>
+                <w:rFonts w:ascii="Calibri" w:eastAsia="Times New Roman" w:hAnsi="Calibri" w:cs="Calibri"/>
+                <w:color w:val="000000"/>
+              </w:rPr>
+              <w:t>0.448004316</w:t>
+            </w:r>
+          </w:p>
+        </w:tc>
+        <w:tc>
+          <w:tcPr>
+            <w:tcW w:w="397" w:type="pct"/>
+            <w:shd w:val="clear" w:color="auto" w:fill="auto"/>
+            <w:noWrap/>
+            <w:vAlign w:val="bottom"/>
+            <w:hideMark/>
+          </w:tcPr>
+          <w:p>
+            <w:pPr>
+              <w:spacing w:after="0" w:line="240" w:lineRule="auto"/>
+              <w:jc w:val="right"/>
+              <w:rPr>
+                <w:rFonts w:ascii="Calibri" w:eastAsia="Times New Roman" w:hAnsi="Calibri" w:cs="Calibri"/>
+                <w:color w:val="000000"/>
+              </w:rPr>
+            </w:pPr>
+            <w:r>
+              <w:rPr>
+                <w:rFonts w:ascii="Calibri" w:eastAsia="Times New Roman" w:hAnsi="Calibri" w:cs="Calibri"/>
+                <w:color w:val="000000"/>
+              </w:rPr>
+              <w:t>5.95</w:t>
+            </w:r>
+          </w:p>
+        </w:tc>
+      </w:tr>
+      <w:tr>
+        <w:trPr>
+          <w:trHeight w:val="300"/>
+        </w:trPr>
+        <w:tc>
+          <w:tcPr>
+            <w:tcW w:w="1999" w:type="pct"/>
+            <w:shd w:val="clear" w:color="auto" w:fill="auto"/>
+            <w:noWrap/>
+            <w:vAlign w:val="bottom"/>
+            <w:hideMark/>
+          </w:tcPr>
+          <w:p>
+            <w:pPr>
+              <w:spacing w:after="0" w:line="240" w:lineRule="auto"/>
+              <w:rPr>
+                <w:rFonts w:ascii="Calibri" w:eastAsia="Times New Roman" w:hAnsi="Calibri" w:cs="Calibri"/>
+                <w:color w:val="000000"/>
+              </w:rPr>
+            </w:pPr>
+            <w:proofErr w:type="spellStart"/>
+            <w:r>
+              <w:rPr>
+                <w:rFonts w:ascii="Calibri" w:eastAsia="Times New Roman" w:hAnsi="Calibri" w:cs="Calibri"/>
+                <w:color w:val="000000"/>
+              </w:rPr>
+              <w:t>TowerPro</w:t>
+            </w:r>
+            <w:proofErr w:type="spellEnd"/>
+            <w:r>
+              <w:rPr>
+                <w:rFonts w:ascii="Calibri" w:eastAsia="Times New Roman" w:hAnsi="Calibri" w:cs="Calibri"/>
+                <w:color w:val="000000"/>
+              </w:rPr>
+              <w:t xml:space="preserve"> SG-5010</w:t>
+            </w:r>
+          </w:p>
+        </w:tc>
+        <w:tc>
+          <w:tcPr>
+            <w:tcW w:w="684" w:type="pct"/>
+            <w:shd w:val="clear" w:color="auto" w:fill="auto"/>
+            <w:noWrap/>
+            <w:vAlign w:val="bottom"/>
+            <w:hideMark/>
+          </w:tcPr>
+          <w:p>
+            <w:pPr>
+              <w:spacing w:after="0" w:line="240" w:lineRule="auto"/>
+              <w:jc w:val="right"/>
+              <w:rPr>
+                <w:rFonts w:ascii="Calibri" w:eastAsia="Times New Roman" w:hAnsi="Calibri" w:cs="Calibri"/>
+                <w:color w:val="000000"/>
+              </w:rPr>
+            </w:pPr>
+            <w:r>
+              <w:rPr>
+                <w:rFonts w:ascii="Calibri" w:eastAsia="Times New Roman" w:hAnsi="Calibri" w:cs="Calibri"/>
+                <w:color w:val="000000"/>
+              </w:rPr>
+              <w:t>5.625</w:t>
+            </w:r>
+          </w:p>
+        </w:tc>
+        <w:tc>
+          <w:tcPr>
+            <w:tcW w:w="461" w:type="pct"/>
+            <w:shd w:val="clear" w:color="auto" w:fill="auto"/>
+            <w:noWrap/>
+            <w:vAlign w:val="bottom"/>
+            <w:hideMark/>
+          </w:tcPr>
+          <w:p>
+            <w:pPr>
+              <w:spacing w:after="0" w:line="240" w:lineRule="auto"/>
+              <w:rPr>
+                <w:rFonts w:ascii="Calibri" w:eastAsia="Times New Roman" w:hAnsi="Calibri" w:cs="Calibri"/>
+                <w:color w:val="000000"/>
+              </w:rPr>
+            </w:pPr>
+            <w:r>
+              <w:rPr>
+                <w:rFonts w:ascii="Calibri" w:eastAsia="Times New Roman" w:hAnsi="Calibri" w:cs="Calibri"/>
+                <w:color w:val="000000"/>
+              </w:rPr>
+              <w:t>High</w:t>
+            </w:r>
+          </w:p>
+        </w:tc>
+        <w:tc>
+          <w:tcPr>
+            <w:tcW w:w="815" w:type="pct"/>
+            <w:shd w:val="clear" w:color="auto" w:fill="auto"/>
+            <w:noWrap/>
+            <w:vAlign w:val="bottom"/>
+            <w:hideMark/>
+          </w:tcPr>
+          <w:p>
+            <w:pPr>
+              <w:spacing w:after="0" w:line="240" w:lineRule="auto"/>
+              <w:rPr>
+                <w:rFonts w:ascii="Calibri" w:eastAsia="Times New Roman" w:hAnsi="Calibri" w:cs="Calibri"/>
+                <w:color w:val="000000"/>
+              </w:rPr>
+            </w:pPr>
+            <w:r>
+              <w:rPr>
+                <w:rFonts w:ascii="Calibri" w:eastAsia="Times New Roman" w:hAnsi="Calibri" w:cs="Calibri"/>
+                <w:color w:val="000000"/>
+              </w:rPr>
+              <w:t>180°</w:t>
+            </w:r>
+          </w:p>
+        </w:tc>
+        <w:tc>
+          <w:tcPr>
+            <w:tcW w:w="643" w:type="pct"/>
+            <w:shd w:val="clear" w:color="auto" w:fill="auto"/>
+            <w:noWrap/>
+            <w:vAlign w:val="bottom"/>
+            <w:hideMark/>
+          </w:tcPr>
+          <w:p>
+            <w:pPr>
+              <w:spacing w:after="0" w:line="240" w:lineRule="auto"/>
+              <w:jc w:val="right"/>
+              <w:rPr>
+                <w:rFonts w:ascii="Calibri" w:eastAsia="Times New Roman" w:hAnsi="Calibri" w:cs="Calibri"/>
+                <w:color w:val="000000"/>
+              </w:rPr>
+            </w:pPr>
+            <w:r>
+              <w:rPr>
+                <w:rFonts w:ascii="Calibri" w:eastAsia="Times New Roman" w:hAnsi="Calibri" w:cs="Calibri"/>
+                <w:color w:val="000000"/>
+              </w:rPr>
+              <w:t>1.896</w:t>
+            </w:r>
+          </w:p>
+        </w:tc>
+        <w:tc>
+          <w:tcPr>
+            <w:tcW w:w="397" w:type="pct"/>
+            <w:shd w:val="clear" w:color="auto" w:fill="auto"/>
+            <w:noWrap/>
+            <w:vAlign w:val="bottom"/>
+            <w:hideMark/>
+          </w:tcPr>
+          <w:p>
+            <w:pPr>
+              <w:spacing w:after="0" w:line="240" w:lineRule="auto"/>
+              <w:jc w:val="right"/>
+              <w:rPr>
+                <w:rFonts w:ascii="Calibri" w:eastAsia="Times New Roman" w:hAnsi="Calibri" w:cs="Calibri"/>
+                <w:color w:val="000000"/>
+              </w:rPr>
+            </w:pPr>
+            <w:r>
+              <w:rPr>
+                <w:rFonts w:ascii="Calibri" w:eastAsia="Times New Roman" w:hAnsi="Calibri" w:cs="Calibri"/>
+                <w:color w:val="000000"/>
+              </w:rPr>
+              <w:t>12</w:t>
+            </w:r>
+          </w:p>
+        </w:tc>
+      </w:tr>
+      <w:tr>
+        <w:trPr>
+          <w:trHeight w:val="300"/>
+        </w:trPr>
+        <w:tc>
+          <w:tcPr>
+            <w:tcW w:w="1999" w:type="pct"/>
+            <w:shd w:val="clear" w:color="auto" w:fill="auto"/>
+            <w:noWrap/>
+            <w:vAlign w:val="bottom"/>
+            <w:hideMark/>
+          </w:tcPr>
+          <w:p>
+            <w:pPr>
+              <w:spacing w:after="0" w:line="240" w:lineRule="auto"/>
+              <w:rPr>
+                <w:rFonts w:ascii="Calibri" w:eastAsia="Times New Roman" w:hAnsi="Calibri" w:cs="Calibri"/>
+                <w:color w:val="000000"/>
+              </w:rPr>
+            </w:pPr>
+            <w:proofErr w:type="spellStart"/>
+            <w:r>
+              <w:rPr>
+                <w:rFonts w:ascii="Calibri" w:eastAsia="Times New Roman" w:hAnsi="Calibri" w:cs="Calibri"/>
+                <w:color w:val="000000"/>
+              </w:rPr>
+              <w:t>Fitec</w:t>
+            </w:r>
+            <w:proofErr w:type="spellEnd"/>
+            <w:r>
+              <w:rPr>
+                <w:rFonts w:ascii="Calibri" w:eastAsia="Times New Roman" w:hAnsi="Calibri" w:cs="Calibri"/>
+                <w:color w:val="000000"/>
+              </w:rPr>
+              <w:t xml:space="preserve"> FS90</w:t>
+            </w:r>
+          </w:p>
+        </w:tc>
+        <w:tc>
+          <w:tcPr>
+            <w:tcW w:w="684" w:type="pct"/>
+            <w:shd w:val="clear" w:color="auto" w:fill="auto"/>
+            <w:noWrap/>
+            <w:vAlign w:val="bottom"/>
+            <w:hideMark/>
+          </w:tcPr>
+          <w:p>
+            <w:pPr>
+              <w:spacing w:after="0" w:line="240" w:lineRule="auto"/>
+              <w:jc w:val="right"/>
+              <w:rPr>
+                <w:rFonts w:ascii="Calibri" w:eastAsia="Times New Roman" w:hAnsi="Calibri" w:cs="Calibri"/>
+                <w:color w:val="000000"/>
+              </w:rPr>
+            </w:pPr>
+            <w:r>
+              <w:rPr>
+                <w:rFonts w:ascii="Calibri" w:eastAsia="Times New Roman" w:hAnsi="Calibri" w:cs="Calibri"/>
+                <w:color w:val="000000"/>
+              </w:rPr>
+              <w:t>1.18</w:t>
+            </w:r>
+          </w:p>
+        </w:tc>
+        <w:tc>
+          <w:tcPr>
+            <w:tcW w:w="461" w:type="pct"/>
+            <w:shd w:val="clear" w:color="auto" w:fill="auto"/>
+            <w:noWrap/>
+            <w:vAlign w:val="bottom"/>
+            <w:hideMark/>
+          </w:tcPr>
+          <w:p>
+            <w:pPr>
+              <w:spacing w:after="0" w:line="240" w:lineRule="auto"/>
+              <w:rPr>
+                <w:rFonts w:ascii="Calibri" w:eastAsia="Times New Roman" w:hAnsi="Calibri" w:cs="Calibri"/>
+                <w:color w:val="000000"/>
+              </w:rPr>
+            </w:pPr>
+            <w:r>
+              <w:rPr>
+                <w:rFonts w:ascii="Calibri" w:eastAsia="Times New Roman" w:hAnsi="Calibri" w:cs="Calibri"/>
+                <w:color w:val="000000"/>
+              </w:rPr>
+              <w:t>High</w:t>
+            </w:r>
+          </w:p>
+        </w:tc>
+        <w:tc>
+          <w:tcPr>
+            <w:tcW w:w="815" w:type="pct"/>
+            <w:shd w:val="clear" w:color="auto" w:fill="auto"/>
+            <w:noWrap/>
+            <w:vAlign w:val="bottom"/>
+            <w:hideMark/>
+          </w:tcPr>
+          <w:p>
+            <w:pPr>
+              <w:spacing w:after="0" w:line="240" w:lineRule="auto"/>
+              <w:rPr>
+                <w:rFonts w:ascii="Calibri" w:eastAsia="Times New Roman" w:hAnsi="Calibri" w:cs="Calibri"/>
+                <w:color w:val="000000"/>
+              </w:rPr>
+            </w:pPr>
+            <w:r>
+              <w:rPr>
+                <w:rFonts w:ascii="Calibri" w:eastAsia="Times New Roman" w:hAnsi="Calibri" w:cs="Calibri"/>
+                <w:color w:val="000000"/>
+              </w:rPr>
+              <w:t>180°</w:t>
+            </w:r>
+          </w:p>
+        </w:tc>
+        <w:tc>
+          <w:tcPr>
+            <w:tcW w:w="643" w:type="pct"/>
+            <w:shd w:val="clear" w:color="auto" w:fill="auto"/>
+            <w:noWrap/>
+            <w:vAlign w:val="bottom"/>
+            <w:hideMark/>
+          </w:tcPr>
+          <w:p>
+            <w:pPr>
+              <w:spacing w:after="0" w:line="240" w:lineRule="auto"/>
+              <w:jc w:val="right"/>
+              <w:rPr>
+                <w:rFonts w:ascii="Calibri" w:eastAsia="Times New Roman" w:hAnsi="Calibri" w:cs="Calibri"/>
+                <w:color w:val="000000"/>
+              </w:rPr>
+            </w:pPr>
+            <w:r>
+              <w:rPr>
+                <w:rFonts w:ascii="Calibri" w:eastAsia="Times New Roman" w:hAnsi="Calibri" w:cs="Calibri"/>
+                <w:color w:val="000000"/>
+              </w:rPr>
+              <w:t>0.389003736</w:t>
+            </w:r>
+          </w:p>
+        </w:tc>
+        <w:tc>
+          <w:tcPr>
+            <w:tcW w:w="397" w:type="pct"/>
+            <w:shd w:val="clear" w:color="auto" w:fill="auto"/>
+            <w:noWrap/>
+            <w:vAlign w:val="bottom"/>
+            <w:hideMark/>
+          </w:tcPr>
+          <w:p>
+            <w:pPr>
+              <w:spacing w:after="0" w:line="240" w:lineRule="auto"/>
+              <w:jc w:val="right"/>
+              <w:rPr>
+                <w:rFonts w:ascii="Calibri" w:eastAsia="Times New Roman" w:hAnsi="Calibri" w:cs="Calibri"/>
+                <w:color w:val="000000"/>
+              </w:rPr>
+            </w:pPr>
+            <w:r>
+              <w:rPr>
+                <w:rFonts w:ascii="Calibri" w:eastAsia="Times New Roman" w:hAnsi="Calibri" w:cs="Calibri"/>
+                <w:color w:val="000000"/>
+              </w:rPr>
+              <w:t>3.99</w:t>
+            </w:r>
+          </w:p>
+        </w:tc>
+      </w:tr>
+      <w:tr>
+        <w:trPr>
+          <w:trHeight w:val="300"/>
+        </w:trPr>
+        <w:tc>
+          <w:tcPr>
+            <w:tcW w:w="1999" w:type="pct"/>
+            <w:shd w:val="clear" w:color="auto" w:fill="auto"/>
+            <w:noWrap/>
+            <w:vAlign w:val="bottom"/>
+            <w:hideMark/>
+          </w:tcPr>
+          <w:p>
+            <w:pPr>
+              <w:spacing w:after="0" w:line="240" w:lineRule="auto"/>
+              <w:rPr>
+                <w:rFonts w:ascii="Calibri" w:eastAsia="Times New Roman" w:hAnsi="Calibri" w:cs="Calibri"/>
+                <w:color w:val="000000"/>
+              </w:rPr>
+            </w:pPr>
+            <w:proofErr w:type="spellStart"/>
+            <w:r>
+              <w:rPr>
+                <w:rFonts w:ascii="Calibri" w:eastAsia="Times New Roman" w:hAnsi="Calibri" w:cs="Calibri"/>
+                <w:color w:val="000000"/>
+              </w:rPr>
+              <w:t>Fitec</w:t>
+            </w:r>
+            <w:proofErr w:type="spellEnd"/>
+            <w:r>
+              <w:rPr>
+                <w:rFonts w:ascii="Calibri" w:eastAsia="Times New Roman" w:hAnsi="Calibri" w:cs="Calibri"/>
+                <w:color w:val="000000"/>
+              </w:rPr>
+              <w:t xml:space="preserve"> FS90R</w:t>
+            </w:r>
+          </w:p>
+        </w:tc>
+        <w:tc>
+          <w:tcPr>
+            <w:tcW w:w="684" w:type="pct"/>
+            <w:shd w:val="clear" w:color="auto" w:fill="auto"/>
+            <w:noWrap/>
+            <w:vAlign w:val="bottom"/>
+            <w:hideMark/>
+          </w:tcPr>
+          <w:p>
+            <w:pPr>
+              <w:spacing w:after="0" w:line="240" w:lineRule="auto"/>
+              <w:jc w:val="right"/>
+              <w:rPr>
+                <w:rFonts w:ascii="Calibri" w:eastAsia="Times New Roman" w:hAnsi="Calibri" w:cs="Calibri"/>
+                <w:color w:val="000000"/>
+              </w:rPr>
+            </w:pPr>
+            <w:r>
+              <w:rPr>
+                <w:rFonts w:ascii="Calibri" w:eastAsia="Times New Roman" w:hAnsi="Calibri" w:cs="Calibri"/>
+                <w:color w:val="000000"/>
+              </w:rPr>
+              <w:t>1.18</w:t>
+            </w:r>
+          </w:p>
+        </w:tc>
+        <w:tc>
+          <w:tcPr>
+            <w:tcW w:w="461" w:type="pct"/>
+            <w:shd w:val="clear" w:color="auto" w:fill="auto"/>
+            <w:noWrap/>
+            <w:vAlign w:val="bottom"/>
+            <w:hideMark/>
+          </w:tcPr>
+          <w:p>
+            <w:pPr>
+              <w:spacing w:after="0" w:line="240" w:lineRule="auto"/>
+              <w:rPr>
+                <w:rFonts w:ascii="Calibri" w:eastAsia="Times New Roman" w:hAnsi="Calibri" w:cs="Calibri"/>
+                <w:color w:val="000000"/>
+              </w:rPr>
+            </w:pPr>
+            <w:r>
+              <w:rPr>
+                <w:rFonts w:ascii="Calibri" w:eastAsia="Times New Roman" w:hAnsi="Calibri" w:cs="Calibri"/>
+                <w:color w:val="000000"/>
+              </w:rPr>
+              <w:t>Med</w:t>
+            </w:r>
+          </w:p>
+        </w:tc>
+        <w:tc>
+          <w:tcPr>
+            <w:tcW w:w="815" w:type="pct"/>
+            <w:shd w:val="clear" w:color="auto" w:fill="auto"/>
+            <w:noWrap/>
+            <w:vAlign w:val="bottom"/>
+            <w:hideMark/>
+          </w:tcPr>
+          <w:p>
+            <w:pPr>
+              <w:spacing w:after="0" w:line="240" w:lineRule="auto"/>
+              <w:rPr>
+                <w:rFonts w:ascii="Calibri" w:eastAsia="Times New Roman" w:hAnsi="Calibri" w:cs="Calibri"/>
+                <w:color w:val="000000"/>
+              </w:rPr>
+            </w:pPr>
+            <w:r>
+              <w:rPr>
+                <w:rFonts w:ascii="Calibri" w:eastAsia="Times New Roman" w:hAnsi="Calibri" w:cs="Calibri"/>
+                <w:color w:val="000000"/>
+              </w:rPr>
+              <w:t>continuous</w:t>
+            </w:r>
+          </w:p>
+        </w:tc>
+        <w:tc>
+          <w:tcPr>
+            <w:tcW w:w="643" w:type="pct"/>
+            <w:shd w:val="clear" w:color="auto" w:fill="auto"/>
+            <w:noWrap/>
+            <w:vAlign w:val="bottom"/>
+            <w:hideMark/>
+          </w:tcPr>
+          <w:p>
+            <w:pPr>
+              <w:spacing w:after="0" w:line="240" w:lineRule="auto"/>
+              <w:jc w:val="right"/>
+              <w:rPr>
+                <w:rFonts w:ascii="Calibri" w:eastAsia="Times New Roman" w:hAnsi="Calibri" w:cs="Calibri"/>
+                <w:color w:val="000000"/>
+              </w:rPr>
+            </w:pPr>
+            <w:r>
+              <w:rPr>
+                <w:rFonts w:ascii="Calibri" w:eastAsia="Times New Roman" w:hAnsi="Calibri" w:cs="Calibri"/>
+                <w:color w:val="000000"/>
+              </w:rPr>
+              <w:t>0.389003736</w:t>
+            </w:r>
+          </w:p>
+        </w:tc>
+        <w:tc>
+          <w:tcPr>
+            <w:tcW w:w="397" w:type="pct"/>
+            <w:shd w:val="clear" w:color="auto" w:fill="auto"/>
+            <w:noWrap/>
+            <w:vAlign w:val="bottom"/>
+            <w:hideMark/>
+          </w:tcPr>
+          <w:p>
+            <w:pPr>
+              <w:spacing w:after="0" w:line="240" w:lineRule="auto"/>
+              <w:jc w:val="right"/>
+              <w:rPr>
+                <w:rFonts w:ascii="Calibri" w:eastAsia="Times New Roman" w:hAnsi="Calibri" w:cs="Calibri"/>
+                <w:color w:val="000000"/>
+              </w:rPr>
+            </w:pPr>
+            <w:r>
+              <w:rPr>
+                <w:rFonts w:ascii="Calibri" w:eastAsia="Times New Roman" w:hAnsi="Calibri" w:cs="Calibri"/>
+                <w:color w:val="000000"/>
+              </w:rPr>
+              <w:t>4.99</w:t>
+            </w:r>
+          </w:p>
+        </w:tc>
+      </w:tr>
+      <w:tr>
+        <w:trPr>
+          <w:trHeight w:val="300"/>
+        </w:trPr>
+        <w:tc>
+          <w:tcPr>
+            <w:tcW w:w="1999" w:type="pct"/>
+            <w:shd w:val="clear" w:color="auto" w:fill="auto"/>
+            <w:noWrap/>
+            <w:vAlign w:val="bottom"/>
+            <w:hideMark/>
+          </w:tcPr>
+          <w:p>
+            <w:pPr>
+              <w:spacing w:after="0" w:line="240" w:lineRule="auto"/>
+              <w:rPr>
+                <w:rFonts w:ascii="Calibri" w:eastAsia="Times New Roman" w:hAnsi="Calibri" w:cs="Calibri"/>
+                <w:color w:val="000000"/>
+              </w:rPr>
+            </w:pPr>
+            <w:proofErr w:type="spellStart"/>
+            <w:r>
+              <w:rPr>
+                <w:rFonts w:ascii="Calibri" w:eastAsia="Times New Roman" w:hAnsi="Calibri" w:cs="Calibri"/>
+                <w:color w:val="000000"/>
+              </w:rPr>
+              <w:t>Dagu</w:t>
+            </w:r>
+            <w:proofErr w:type="spellEnd"/>
+            <w:r>
+              <w:rPr>
+                <w:rFonts w:ascii="Calibri" w:eastAsia="Times New Roman" w:hAnsi="Calibri" w:cs="Calibri"/>
+                <w:color w:val="000000"/>
+              </w:rPr>
+              <w:t xml:space="preserve"> RS001A</w:t>
+            </w:r>
+          </w:p>
+        </w:tc>
+        <w:tc>
+          <w:tcPr>
+            <w:tcW w:w="684" w:type="pct"/>
+            <w:shd w:val="clear" w:color="auto" w:fill="auto"/>
+            <w:noWrap/>
+            <w:vAlign w:val="bottom"/>
+            <w:hideMark/>
+          </w:tcPr>
+          <w:p>
+            <w:pPr>
+              <w:spacing w:after="0" w:line="240" w:lineRule="auto"/>
+              <w:jc w:val="right"/>
+              <w:rPr>
+                <w:rFonts w:ascii="Calibri" w:eastAsia="Times New Roman" w:hAnsi="Calibri" w:cs="Calibri"/>
+                <w:color w:val="000000"/>
+              </w:rPr>
+            </w:pPr>
+            <w:r>
+              <w:rPr>
+                <w:rFonts w:ascii="Calibri" w:eastAsia="Times New Roman" w:hAnsi="Calibri" w:cs="Calibri"/>
+                <w:color w:val="000000"/>
+              </w:rPr>
+              <w:t>1.3</w:t>
+            </w:r>
+          </w:p>
+        </w:tc>
+        <w:tc>
+          <w:tcPr>
+            <w:tcW w:w="461" w:type="pct"/>
+            <w:shd w:val="clear" w:color="auto" w:fill="auto"/>
+            <w:noWrap/>
+            <w:vAlign w:val="bottom"/>
+            <w:hideMark/>
+          </w:tcPr>
+          <w:p>
+            <w:pPr>
+              <w:spacing w:after="0" w:line="240" w:lineRule="auto"/>
+              <w:rPr>
+                <w:rFonts w:ascii="Calibri" w:eastAsia="Times New Roman" w:hAnsi="Calibri" w:cs="Calibri"/>
+                <w:color w:val="000000"/>
+              </w:rPr>
+            </w:pPr>
+            <w:r>
+              <w:rPr>
+                <w:rFonts w:ascii="Calibri" w:eastAsia="Times New Roman" w:hAnsi="Calibri" w:cs="Calibri"/>
+                <w:color w:val="000000"/>
+              </w:rPr>
+              <w:t>High</w:t>
+            </w:r>
+          </w:p>
+        </w:tc>
+        <w:tc>
+          <w:tcPr>
+            <w:tcW w:w="815" w:type="pct"/>
+            <w:shd w:val="clear" w:color="auto" w:fill="auto"/>
+            <w:noWrap/>
+            <w:vAlign w:val="bottom"/>
+            <w:hideMark/>
+          </w:tcPr>
+          <w:p>
+            <w:pPr>
+              <w:spacing w:after="0" w:line="240" w:lineRule="auto"/>
+              <w:rPr>
+                <w:rFonts w:ascii="Calibri" w:eastAsia="Times New Roman" w:hAnsi="Calibri" w:cs="Calibri"/>
+                <w:color w:val="000000"/>
+              </w:rPr>
+            </w:pPr>
+            <w:r>
+              <w:rPr>
+                <w:rFonts w:ascii="Calibri" w:eastAsia="Times New Roman" w:hAnsi="Calibri" w:cs="Calibri"/>
+                <w:color w:val="000000"/>
+              </w:rPr>
+              <w:t>180°</w:t>
+            </w:r>
+          </w:p>
+        </w:tc>
+        <w:tc>
+          <w:tcPr>
+            <w:tcW w:w="643" w:type="pct"/>
+            <w:shd w:val="clear" w:color="auto" w:fill="auto"/>
+            <w:noWrap/>
+            <w:vAlign w:val="bottom"/>
+            <w:hideMark/>
+          </w:tcPr>
+          <w:p>
+            <w:pPr>
+              <w:spacing w:after="0" w:line="240" w:lineRule="auto"/>
+              <w:jc w:val="right"/>
+              <w:rPr>
+                <w:rFonts w:ascii="Calibri" w:eastAsia="Times New Roman" w:hAnsi="Calibri" w:cs="Calibri"/>
+                <w:color w:val="000000"/>
+              </w:rPr>
+            </w:pPr>
+            <w:r>
+              <w:rPr>
+                <w:rFonts w:ascii="Calibri" w:eastAsia="Times New Roman" w:hAnsi="Calibri" w:cs="Calibri"/>
+                <w:color w:val="000000"/>
+              </w:rPr>
+              <w:t>0.700192176</w:t>
+            </w:r>
+          </w:p>
+        </w:tc>
+        <w:tc>
+          <w:tcPr>
+            <w:tcW w:w="397" w:type="pct"/>
+            <w:shd w:val="clear" w:color="auto" w:fill="auto"/>
+            <w:noWrap/>
+            <w:vAlign w:val="bottom"/>
+            <w:hideMark/>
+          </w:tcPr>
+          <w:p>
+            <w:pPr>
+              <w:spacing w:after="0" w:line="240" w:lineRule="auto"/>
+              <w:jc w:val="right"/>
+              <w:rPr>
+                <w:rFonts w:ascii="Calibri" w:eastAsia="Times New Roman" w:hAnsi="Calibri" w:cs="Calibri"/>
+                <w:color w:val="000000"/>
+              </w:rPr>
+            </w:pPr>
+            <w:r>
+              <w:rPr>
+                <w:rFonts w:ascii="Calibri" w:eastAsia="Times New Roman" w:hAnsi="Calibri" w:cs="Calibri"/>
+                <w:color w:val="000000"/>
+              </w:rPr>
+              <w:t>4.95</w:t>
+            </w:r>
+          </w:p>
+        </w:tc>
+      </w:tr>
+      <w:tr>
+        <w:trPr>
+          <w:trHeight w:val="300"/>
+        </w:trPr>
+        <w:tc>
+          <w:tcPr>
+            <w:tcW w:w="1999" w:type="pct"/>
+            <w:shd w:val="clear" w:color="auto" w:fill="auto"/>
+            <w:noWrap/>
+            <w:vAlign w:val="bottom"/>
+            <w:hideMark/>
+          </w:tcPr>
+          <w:p>
+            <w:pPr>
+              <w:spacing w:after="0" w:line="240" w:lineRule="auto"/>
+              <w:rPr>
+                <w:rFonts w:ascii="Calibri" w:eastAsia="Times New Roman" w:hAnsi="Calibri" w:cs="Calibri"/>
+                <w:color w:val="000000"/>
+              </w:rPr>
+            </w:pPr>
+            <w:proofErr w:type="spellStart"/>
+            <w:r>
+              <w:rPr>
+                <w:rFonts w:ascii="Calibri" w:eastAsia="Times New Roman" w:hAnsi="Calibri" w:cs="Calibri"/>
+                <w:color w:val="000000"/>
+              </w:rPr>
+              <w:t>TowerPro</w:t>
+            </w:r>
+            <w:proofErr w:type="spellEnd"/>
+            <w:r>
+              <w:rPr>
+                <w:rFonts w:ascii="Calibri" w:eastAsia="Times New Roman" w:hAnsi="Calibri" w:cs="Calibri"/>
+                <w:color w:val="000000"/>
+              </w:rPr>
+              <w:t xml:space="preserve"> MG90S</w:t>
+            </w:r>
+          </w:p>
+        </w:tc>
+        <w:tc>
+          <w:tcPr>
+            <w:tcW w:w="684" w:type="pct"/>
+            <w:shd w:val="clear" w:color="auto" w:fill="auto"/>
+            <w:noWrap/>
+            <w:vAlign w:val="bottom"/>
+            <w:hideMark/>
+          </w:tcPr>
+          <w:p>
+            <w:pPr>
+              <w:spacing w:after="0" w:line="240" w:lineRule="auto"/>
+              <w:jc w:val="right"/>
+              <w:rPr>
+                <w:rFonts w:ascii="Calibri" w:eastAsia="Times New Roman" w:hAnsi="Calibri" w:cs="Calibri"/>
+                <w:color w:val="000000"/>
+              </w:rPr>
+            </w:pPr>
+            <w:r>
+              <w:rPr>
+                <w:rFonts w:ascii="Calibri" w:eastAsia="Times New Roman" w:hAnsi="Calibri" w:cs="Calibri"/>
+                <w:color w:val="000000"/>
+              </w:rPr>
+              <w:t>2.169</w:t>
+            </w:r>
+          </w:p>
+        </w:tc>
+        <w:tc>
+          <w:tcPr>
+            <w:tcW w:w="461" w:type="pct"/>
+            <w:shd w:val="clear" w:color="auto" w:fill="auto"/>
+            <w:noWrap/>
+            <w:vAlign w:val="bottom"/>
+            <w:hideMark/>
+          </w:tcPr>
+          <w:p>
+            <w:pPr>
+              <w:spacing w:after="0" w:line="240" w:lineRule="auto"/>
+              <w:rPr>
+                <w:rFonts w:ascii="Calibri" w:eastAsia="Times New Roman" w:hAnsi="Calibri" w:cs="Calibri"/>
+                <w:color w:val="000000"/>
+              </w:rPr>
+            </w:pPr>
+            <w:r>
+              <w:rPr>
+                <w:rFonts w:ascii="Calibri" w:eastAsia="Times New Roman" w:hAnsi="Calibri" w:cs="Calibri"/>
+                <w:color w:val="000000"/>
+              </w:rPr>
+              <w:t>High</w:t>
+            </w:r>
+          </w:p>
+        </w:tc>
+        <w:tc>
+          <w:tcPr>
+            <w:tcW w:w="815" w:type="pct"/>
+            <w:shd w:val="clear" w:color="auto" w:fill="auto"/>
+            <w:noWrap/>
+            <w:vAlign w:val="bottom"/>
+            <w:hideMark/>
+          </w:tcPr>
+          <w:p>
+            <w:pPr>
+              <w:spacing w:after="0" w:line="240" w:lineRule="auto"/>
+              <w:rPr>
+                <w:rFonts w:ascii="Calibri" w:eastAsia="Times New Roman" w:hAnsi="Calibri" w:cs="Calibri"/>
+                <w:color w:val="000000"/>
+              </w:rPr>
+            </w:pPr>
+            <w:r>
+              <w:rPr>
+                <w:rFonts w:ascii="Calibri" w:eastAsia="Times New Roman" w:hAnsi="Calibri" w:cs="Calibri"/>
+                <w:color w:val="000000"/>
+              </w:rPr>
+              <w:t>180°</w:t>
+            </w:r>
+          </w:p>
+        </w:tc>
+        <w:tc>
+          <w:tcPr>
+            <w:tcW w:w="643" w:type="pct"/>
+            <w:shd w:val="clear" w:color="auto" w:fill="auto"/>
+            <w:noWrap/>
+            <w:vAlign w:val="bottom"/>
+            <w:hideMark/>
+          </w:tcPr>
+          <w:p>
+            <w:pPr>
+              <w:spacing w:after="0" w:line="240" w:lineRule="auto"/>
+              <w:jc w:val="right"/>
+              <w:rPr>
+                <w:rFonts w:ascii="Calibri" w:eastAsia="Times New Roman" w:hAnsi="Calibri" w:cs="Calibri"/>
+                <w:color w:val="000000"/>
+              </w:rPr>
+            </w:pPr>
+            <w:r>
+              <w:rPr>
+                <w:rFonts w:ascii="Calibri" w:eastAsia="Times New Roman" w:hAnsi="Calibri" w:cs="Calibri"/>
+                <w:color w:val="000000"/>
+              </w:rPr>
+              <w:t>0.77254128</w:t>
+            </w:r>
+          </w:p>
+        </w:tc>
+        <w:tc>
+          <w:tcPr>
+            <w:tcW w:w="397" w:type="pct"/>
+            <w:shd w:val="clear" w:color="auto" w:fill="auto"/>
+            <w:noWrap/>
+            <w:vAlign w:val="bottom"/>
+            <w:hideMark/>
+          </w:tcPr>
+          <w:p>
+            <w:pPr>
+              <w:spacing w:after="0" w:line="240" w:lineRule="auto"/>
+              <w:jc w:val="right"/>
+              <w:rPr>
+                <w:rFonts w:ascii="Calibri" w:eastAsia="Times New Roman" w:hAnsi="Calibri" w:cs="Calibri"/>
+                <w:color w:val="000000"/>
+              </w:rPr>
+            </w:pPr>
+            <w:r>
+              <w:rPr>
+                <w:rFonts w:ascii="Calibri" w:eastAsia="Times New Roman" w:hAnsi="Calibri" w:cs="Calibri"/>
+                <w:color w:val="000000"/>
+              </w:rPr>
+              <w:t>3.2</w:t>
+            </w:r>
+          </w:p>
+        </w:tc>
+      </w:tr>
+    </w:tbl>
+    <w:p>
+      <w:pPr>
+        <w:widowControl w:val="0"/>
+        <w:autoSpaceDE w:val="0"/>
+        <w:autoSpaceDN w:val="0"/>
+        <w:adjustRightInd w:val="0"/>
+        <w:rPr>
+          <w:rFonts w:ascii="Times New Roman" w:hAnsi="Times New Roman"/>
+          <w:sz w:val="24"/>
+          <w:szCs w:val="24"/>
+          <w:lang w:val="en"/>
+        </w:rPr>
+      </w:pPr>
+    </w:p>
+    <w:p>
+      <w:pPr>
+        <w:widowControl w:val="0"/>
+        <w:autoSpaceDE w:val="0"/>
+        <w:autoSpaceDN w:val="0"/>
+        <w:adjustRightInd w:val="0"/>
+        <w:rPr>
+          <w:rFonts w:ascii="Times New Roman" w:hAnsi="Times New Roman"/>
+          <w:sz w:val="24"/>
+          <w:szCs w:val="24"/>
+          <w:lang w:val="en"/>
+        </w:rPr>
+      </w:pPr>
+      <w:r>
+        <w:rPr>
+          <w:rFonts w:ascii="Times New Roman" w:hAnsi="Times New Roman"/>
+          <w:sz w:val="24"/>
+          <w:szCs w:val="24"/>
+          <w:lang w:val="en"/>
+        </w:rPr>
+        <w:t xml:space="preserve">The above table is then normalized by assigning these values a numerical score from 0 to 10. The areas of interest are then given a weight based on how much that area should affect the choice. These weights are then multiplied by the numerical score and summed together to give the total score for the </w:t>
+      </w:r>
+      <w:r>
+        <w:rPr>
+          <w:rFonts w:ascii="Times New Roman" w:hAnsi="Times New Roman"/>
+          <w:sz w:val="24"/>
+          <w:szCs w:val="24"/>
+          <w:lang w:val="en"/>
+        </w:rPr>
+        <w:t>servo</w:t>
+      </w:r>
+      <w:r>
+        <w:rPr>
+          <w:rFonts w:ascii="Times New Roman" w:hAnsi="Times New Roman"/>
+          <w:sz w:val="24"/>
+          <w:szCs w:val="24"/>
+          <w:lang w:val="en"/>
+        </w:rPr>
+        <w:t xml:space="preserve"> (Shown in the table below). The justification for choosing these weights and sc</w:t>
+      </w:r>
+      <w:r>
+        <w:rPr>
+          <w:rFonts w:ascii="Times New Roman" w:hAnsi="Times New Roman"/>
+          <w:sz w:val="24"/>
+          <w:szCs w:val="24"/>
+          <w:lang w:val="en"/>
+        </w:rPr>
+        <w:t>ores is discussed in section 3.5.3</w:t>
+      </w:r>
+      <w:bookmarkStart w:id="0" w:name="_GoBack"/>
+      <w:bookmarkEnd w:id="0"/>
+      <w:r>
+        <w:rPr>
+          <w:rFonts w:ascii="Times New Roman" w:hAnsi="Times New Roman"/>
+          <w:sz w:val="24"/>
+          <w:szCs w:val="24"/>
+          <w:lang w:val="en"/>
+        </w:rPr>
+        <w:t>.</w:t>
+      </w:r>
+    </w:p>
+    <w:p>
+      <w:pPr>
+        <w:widowControl w:val="0"/>
+        <w:autoSpaceDE w:val="0"/>
+        <w:autoSpaceDN w:val="0"/>
+        <w:adjustRightInd w:val="0"/>
+        <w:rPr>
+          <w:rFonts w:ascii="Times New Roman" w:hAnsi="Times New Roman"/>
+          <w:sz w:val="24"/>
+          <w:szCs w:val="24"/>
+          <w:lang w:val="en"/>
+        </w:rPr>
+      </w:pPr>
+    </w:p>
+    <w:p>
+      <w:pPr>
+        <w:widowControl w:val="0"/>
+        <w:autoSpaceDE w:val="0"/>
+        <w:autoSpaceDN w:val="0"/>
+        <w:adjustRightInd w:val="0"/>
+        <w:rPr>
+          <w:rFonts w:ascii="Times New Roman" w:hAnsi="Times New Roman"/>
+          <w:b/>
+          <w:sz w:val="24"/>
+          <w:szCs w:val="24"/>
+          <w:lang w:val="en"/>
+        </w:rPr>
+      </w:pPr>
+      <w:r>
+        <w:rPr>
+          <w:rFonts w:ascii="Times New Roman" w:hAnsi="Times New Roman"/>
+          <w:b/>
+          <w:sz w:val="24"/>
+          <w:szCs w:val="24"/>
+          <w:lang w:val="en"/>
+        </w:rPr>
+        <w:t>3.5.3 Servo Justification</w:t>
+      </w:r>
+    </w:p>
+    <w:p>
+      <w:pPr>
+        <w:widowControl w:val="0"/>
+        <w:autoSpaceDE w:val="0"/>
+        <w:autoSpaceDN w:val="0"/>
+        <w:adjustRightInd w:val="0"/>
         <w:rPr>
           <w:rFonts w:ascii="Times New Roman" w:hAnsi="Times New Roman"/>
           <w:sz w:val="24"/>
@@ -19478,7 +21934,6 @@
           <w:szCs w:val="24"/>
           <w:lang w:val="en"/>
         </w:rPr>
-        <w:lastRenderedPageBreak/>
         <w:t>[6</w:t>
       </w:r>
       <w:proofErr w:type="gramStart"/>
@@ -20666,7 +23121,7 @@
       <w:r>
         <w:t xml:space="preserve"> </w:t>
       </w:r>
-      <w:hyperlink r:id="rId13" w:history="1">
+      <w:hyperlink r:id="rId13" w:anchor="Dimensions" w:history="1">
         <w:r>
           <w:rPr>
             <w:rStyle w:val="Hyperlink"/>
@@ -20725,8 +23180,6 @@
           <w:u w:val="single"/>
         </w:rPr>
       </w:pPr>
-      <w:bookmarkStart w:id="0" w:name="_GoBack"/>
-      <w:bookmarkEnd w:id="0"/>
     </w:p>
     <w:sectPr>
       <w:pgSz w:w="12240" w:h="15840"/>
@@ -20930,6 +23383,7 @@
   <w:style w:type="character" w:default="1" w:styleId="DefaultParagraphFont">
     <w:name w:val="Default Paragraph Font"/>
     <w:uiPriority w:val="1"/>
+    <w:semiHidden/>
     <w:unhideWhenUsed/>
   </w:style>
   <w:style w:type="table" w:default="1" w:styleId="TableNormal">
@@ -21231,6 +23685,7 @@
   <w:style w:type="character" w:default="1" w:styleId="DefaultParagraphFont">
     <w:name w:val="Default Paragraph Font"/>
     <w:uiPriority w:val="1"/>
+    <w:semiHidden/>
     <w:unhideWhenUsed/>
   </w:style>
   <w:style w:type="table" w:default="1" w:styleId="TableNormal">

</xml_diff>